<commit_message>
YAML: add Ch. 7
</commit_message>
<xml_diff>
--- a/all-examples/cge07Ex.docx
+++ b/all-examples/cge07Ex.docx
@@ -669,14 +669,25 @@
         </w:rPr>
         <w:tab/>
       </w:r>
-      <w:r>
-        <w:rPr>
-          <w:rFonts w:cs="CG Times"/>
-          <w:i/>
-          <w:iCs/>
-          <w:lang w:val="en-AU"/>
-        </w:rPr>
-        <w:t xml:space="preserve">At this point the magician emerged </w:t>
+      <w:proofErr w:type="gramStart"/>
+      <w:r>
+        <w:rPr>
+          <w:rFonts w:cs="CG Times"/>
+          <w:i/>
+          <w:iCs/>
+          <w:lang w:val="en-AU"/>
+        </w:rPr>
+        <w:t>At</w:t>
+      </w:r>
+      <w:proofErr w:type="gramEnd"/>
+      <w:r>
+        <w:rPr>
+          <w:rFonts w:cs="CG Times"/>
+          <w:i/>
+          <w:iCs/>
+          <w:lang w:val="en-AU"/>
+        </w:rPr>
+        <w:t xml:space="preserve"> this point the magician emerged </w:t>
       </w:r>
       <w:r>
         <w:rPr>
@@ -3582,368 +3593,6 @@
           <w:lang w:val="en-AU"/>
         </w:rPr>
         <w:t xml:space="preserve"> yourself.</w:t>
-      </w:r>
-    </w:p>
-    <w:p>
-      <w:pPr>
-        <w:widowControl/>
-        <w:tabs>
-          <w:tab w:val="left" w:pos="-792"/>
-          <w:tab w:val="left" w:pos="-360"/>
-          <w:tab w:val="left" w:pos="0"/>
-          <w:tab w:val="left" w:pos="532"/>
-          <w:tab w:val="right" w:pos="676"/>
-          <w:tab w:val="left" w:pos="835"/>
-          <w:tab w:val="left" w:pos="1238"/>
-          <w:tab w:val="left" w:pos="2768"/>
-          <w:tab w:val="left" w:pos="5011"/>
-          <w:tab w:val="left" w:pos="5371"/>
-        </w:tabs>
-        <w:spacing w:line="480" w:lineRule="auto"/>
-        <w:ind w:left="2768" w:hanging="2768"/>
-        <w:jc w:val="both"/>
-        <w:rPr>
-          <w:rFonts w:cs="CG Times"/>
-          <w:lang w:val="en-AU"/>
-        </w:rPr>
-      </w:pPr>
-      <w:r>
-        <w:rPr>
-          <w:rFonts w:cs="CG Times"/>
-          <w:lang w:val="en-AU"/>
-        </w:rPr>
-        <w:t>[</w:t>
-      </w:r>
-      <w:r>
-        <w:rPr>
-          <w:rFonts w:cs="CG Times"/>
-          <w:lang w:val="en-AU"/>
-        </w:rPr>
-        <w:t>9</w:t>
-      </w:r>
-      <w:r>
-        <w:rPr>
-          <w:rFonts w:cs="CG Times"/>
-          <w:lang w:val="en-AU"/>
-        </w:rPr>
-        <w:t>]</w:t>
-      </w:r>
-      <w:r>
-        <w:rPr>
-          <w:rFonts w:cs="CG Times"/>
-          <w:lang w:val="en-AU"/>
-        </w:rPr>
-        <w:tab/>
-      </w:r>
-      <w:r>
-        <w:rPr>
-          <w:rFonts w:cs="CG Times"/>
-          <w:lang w:val="en-AU"/>
-        </w:rPr>
-        <w:tab/>
-      </w:r>
-      <w:r>
-        <w:rPr>
-          <w:rFonts w:cs="CG Times"/>
-          <w:lang w:val="en-AU"/>
-        </w:rPr>
-        <w:tab/>
-      </w:r>
-      <w:r>
-        <w:rPr>
-          <w:rFonts w:cs="CG Times"/>
-          <w:lang w:val="en-AU"/>
-        </w:rPr>
-        <w:tab/>
-      </w:r>
-      <w:r>
-        <w:rPr>
-          <w:rFonts w:cs="CG Times"/>
-          <w:smallCaps/>
-          <w:lang w:val="en-AU"/>
-        </w:rPr>
-        <w:t>Preposition</w:t>
-      </w:r>
-      <w:r>
-        <w:rPr>
-          <w:rFonts w:cs="CG Times"/>
-          <w:lang w:val="en-AU"/>
-        </w:rPr>
-        <w:t>:</w:t>
-      </w:r>
-      <w:r>
-        <w:rPr>
-          <w:rFonts w:cs="CG Times"/>
-          <w:lang w:val="en-AU"/>
-        </w:rPr>
-        <w:tab/>
-        <w:t>a relatively closed grammatically distinct class of words whose most central members characteristically express spatial relations or serve to mark various syntactic functions and semantic roles.</w:t>
-      </w:r>
-    </w:p>
-    <w:p>
-      <w:pPr>
-        <w:widowControl/>
-        <w:tabs>
-          <w:tab w:val="left" w:pos="-792"/>
-          <w:tab w:val="left" w:pos="-360"/>
-          <w:tab w:val="left" w:pos="0"/>
-          <w:tab w:val="left" w:pos="532"/>
-          <w:tab w:val="right" w:pos="676"/>
-          <w:tab w:val="left" w:pos="835"/>
-          <w:tab w:val="left" w:pos="1238"/>
-          <w:tab w:val="left" w:pos="2893"/>
-          <w:tab w:val="left" w:pos="5011"/>
-          <w:tab w:val="left" w:pos="5371"/>
-        </w:tabs>
-        <w:spacing w:line="480" w:lineRule="auto"/>
-        <w:ind w:left="2893" w:hanging="2893"/>
-        <w:jc w:val="both"/>
-        <w:rPr>
-          <w:rFonts w:cs="CG Times"/>
-          <w:lang w:val="en-AU"/>
-        </w:rPr>
-      </w:pPr>
-      <w:r>
-        <w:rPr>
-          <w:rFonts w:cs="CG Times"/>
-          <w:lang w:val="en-AU"/>
-        </w:rPr>
-        <w:t>[</w:t>
-      </w:r>
-      <w:r>
-        <w:rPr>
-          <w:rFonts w:cs="CG Times"/>
-          <w:lang w:val="en-AU"/>
-        </w:rPr>
-        <w:t>1</w:t>
-      </w:r>
-      <w:r>
-        <w:rPr>
-          <w:rFonts w:cs="CG Times"/>
-          <w:lang w:val="en-AU"/>
-        </w:rPr>
-        <w:t>]</w:t>
-      </w:r>
-      <w:r>
-        <w:rPr>
-          <w:rFonts w:cs="CG Times"/>
-          <w:lang w:val="en-AU"/>
-        </w:rPr>
-        <w:tab/>
-      </w:r>
-      <w:r>
-        <w:rPr>
-          <w:rFonts w:cs="CG Times"/>
-          <w:lang w:val="en-AU"/>
-        </w:rPr>
-        <w:tab/>
-      </w:r>
-      <w:proofErr w:type="spellStart"/>
-      <w:r>
-        <w:rPr>
-          <w:rFonts w:cs="CG Times"/>
-          <w:lang w:val="en-AU"/>
-        </w:rPr>
-        <w:t>i</w:t>
-      </w:r>
-      <w:proofErr w:type="spellEnd"/>
-      <w:r>
-        <w:rPr>
-          <w:rFonts w:cs="CG Times"/>
-          <w:lang w:val="en-AU"/>
-        </w:rPr>
-        <w:tab/>
-      </w:r>
-      <w:r>
-        <w:rPr>
-          <w:rFonts w:cs="CG Times"/>
-          <w:lang w:val="en-AU"/>
-        </w:rPr>
-        <w:tab/>
-      </w:r>
-      <w:r>
-        <w:rPr>
-          <w:rFonts w:cs="CG Times"/>
-          <w:smallCaps/>
-          <w:lang w:val="en-AU"/>
-        </w:rPr>
-        <w:t>complements</w:t>
-      </w:r>
-      <w:r>
-        <w:rPr>
-          <w:rFonts w:cs="CG Times"/>
-          <w:lang w:val="en-AU"/>
-        </w:rPr>
-        <w:tab/>
-        <w:t>The most central prepositions can take NP complements; in addition, non-expandable content clauses are almost wholly restricted to occurrence as complement to a subset of prepositions. More generally, most prepositions license a complement of one kind or another.</w:t>
-      </w:r>
-    </w:p>
-    <w:p>
-      <w:pPr>
-        <w:widowControl/>
-        <w:tabs>
-          <w:tab w:val="left" w:pos="-792"/>
-          <w:tab w:val="left" w:pos="-360"/>
-          <w:tab w:val="left" w:pos="0"/>
-          <w:tab w:val="left" w:pos="532"/>
-          <w:tab w:val="right" w:pos="676"/>
-          <w:tab w:val="left" w:pos="835"/>
-          <w:tab w:val="left" w:pos="1238"/>
-          <w:tab w:val="left" w:pos="2893"/>
-          <w:tab w:val="left" w:pos="5011"/>
-          <w:tab w:val="left" w:pos="5371"/>
-        </w:tabs>
-        <w:spacing w:line="480" w:lineRule="auto"/>
-        <w:ind w:left="2893" w:hanging="2361"/>
-        <w:jc w:val="both"/>
-        <w:rPr>
-          <w:rFonts w:cs="CG Times"/>
-          <w:lang w:val="en-AU"/>
-        </w:rPr>
-      </w:pPr>
-      <w:r>
-        <w:rPr>
-          <w:rFonts w:cs="CG Times"/>
-          <w:lang w:val="en-AU"/>
-        </w:rPr>
-        <w:tab/>
-      </w:r>
-      <w:r>
-        <w:rPr>
-          <w:rFonts w:cs="CG Times"/>
-          <w:lang w:val="en-AU"/>
-        </w:rPr>
-        <w:t>ii</w:t>
-      </w:r>
-      <w:r>
-        <w:rPr>
-          <w:rFonts w:cs="CG Times"/>
-          <w:lang w:val="en-AU"/>
-        </w:rPr>
-        <w:tab/>
-      </w:r>
-      <w:r>
-        <w:rPr>
-          <w:rFonts w:cs="CG Times"/>
-          <w:lang w:val="en-AU"/>
-        </w:rPr>
-        <w:tab/>
-      </w:r>
-      <w:r>
-        <w:rPr>
-          <w:rFonts w:cs="CG Times"/>
-          <w:smallCaps/>
-          <w:lang w:val="en-AU"/>
-        </w:rPr>
-        <w:t>functions</w:t>
-      </w:r>
-      <w:r>
-        <w:rPr>
-          <w:rFonts w:cs="CG Times"/>
-          <w:lang w:val="en-AU"/>
-        </w:rPr>
-        <w:tab/>
-        <w:t>All prepositions can head PPs functioning as non-predicative adjunct; many can also head PPs in complement function.</w:t>
-      </w:r>
-    </w:p>
-    <w:p>
-      <w:pPr>
-        <w:widowControl/>
-        <w:tabs>
-          <w:tab w:val="left" w:pos="-792"/>
-          <w:tab w:val="left" w:pos="-360"/>
-          <w:tab w:val="left" w:pos="0"/>
-          <w:tab w:val="left" w:pos="532"/>
-          <w:tab w:val="right" w:pos="676"/>
-          <w:tab w:val="left" w:pos="835"/>
-          <w:tab w:val="left" w:pos="1238"/>
-          <w:tab w:val="left" w:pos="2893"/>
-          <w:tab w:val="left" w:pos="5011"/>
-          <w:tab w:val="left" w:pos="5371"/>
-        </w:tabs>
-        <w:spacing w:line="480" w:lineRule="auto"/>
-        <w:ind w:left="2893" w:hanging="2361"/>
-        <w:jc w:val="both"/>
-        <w:rPr>
-          <w:rFonts w:cs="CG Times"/>
-          <w:lang w:val="en-AU"/>
-        </w:rPr>
-      </w:pPr>
-      <w:r>
-        <w:rPr>
-          <w:rFonts w:cs="CG Times"/>
-          <w:lang w:val="en-AU"/>
-        </w:rPr>
-        <w:tab/>
-      </w:r>
-      <w:r>
-        <w:rPr>
-          <w:rFonts w:cs="CG Times"/>
-          <w:lang w:val="en-AU"/>
-        </w:rPr>
-        <w:t>iii</w:t>
-      </w:r>
-      <w:r>
-        <w:rPr>
-          <w:rFonts w:cs="CG Times"/>
-          <w:lang w:val="en-AU"/>
-        </w:rPr>
-        <w:tab/>
-      </w:r>
-      <w:r>
-        <w:rPr>
-          <w:rFonts w:cs="CG Times"/>
-          <w:lang w:val="en-AU"/>
-        </w:rPr>
-        <w:tab/>
-      </w:r>
-      <w:r>
-        <w:rPr>
-          <w:rFonts w:cs="CG Times"/>
-          <w:smallCaps/>
-          <w:lang w:val="en-AU"/>
-        </w:rPr>
-        <w:t>modifiers</w:t>
-      </w:r>
-      <w:r>
-        <w:rPr>
-          <w:rFonts w:cs="CG Times"/>
-          <w:lang w:val="en-AU"/>
-        </w:rPr>
-        <w:tab/>
-        <w:t xml:space="preserve">A subset of prepositions are distinguished by their acceptance of such adverbs as </w:t>
-      </w:r>
-      <w:r>
-        <w:rPr>
-          <w:rFonts w:cs="CG Times"/>
-          <w:i/>
-          <w:iCs/>
-          <w:lang w:val="en-AU"/>
-        </w:rPr>
-        <w:t>right</w:t>
-      </w:r>
-      <w:r>
-        <w:rPr>
-          <w:rFonts w:cs="CG Times"/>
-          <w:lang w:val="en-AU"/>
-        </w:rPr>
-        <w:t xml:space="preserve"> and </w:t>
-      </w:r>
-      <w:r>
-        <w:rPr>
-          <w:rFonts w:cs="CG Times"/>
-          <w:i/>
-          <w:iCs/>
-          <w:lang w:val="en-AU"/>
-        </w:rPr>
-        <w:t>straight</w:t>
-      </w:r>
-      <w:r>
-        <w:rPr>
-          <w:rFonts w:cs="CG Times"/>
-          <w:lang w:val="en-AU"/>
-        </w:rPr>
-        <w:t xml:space="preserve"> as modifiers.</w:t>
       </w:r>
     </w:p>
     <w:p>
@@ -5298,7 +4947,6 @@
           <w:rFonts w:cs="CG Times"/>
           <w:lang w:val="en-AU"/>
         </w:rPr>
-        <w:lastRenderedPageBreak/>
         <w:t>[</w:t>
       </w:r>
       <w:r>
@@ -6748,6 +6396,7 @@
           <w:rFonts w:cs="CG Times"/>
           <w:lang w:val="en-AU"/>
         </w:rPr>
+        <w:lastRenderedPageBreak/>
         <w:tab/>
       </w:r>
       <w:r>
@@ -6857,7 +6506,7 @@
           <w:rFonts w:cs="CG Times"/>
           <w:lang w:val="en-AU"/>
         </w:rPr>
-        <w:t>11</w:t>
+        <w:t>12</w:t>
       </w:r>
       <w:r>
         <w:rPr>
@@ -6902,7 +6551,57 @@
           <w:lang w:val="en-AU"/>
         </w:rPr>
         <w:tab/>
-        <w:t>Prepositions but not adjectives can occur as head of a non-predicative adjunct in clause structure.</w:t>
+      </w:r>
+      <w:r>
+        <w:rPr>
+          <w:rFonts w:cs="CG Times"/>
+          <w:i/>
+          <w:iCs/>
+          <w:lang w:val="en-AU"/>
+        </w:rPr>
+        <w:t xml:space="preserve">What might have been a $500 first edition suddenly became </w:t>
+      </w:r>
+      <w:r>
+        <w:rPr>
+          <w:rFonts w:cs="CG Times"/>
+          <w:lang w:val="en-AU"/>
+        </w:rPr>
+        <w:t>[</w:t>
+      </w:r>
+      <w:r>
+        <w:rPr>
+          <w:rFonts w:cs="CG Times"/>
+          <w:i/>
+          <w:iCs/>
+          <w:u w:val="single"/>
+          <w:lang w:val="en-AU"/>
+        </w:rPr>
+        <w:t>worth</w:t>
+      </w:r>
+      <w:r>
+        <w:rPr>
+          <w:rFonts w:cs="CG Times"/>
+          <w:i/>
+          <w:iCs/>
+          <w:lang w:val="en-AU"/>
+        </w:rPr>
+        <w:t xml:space="preserve"> perhaps 10 times that amount</w:t>
+      </w:r>
+      <w:r>
+        <w:rPr>
+          <w:rFonts w:cs="CG Times"/>
+          <w:lang w:val="en-AU"/>
+        </w:rPr>
+        <w:t>]</w:t>
+      </w:r>
+      <w:r>
+        <w:rPr>
+          <w:rFonts w:cs="CG Times"/>
+          <w:i/>
+          <w:iCs/>
+          <w:lang w:val="en-AU"/>
+        </w:rPr>
+        <w:t>.</w:t>
       </w:r>
     </w:p>
     <w:p>
@@ -6932,585 +6631,6 @@
           <w:rFonts w:cs="CG Times"/>
           <w:lang w:val="en-AU"/>
         </w:rPr>
-        <w:tab/>
-      </w:r>
-      <w:r>
-        <w:rPr>
-          <w:rFonts w:cs="CG Times"/>
-          <w:lang w:val="en-AU"/>
-        </w:rPr>
-        <w:t>ii</w:t>
-      </w:r>
-      <w:r>
-        <w:rPr>
-          <w:rFonts w:cs="CG Times"/>
-          <w:lang w:val="en-AU"/>
-        </w:rPr>
-        <w:tab/>
-      </w:r>
-      <w:r>
-        <w:rPr>
-          <w:rFonts w:cs="CG Times"/>
-          <w:lang w:val="en-AU"/>
-        </w:rPr>
-        <w:tab/>
-      </w:r>
-      <w:proofErr w:type="spellStart"/>
-      <w:r>
-        <w:rPr>
-          <w:rFonts w:cs="CG Times"/>
-          <w:lang w:val="en-AU"/>
-        </w:rPr>
-        <w:t>AdjPs</w:t>
-      </w:r>
-      <w:proofErr w:type="spellEnd"/>
-      <w:r>
-        <w:rPr>
-          <w:rFonts w:cs="CG Times"/>
-          <w:lang w:val="en-AU"/>
-        </w:rPr>
-        <w:t xml:space="preserve">, other than those restricted to attributive or postpositive function, can mostly occur as complement to </w:t>
-      </w:r>
-      <w:r>
-        <w:rPr>
-          <w:rFonts w:cs="CG Times"/>
-          <w:i/>
-          <w:iCs/>
-          <w:lang w:val="en-AU"/>
-        </w:rPr>
-        <w:t>become</w:t>
-      </w:r>
-      <w:r>
-        <w:rPr>
-          <w:rFonts w:cs="CG Times"/>
-          <w:lang w:val="en-AU"/>
-        </w:rPr>
-        <w:t>; in general, PP cannot.</w:t>
-      </w:r>
-    </w:p>
-    <w:p>
-      <w:pPr>
-        <w:widowControl/>
-        <w:tabs>
-          <w:tab w:val="left" w:pos="-792"/>
-          <w:tab w:val="left" w:pos="-360"/>
-          <w:tab w:val="left" w:pos="0"/>
-          <w:tab w:val="left" w:pos="532"/>
-          <w:tab w:val="right" w:pos="676"/>
-          <w:tab w:val="left" w:pos="835"/>
-          <w:tab w:val="left" w:pos="1238"/>
-          <w:tab w:val="left" w:pos="5011"/>
-          <w:tab w:val="left" w:pos="5371"/>
-        </w:tabs>
-        <w:spacing w:line="480" w:lineRule="auto"/>
-        <w:ind w:left="1238" w:hanging="706"/>
-        <w:jc w:val="both"/>
-        <w:rPr>
-          <w:rFonts w:cs="CG Times"/>
-          <w:lang w:val="en-AU"/>
-        </w:rPr>
-      </w:pPr>
-      <w:r>
-        <w:rPr>
-          <w:rFonts w:cs="CG Times"/>
-          <w:lang w:val="en-AU"/>
-        </w:rPr>
-        <w:tab/>
-      </w:r>
-      <w:r>
-        <w:rPr>
-          <w:rFonts w:cs="CG Times"/>
-          <w:lang w:val="en-AU"/>
-        </w:rPr>
-        <w:t>iii</w:t>
-      </w:r>
-      <w:r>
-        <w:rPr>
-          <w:rFonts w:cs="CG Times"/>
-          <w:lang w:val="en-AU"/>
-        </w:rPr>
-        <w:tab/>
-      </w:r>
-      <w:r>
-        <w:rPr>
-          <w:rFonts w:cs="CG Times"/>
-          <w:lang w:val="en-AU"/>
-        </w:rPr>
-        <w:tab/>
-        <w:t xml:space="preserve">Central adjectives accept </w:t>
-      </w:r>
-      <w:r>
-        <w:rPr>
-          <w:rFonts w:cs="CG Times"/>
-          <w:i/>
-          <w:iCs/>
-          <w:lang w:val="en-AU"/>
-        </w:rPr>
-        <w:t>very</w:t>
-      </w:r>
-      <w:r>
-        <w:rPr>
-          <w:rFonts w:cs="CG Times"/>
-          <w:lang w:val="en-AU"/>
-        </w:rPr>
-        <w:t xml:space="preserve"> and </w:t>
-      </w:r>
-      <w:r>
-        <w:rPr>
-          <w:rFonts w:cs="CG Times"/>
-          <w:i/>
-          <w:iCs/>
-          <w:lang w:val="en-AU"/>
-        </w:rPr>
-        <w:t>too</w:t>
-      </w:r>
-      <w:r>
-        <w:rPr>
-          <w:rFonts w:cs="CG Times"/>
-          <w:lang w:val="en-AU"/>
-        </w:rPr>
-        <w:t xml:space="preserve"> as degree modifiers, and have inflectional or analytic comparatives and superlatives; in general, prepositions do not.</w:t>
-      </w:r>
-    </w:p>
-    <w:p>
-      <w:pPr>
-        <w:widowControl/>
-        <w:tabs>
-          <w:tab w:val="left" w:pos="-792"/>
-          <w:tab w:val="left" w:pos="-360"/>
-          <w:tab w:val="left" w:pos="0"/>
-          <w:tab w:val="left" w:pos="532"/>
-          <w:tab w:val="right" w:pos="676"/>
-          <w:tab w:val="left" w:pos="835"/>
-          <w:tab w:val="left" w:pos="1238"/>
-          <w:tab w:val="left" w:pos="5011"/>
-          <w:tab w:val="left" w:pos="5371"/>
-        </w:tabs>
-        <w:spacing w:line="480" w:lineRule="auto"/>
-        <w:ind w:left="1238" w:hanging="706"/>
-        <w:jc w:val="both"/>
-        <w:rPr>
-          <w:rFonts w:cs="CG Times"/>
-          <w:lang w:val="en-AU"/>
-        </w:rPr>
-      </w:pPr>
-      <w:r>
-        <w:rPr>
-          <w:rFonts w:cs="CG Times"/>
-          <w:lang w:val="en-AU"/>
-        </w:rPr>
-        <w:tab/>
-      </w:r>
-      <w:r>
-        <w:rPr>
-          <w:rFonts w:cs="CG Times"/>
-          <w:lang w:val="en-AU"/>
-        </w:rPr>
-        <w:t>iv</w:t>
-      </w:r>
-      <w:r>
-        <w:rPr>
-          <w:rFonts w:cs="CG Times"/>
-          <w:lang w:val="en-AU"/>
-        </w:rPr>
-        <w:tab/>
-      </w:r>
-      <w:r>
-        <w:rPr>
-          <w:rFonts w:cs="CG Times"/>
-          <w:lang w:val="en-AU"/>
-        </w:rPr>
-        <w:tab/>
-        <w:t>Central prepositions license NP complements; in general, adjectives do not.</w:t>
-      </w:r>
-    </w:p>
-    <w:p>
-      <w:pPr>
-        <w:widowControl/>
-        <w:tabs>
-          <w:tab w:val="left" w:pos="-792"/>
-          <w:tab w:val="left" w:pos="-360"/>
-          <w:tab w:val="left" w:pos="0"/>
-          <w:tab w:val="left" w:pos="532"/>
-          <w:tab w:val="right" w:pos="676"/>
-          <w:tab w:val="left" w:pos="835"/>
-          <w:tab w:val="left" w:pos="1238"/>
-          <w:tab w:val="left" w:pos="5011"/>
-          <w:tab w:val="left" w:pos="5371"/>
-        </w:tabs>
-        <w:spacing w:line="480" w:lineRule="auto"/>
-        <w:ind w:left="1238" w:hanging="706"/>
-        <w:jc w:val="both"/>
-        <w:rPr>
-          <w:rFonts w:cs="CG Times"/>
-          <w:lang w:val="en-AU"/>
-        </w:rPr>
-      </w:pPr>
-      <w:r>
-        <w:rPr>
-          <w:rFonts w:cs="CG Times"/>
-          <w:lang w:val="en-AU"/>
-        </w:rPr>
-        <w:tab/>
-      </w:r>
-      <w:r>
-        <w:rPr>
-          <w:rFonts w:cs="CG Times"/>
-          <w:lang w:val="en-AU"/>
-        </w:rPr>
-        <w:t>v</w:t>
-      </w:r>
-      <w:r>
-        <w:rPr>
-          <w:rFonts w:cs="CG Times"/>
-          <w:lang w:val="en-AU"/>
-        </w:rPr>
-        <w:tab/>
-      </w:r>
-      <w:r>
-        <w:rPr>
-          <w:rFonts w:cs="CG Times"/>
-          <w:lang w:val="en-AU"/>
-        </w:rPr>
-        <w:tab/>
-        <w:t xml:space="preserve">Central prepositions accept </w:t>
-      </w:r>
-      <w:r>
-        <w:rPr>
-          <w:rFonts w:cs="CG Times"/>
-          <w:i/>
-          <w:iCs/>
-          <w:lang w:val="en-AU"/>
-        </w:rPr>
-        <w:t>right</w:t>
-      </w:r>
-      <w:r>
-        <w:rPr>
-          <w:rFonts w:cs="CG Times"/>
-          <w:lang w:val="en-AU"/>
-        </w:rPr>
-        <w:t xml:space="preserve"> and </w:t>
-      </w:r>
-      <w:r>
-        <w:rPr>
-          <w:rFonts w:cs="CG Times"/>
-          <w:i/>
-          <w:iCs/>
-          <w:lang w:val="en-AU"/>
-        </w:rPr>
-        <w:t>straight</w:t>
-      </w:r>
-      <w:r>
-        <w:rPr>
-          <w:rFonts w:cs="CG Times"/>
-          <w:lang w:val="en-AU"/>
-        </w:rPr>
-        <w:t xml:space="preserve"> as modifiers; adjectives do not.</w:t>
-      </w:r>
-    </w:p>
-    <w:p>
-      <w:pPr>
-        <w:widowControl/>
-        <w:tabs>
-          <w:tab w:val="left" w:pos="-792"/>
-          <w:tab w:val="left" w:pos="-360"/>
-          <w:tab w:val="left" w:pos="0"/>
-          <w:tab w:val="left" w:pos="532"/>
-          <w:tab w:val="right" w:pos="676"/>
-          <w:tab w:val="left" w:pos="835"/>
-          <w:tab w:val="left" w:pos="1238"/>
-          <w:tab w:val="left" w:pos="5011"/>
-          <w:tab w:val="left" w:pos="5371"/>
-        </w:tabs>
-        <w:spacing w:line="480" w:lineRule="auto"/>
-        <w:ind w:left="1238" w:hanging="706"/>
-        <w:jc w:val="both"/>
-        <w:rPr>
-          <w:rFonts w:cs="CG Times"/>
-          <w:lang w:val="en-AU"/>
-        </w:rPr>
-      </w:pPr>
-      <w:r>
-        <w:rPr>
-          <w:rFonts w:cs="CG Times"/>
-          <w:lang w:val="en-AU"/>
-        </w:rPr>
-        <w:tab/>
-      </w:r>
-      <w:r>
-        <w:rPr>
-          <w:rFonts w:cs="CG Times"/>
-          <w:lang w:val="en-AU"/>
-        </w:rPr>
-        <w:t>vi</w:t>
-      </w:r>
-      <w:r>
-        <w:rPr>
-          <w:rFonts w:cs="CG Times"/>
-          <w:lang w:val="en-AU"/>
-        </w:rPr>
-        <w:tab/>
-      </w:r>
-      <w:r>
-        <w:rPr>
-          <w:rFonts w:cs="CG Times"/>
-          <w:lang w:val="en-AU"/>
-        </w:rPr>
-        <w:tab/>
-        <w:t xml:space="preserve">Prepositions taking NP complements can normally be fronted along with their complement in relative and interrogative constructions, as in </w:t>
-      </w:r>
-      <w:r>
-        <w:rPr>
-          <w:rFonts w:cs="CG Times"/>
-          <w:i/>
-          <w:iCs/>
-          <w:lang w:val="en-AU"/>
-        </w:rPr>
-        <w:t xml:space="preserve">the knife </w:t>
-      </w:r>
-      <w:r>
-        <w:rPr>
-          <w:rFonts w:cs="CG Times"/>
-          <w:lang w:val="en-AU"/>
-        </w:rPr>
-        <w:t>[</w:t>
-      </w:r>
-      <w:r>
-        <w:rPr>
-          <w:rFonts w:cs="CG Times"/>
-          <w:i/>
-          <w:iCs/>
-          <w:u w:val="single"/>
-          <w:lang w:val="en-AU"/>
-        </w:rPr>
-        <w:t>with which</w:t>
-      </w:r>
-      <w:r>
-        <w:rPr>
-          <w:rFonts w:cs="CG Times"/>
-          <w:lang w:val="en-AU"/>
-        </w:rPr>
-        <w:t xml:space="preserve"> </w:t>
-      </w:r>
-      <w:r>
-        <w:rPr>
-          <w:rFonts w:cs="CG Times"/>
-          <w:i/>
-          <w:iCs/>
-          <w:lang w:val="en-AU"/>
-        </w:rPr>
-        <w:t>she cut it</w:t>
-      </w:r>
-      <w:r>
-        <w:rPr>
-          <w:rFonts w:cs="CG Times"/>
-          <w:lang w:val="en-AU"/>
-        </w:rPr>
-        <w:t xml:space="preserve">] or </w:t>
-      </w:r>
-      <w:r>
-        <w:rPr>
-          <w:rFonts w:cs="CG Times"/>
-          <w:i/>
-          <w:iCs/>
-          <w:lang w:val="en-AU"/>
-        </w:rPr>
-        <w:t xml:space="preserve">I don't know </w:t>
-      </w:r>
-      <w:r>
-        <w:rPr>
-          <w:rFonts w:cs="CG Times"/>
-          <w:lang w:val="en-AU"/>
-        </w:rPr>
-        <w:t>[</w:t>
-      </w:r>
-      <w:r>
-        <w:rPr>
-          <w:rFonts w:cs="CG Times"/>
-          <w:i/>
-          <w:iCs/>
-          <w:u w:val="single"/>
-          <w:lang w:val="en-AU"/>
-        </w:rPr>
-        <w:t>to whom</w:t>
-      </w:r>
-      <w:r>
-        <w:rPr>
-          <w:rFonts w:cs="CG Times"/>
-          <w:i/>
-          <w:iCs/>
-          <w:lang w:val="en-AU"/>
-        </w:rPr>
-        <w:t xml:space="preserve"> you are referring</w:t>
-      </w:r>
-      <w:r>
-        <w:rPr>
-          <w:rFonts w:cs="CG Times"/>
-          <w:lang w:val="en-AU"/>
-        </w:rPr>
-        <w:t>]; in general, adjectives cannot.</w:t>
-      </w:r>
-    </w:p>
-    <w:p>
-      <w:pPr>
-        <w:widowControl/>
-        <w:tabs>
-          <w:tab w:val="left" w:pos="-792"/>
-          <w:tab w:val="left" w:pos="-360"/>
-          <w:tab w:val="left" w:pos="0"/>
-          <w:tab w:val="left" w:pos="532"/>
-          <w:tab w:val="right" w:pos="676"/>
-          <w:tab w:val="left" w:pos="835"/>
-          <w:tab w:val="left" w:pos="1238"/>
-          <w:tab w:val="left" w:pos="5011"/>
-          <w:tab w:val="left" w:pos="5371"/>
-        </w:tabs>
-        <w:spacing w:line="480" w:lineRule="auto"/>
-        <w:ind w:left="1238" w:hanging="1238"/>
-        <w:jc w:val="both"/>
-        <w:rPr>
-          <w:rFonts w:cs="CG Times"/>
-          <w:lang w:val="en-AU"/>
-        </w:rPr>
-      </w:pPr>
-      <w:r>
-        <w:rPr>
-          <w:rFonts w:cs="CG Times"/>
-          <w:lang w:val="en-AU"/>
-        </w:rPr>
-        <w:t>[</w:t>
-      </w:r>
-      <w:r>
-        <w:rPr>
-          <w:rFonts w:cs="CG Times"/>
-          <w:lang w:val="en-AU"/>
-        </w:rPr>
-        <w:t>12</w:t>
-      </w:r>
-      <w:r>
-        <w:rPr>
-          <w:rFonts w:cs="CG Times"/>
-          <w:lang w:val="en-AU"/>
-        </w:rPr>
-        <w:t>]</w:t>
-      </w:r>
-      <w:r>
-        <w:rPr>
-          <w:rFonts w:cs="CG Times"/>
-          <w:lang w:val="en-AU"/>
-        </w:rPr>
-        <w:tab/>
-      </w:r>
-      <w:r>
-        <w:rPr>
-          <w:rFonts w:cs="CG Times"/>
-          <w:lang w:val="en-AU"/>
-        </w:rPr>
-        <w:tab/>
-      </w:r>
-      <w:proofErr w:type="spellStart"/>
-      <w:r>
-        <w:rPr>
-          <w:rFonts w:cs="CG Times"/>
-          <w:lang w:val="en-AU"/>
-        </w:rPr>
-        <w:t>i</w:t>
-      </w:r>
-      <w:proofErr w:type="spellEnd"/>
-      <w:r>
-        <w:rPr>
-          <w:rFonts w:cs="CG Times"/>
-          <w:lang w:val="en-AU"/>
-        </w:rPr>
-        <w:tab/>
-      </w:r>
-      <w:r>
-        <w:rPr>
-          <w:rFonts w:cs="CG Times"/>
-          <w:lang w:val="en-AU"/>
-        </w:rPr>
-        <w:tab/>
-      </w:r>
-      <w:r>
-        <w:rPr>
-          <w:rFonts w:cs="CG Times"/>
-          <w:i/>
-          <w:iCs/>
-          <w:lang w:val="en-AU"/>
-        </w:rPr>
-        <w:t xml:space="preserve">What might have been a $500 first edition suddenly became </w:t>
-      </w:r>
-      <w:r>
-        <w:rPr>
-          <w:rFonts w:cs="CG Times"/>
-          <w:lang w:val="en-AU"/>
-        </w:rPr>
-        <w:t>[</w:t>
-      </w:r>
-      <w:r>
-        <w:rPr>
-          <w:rFonts w:cs="CG Times"/>
-          <w:i/>
-          <w:iCs/>
-          <w:u w:val="single"/>
-          <w:lang w:val="en-AU"/>
-        </w:rPr>
-        <w:t>worth</w:t>
-      </w:r>
-      <w:r>
-        <w:rPr>
-          <w:rFonts w:cs="CG Times"/>
-          <w:i/>
-          <w:iCs/>
-          <w:lang w:val="en-AU"/>
-        </w:rPr>
-        <w:t xml:space="preserve"> perhaps 10 times that amount</w:t>
-      </w:r>
-      <w:r>
-        <w:rPr>
-          <w:rFonts w:cs="CG Times"/>
-          <w:lang w:val="en-AU"/>
-        </w:rPr>
-        <w:t>]</w:t>
-      </w:r>
-      <w:r>
-        <w:rPr>
-          <w:rFonts w:cs="CG Times"/>
-          <w:i/>
-          <w:iCs/>
-          <w:lang w:val="en-AU"/>
-        </w:rPr>
-        <w:t>.</w:t>
-      </w:r>
-    </w:p>
-    <w:p>
-      <w:pPr>
-        <w:widowControl/>
-        <w:tabs>
-          <w:tab w:val="left" w:pos="-792"/>
-          <w:tab w:val="left" w:pos="-360"/>
-          <w:tab w:val="left" w:pos="0"/>
-          <w:tab w:val="left" w:pos="532"/>
-          <w:tab w:val="right" w:pos="676"/>
-          <w:tab w:val="left" w:pos="835"/>
-          <w:tab w:val="left" w:pos="1238"/>
-          <w:tab w:val="left" w:pos="5011"/>
-          <w:tab w:val="left" w:pos="5371"/>
-        </w:tabs>
-        <w:spacing w:line="480" w:lineRule="auto"/>
-        <w:ind w:left="1238" w:hanging="706"/>
-        <w:jc w:val="both"/>
-        <w:rPr>
-          <w:rFonts w:cs="CG Times"/>
-          <w:lang w:val="en-AU"/>
-        </w:rPr>
-      </w:pPr>
-      <w:r>
-        <w:rPr>
-          <w:rFonts w:cs="CG Times"/>
-          <w:lang w:val="en-AU"/>
-        </w:rPr>
-        <w:lastRenderedPageBreak/>
         <w:tab/>
       </w:r>
       <w:r>
@@ -9912,6 +9032,7 @@
           <w:rFonts w:cs="CG Times"/>
           <w:lang w:val="en-AU"/>
         </w:rPr>
+        <w:lastRenderedPageBreak/>
         <w:tab/>
       </w:r>
       <w:proofErr w:type="spellStart"/>
@@ -10039,14 +9160,25 @@
         </w:rPr>
         <w:tab/>
       </w:r>
-      <w:r>
-        <w:rPr>
-          <w:rFonts w:cs="CG Times"/>
-          <w:i/>
-          <w:iCs/>
-          <w:lang w:val="en-AU"/>
-        </w:rPr>
-        <w:t xml:space="preserve">The plan will go ahead </w:t>
+      <w:proofErr w:type="gramStart"/>
+      <w:r>
+        <w:rPr>
+          <w:rFonts w:cs="CG Times"/>
+          <w:i/>
+          <w:iCs/>
+          <w:lang w:val="en-AU"/>
+        </w:rPr>
+        <w:t>The</w:t>
+      </w:r>
+      <w:proofErr w:type="gramEnd"/>
+      <w:r>
+        <w:rPr>
+          <w:rFonts w:cs="CG Times"/>
+          <w:i/>
+          <w:iCs/>
+          <w:lang w:val="en-AU"/>
+        </w:rPr>
+        <w:t xml:space="preserve"> plan will go ahead </w:t>
       </w:r>
       <w:r>
         <w:rPr>
@@ -10233,7 +9365,6 @@
           <w:rFonts w:cs="CG Times"/>
           <w:lang w:val="en-AU"/>
         </w:rPr>
-        <w:lastRenderedPageBreak/>
         <w:tab/>
       </w:r>
       <w:r>
@@ -11449,7 +10580,7 @@
           <w:iCs/>
           <w:lang w:val="en-AU"/>
         </w:rPr>
-        <w:tab/>
+        <w:t xml:space="preserve"> </w:t>
       </w:r>
       <w:r>
         <w:rPr>
@@ -11565,7 +10696,7 @@
           <w:iCs/>
           <w:lang w:val="en-AU"/>
         </w:rPr>
-        <w:tab/>
+        <w:t xml:space="preserve"> </w:t>
       </w:r>
       <w:r>
         <w:rPr>
@@ -11679,15 +10810,6 @@
           <w:rFonts w:cs="CG Times"/>
           <w:i/>
           <w:iCs/>
-          <w:lang w:val="en-AU"/>
-        </w:rPr>
-        <w:tab/>
-      </w:r>
-      <w:r>
-        <w:rPr>
-          <w:rFonts w:cs="CG Times"/>
-          <w:i/>
-          <w:iCs/>
           <w:u w:val="single"/>
           <w:lang w:val="en-AU"/>
         </w:rPr>
@@ -11781,23 +10903,34 @@
         </w:rPr>
         <w:tab/>
       </w:r>
-      <w:r>
-        <w:rPr>
-          <w:rFonts w:cs="CG Times"/>
-          <w:i/>
-          <w:iCs/>
-          <w:lang w:val="en-AU"/>
-        </w:rPr>
-        <w:t>The prices went up</w:t>
-      </w:r>
-      <w:r>
-        <w:rPr>
-          <w:rFonts w:cs="CG Times"/>
-          <w:i/>
-          <w:iCs/>
-          <w:lang w:val="en-AU"/>
-        </w:rPr>
-        <w:tab/>
+      <w:proofErr w:type="gramStart"/>
+      <w:r>
+        <w:rPr>
+          <w:rFonts w:cs="CG Times"/>
+          <w:i/>
+          <w:iCs/>
+          <w:lang w:val="en-AU"/>
+        </w:rPr>
+        <w:t>The</w:t>
+      </w:r>
+      <w:proofErr w:type="gramEnd"/>
+      <w:r>
+        <w:rPr>
+          <w:rFonts w:cs="CG Times"/>
+          <w:i/>
+          <w:iCs/>
+          <w:lang w:val="en-AU"/>
+        </w:rPr>
+        <w:t xml:space="preserve"> prices went up</w:t>
+      </w:r>
+      <w:r>
+        <w:rPr>
+          <w:rFonts w:cs="CG Times"/>
+          <w:i/>
+          <w:iCs/>
+          <w:lang w:val="en-AU"/>
+        </w:rPr>
+        <w:t xml:space="preserve"> </w:t>
       </w:r>
       <w:r>
         <w:rPr>
@@ -11904,16 +11037,16 @@
           <w:iCs/>
           <w:lang w:val="en-AU"/>
         </w:rPr>
-        <w:t xml:space="preserve">I haven't seen her </w:t>
-      </w:r>
-      <w:r>
-        <w:rPr>
-          <w:rFonts w:cs="CG Times"/>
-          <w:i/>
-          <w:iCs/>
-          <w:lang w:val="en-AU"/>
-        </w:rPr>
-        <w:tab/>
+        <w:t>I haven't seen her</w:t>
+      </w:r>
+      <w:r>
+        <w:rPr>
+          <w:rFonts w:cs="CG Times"/>
+          <w:i/>
+          <w:iCs/>
+          <w:lang w:val="en-AU"/>
+        </w:rPr>
+        <w:t xml:space="preserve"> </w:t>
       </w:r>
       <w:r>
         <w:rPr>
@@ -12029,7 +11162,7 @@
           <w:iCs/>
           <w:lang w:val="en-AU"/>
         </w:rPr>
-        <w:tab/>
+        <w:t xml:space="preserve"> </w:t>
       </w:r>
       <w:r>
         <w:rPr>
@@ -12145,7 +11278,7 @@
           <w:iCs/>
           <w:lang w:val="en-AU"/>
         </w:rPr>
-        <w:tab/>
+        <w:t xml:space="preserve"> </w:t>
       </w:r>
       <w:r>
         <w:rPr>
@@ -12241,13 +11374,6 @@
       <w:r>
         <w:rPr>
           <w:rFonts w:cs="CG Times"/>
-          <w:lang w:val="en-AU"/>
-        </w:rPr>
-        <w:tab/>
-      </w:r>
-      <w:r>
-        <w:rPr>
-          <w:rFonts w:cs="CG Times"/>
           <w:i/>
           <w:iCs/>
           <w:lang w:val="en-AU"/>
@@ -12261,26 +11387,26 @@
           <w:iCs/>
           <w:lang w:val="en-AU"/>
         </w:rPr>
+        <w:t xml:space="preserve"> </w:t>
+      </w:r>
+      <w:r>
+        <w:rPr>
+          <w:rFonts w:cs="CG Times"/>
+          <w:i/>
+          <w:iCs/>
+          <w:u w:val="single"/>
+          <w:lang w:val="en-AU"/>
+        </w:rPr>
+        <w:t>immensely</w:t>
+      </w:r>
+      <w:r>
+        <w:rPr>
+          <w:rFonts w:cs="CG Times"/>
+          <w:i/>
+          <w:iCs/>
+          <w:lang w:val="en-AU"/>
+        </w:rPr>
         <w:t xml:space="preserve"> / </w:t>
-      </w:r>
-      <w:r>
-        <w:rPr>
-          <w:rFonts w:cs="CG Times"/>
-          <w:i/>
-          <w:iCs/>
-          <w:u w:val="single"/>
-          <w:lang w:val="en-AU"/>
-        </w:rPr>
-        <w:t>immensely</w:t>
-      </w:r>
-      <w:r>
-        <w:rPr>
-          <w:rFonts w:cs="CG Times"/>
-          <w:i/>
-          <w:iCs/>
-          <w:lang w:val="en-AU"/>
-        </w:rPr>
-        <w:tab/>
       </w:r>
       <w:r>
         <w:rPr>
@@ -12369,15 +11495,6 @@
           <w:lang w:val="en-AU"/>
         </w:rPr>
         <w:t xml:space="preserve">It failed </w:t>
-      </w:r>
-      <w:r>
-        <w:rPr>
-          <w:rFonts w:cs="CG Times"/>
-          <w:i/>
-          <w:iCs/>
-          <w:lang w:val="en-AU"/>
-        </w:rPr>
-        <w:tab/>
       </w:r>
       <w:r>
         <w:rPr>
@@ -12825,6 +11942,7 @@
           <w:rFonts w:cs="CG Times"/>
           <w:lang w:val="en-AU"/>
         </w:rPr>
+        <w:lastRenderedPageBreak/>
         <w:t>[</w:t>
       </w:r>
       <w:r>
@@ -13047,7 +12165,6 @@
           <w:iCs/>
           <w:lang w:val="en-AU"/>
         </w:rPr>
-        <w:lastRenderedPageBreak/>
         <w:tab/>
       </w:r>
       <w:r>
@@ -14804,8 +13921,18 @@
           <w:lang w:val="en-AU"/>
         </w:rPr>
         <w:tab/>
+      </w:r>
+      <w:proofErr w:type="gramStart"/>
+      <w:r>
+        <w:rPr>
+          <w:rFonts w:cs="CG Times"/>
+          <w:i/>
+          <w:iCs/>
+          <w:lang w:val="en-AU"/>
+        </w:rPr>
         <w:t>where</w:t>
       </w:r>
+      <w:proofErr w:type="gramEnd"/>
     </w:p>
     <w:p>
       <w:pPr>
@@ -15681,6 +14808,7 @@
           <w:iCs/>
           <w:lang w:val="en-AU"/>
         </w:rPr>
+        <w:lastRenderedPageBreak/>
         <w:t>homeward</w:t>
       </w:r>
       <w:r>
@@ -16057,7 +15185,6 @@
           <w:iCs/>
           <w:lang w:val="en-AU"/>
         </w:rPr>
-        <w:lastRenderedPageBreak/>
         <w:t>southward</w:t>
       </w:r>
       <w:r>
@@ -18538,6 +17665,7 @@
           <w:iCs/>
           <w:lang w:val="en-AU"/>
         </w:rPr>
+        <w:lastRenderedPageBreak/>
         <w:t>in league with</w:t>
       </w:r>
       <w:r>
@@ -18668,7 +17796,6 @@
           <w:iCs/>
           <w:lang w:val="en-AU"/>
         </w:rPr>
-        <w:lastRenderedPageBreak/>
         <w:t>in the name of</w:t>
       </w:r>
       <w:r>
@@ -20418,6 +19545,7 @@
         <w:tab/>
         <w:t>[fronting of Prep</w:t>
       </w:r>
+      <w:proofErr w:type="gramStart"/>
       <w:r>
         <w:rPr>
           <w:rFonts w:cs="CG Times"/>
@@ -20431,7 +19559,15 @@
           <w:rFonts w:cs="CG Times"/>
           <w:lang w:val="en-AU"/>
         </w:rPr>
-        <w:t xml:space="preserve"> + </w:t>
+        <w:t xml:space="preserve"> +</w:t>
+      </w:r>
+      <w:proofErr w:type="gramEnd"/>
+      <w:r>
+        <w:rPr>
+          <w:rFonts w:cs="CG Times"/>
+          <w:lang w:val="en-AU"/>
+        </w:rPr>
+        <w:t xml:space="preserve"> </w:t>
       </w:r>
       <w:r>
         <w:rPr>
@@ -20933,6 +20069,7 @@
           <w:rFonts w:cs="CG Times"/>
           <w:lang w:val="en-AU"/>
         </w:rPr>
+        <w:lastRenderedPageBreak/>
         <w:tab/>
       </w:r>
       <w:r>
@@ -21117,7 +20254,6 @@
           <w:rFonts w:cs="CG Times"/>
           <w:lang w:val="en-AU"/>
         </w:rPr>
-        <w:lastRenderedPageBreak/>
         <w:tab/>
       </w:r>
       <w:r>
@@ -21461,6 +20597,7 @@
         <w:tab/>
         <w:t>[fronting of Prep</w:t>
       </w:r>
+      <w:proofErr w:type="gramStart"/>
       <w:r>
         <w:rPr>
           <w:rFonts w:cs="CG Times"/>
@@ -21474,7 +20611,15 @@
           <w:rFonts w:cs="CG Times"/>
           <w:lang w:val="en-AU"/>
         </w:rPr>
-        <w:t xml:space="preserve"> + </w:t>
+        <w:t xml:space="preserve"> +</w:t>
+      </w:r>
+      <w:proofErr w:type="gramEnd"/>
+      <w:r>
+        <w:rPr>
+          <w:rFonts w:cs="CG Times"/>
+          <w:lang w:val="en-AU"/>
+        </w:rPr>
+        <w:t xml:space="preserve"> </w:t>
       </w:r>
       <w:r>
         <w:rPr>
@@ -25068,6 +24213,7 @@
           <w:rFonts w:cs="CG Times"/>
           <w:lang w:val="en-AU"/>
         </w:rPr>
+        <w:lastRenderedPageBreak/>
         <w:t>[</w:t>
       </w:r>
       <w:r>
@@ -25292,7 +24438,6 @@
           <w:rFonts w:cs="CG Times"/>
           <w:lang w:val="en-AU"/>
         </w:rPr>
-        <w:lastRenderedPageBreak/>
         <w:t>[</w:t>
       </w:r>
       <w:r>
@@ -27562,6 +26707,7 @@
           <w:rFonts w:cs="CG Times"/>
           <w:lang w:val="en-AU"/>
         </w:rPr>
+        <w:lastRenderedPageBreak/>
         <w:tab/>
       </w:r>
       <w:r>
@@ -27766,7 +26912,6 @@
           <w:rFonts w:cs="CG Times"/>
           <w:lang w:val="en-AU"/>
         </w:rPr>
-        <w:lastRenderedPageBreak/>
         <w:tab/>
       </w:r>
       <w:r>
@@ -28772,6 +27917,7 @@
         <w:tab/>
       </w:r>
       <w:proofErr w:type="spellStart"/>
+      <w:proofErr w:type="gramStart"/>
       <w:r>
         <w:rPr>
           <w:rFonts w:cs="CG Times"/>
@@ -28793,6 +27939,7 @@
         <w:t>i</w:t>
       </w:r>
       <w:proofErr w:type="spellEnd"/>
+      <w:proofErr w:type="gramEnd"/>
       <w:r>
         <w:rPr>
           <w:rFonts w:cs="CG Times"/>
@@ -29943,14 +29090,25 @@
         </w:rPr>
         <w:tab/>
       </w:r>
-      <w:r>
-        <w:rPr>
-          <w:rFonts w:cs="CG Times"/>
-          <w:i/>
-          <w:iCs/>
-          <w:lang w:val="en-AU"/>
-        </w:rPr>
-        <w:t xml:space="preserve">The bed looks as if </w:t>
+      <w:proofErr w:type="gramStart"/>
+      <w:r>
+        <w:rPr>
+          <w:rFonts w:cs="CG Times"/>
+          <w:i/>
+          <w:iCs/>
+          <w:lang w:val="en-AU"/>
+        </w:rPr>
+        <w:t>The</w:t>
+      </w:r>
+      <w:proofErr w:type="gramEnd"/>
+      <w:r>
+        <w:rPr>
+          <w:rFonts w:cs="CG Times"/>
+          <w:i/>
+          <w:iCs/>
+          <w:lang w:val="en-AU"/>
+        </w:rPr>
+        <w:t xml:space="preserve"> bed looks as if </w:t>
       </w:r>
       <w:r>
         <w:rPr>
@@ -30106,15 +29264,27 @@
         </w:rPr>
         <w:tab/>
       </w:r>
-      <w:r>
-        <w:rPr>
-          <w:rFonts w:cs="CG Times"/>
-          <w:i/>
-          <w:iCs/>
-          <w:u w:val="single"/>
-          <w:lang w:val="en-AU"/>
-        </w:rPr>
-        <w:t>To your father</w:t>
+      <w:proofErr w:type="gramStart"/>
+      <w:r>
+        <w:rPr>
+          <w:rFonts w:cs="CG Times"/>
+          <w:i/>
+          <w:iCs/>
+          <w:u w:val="single"/>
+          <w:lang w:val="en-AU"/>
+        </w:rPr>
+        <w:t>To</w:t>
+      </w:r>
+      <w:proofErr w:type="gramEnd"/>
+      <w:r>
+        <w:rPr>
+          <w:rFonts w:cs="CG Times"/>
+          <w:i/>
+          <w:iCs/>
+          <w:u w:val="single"/>
+          <w:lang w:val="en-AU"/>
+        </w:rPr>
+        <w:t xml:space="preserve"> your father</w:t>
       </w:r>
       <w:r>
         <w:rPr>
@@ -30183,15 +29353,27 @@
         </w:rPr>
         <w:tab/>
       </w:r>
-      <w:r>
-        <w:rPr>
-          <w:rFonts w:cs="CG Times"/>
-          <w:i/>
-          <w:iCs/>
-          <w:u w:val="single"/>
-          <w:lang w:val="en-AU"/>
-        </w:rPr>
-        <w:t>For whom</w:t>
+      <w:proofErr w:type="gramStart"/>
+      <w:r>
+        <w:rPr>
+          <w:rFonts w:cs="CG Times"/>
+          <w:i/>
+          <w:iCs/>
+          <w:u w:val="single"/>
+          <w:lang w:val="en-AU"/>
+        </w:rPr>
+        <w:t>For</w:t>
+      </w:r>
+      <w:proofErr w:type="gramEnd"/>
+      <w:r>
+        <w:rPr>
+          <w:rFonts w:cs="CG Times"/>
+          <w:i/>
+          <w:iCs/>
+          <w:u w:val="single"/>
+          <w:lang w:val="en-AU"/>
+        </w:rPr>
+        <w:t xml:space="preserve"> whom</w:t>
       </w:r>
       <w:r>
         <w:rPr>
@@ -30260,15 +29442,27 @@
         </w:rPr>
         <w:tab/>
       </w:r>
-      <w:r>
-        <w:rPr>
-          <w:rFonts w:cs="CG Times"/>
-          <w:i/>
-          <w:iCs/>
-          <w:u w:val="single"/>
-          <w:lang w:val="en-AU"/>
-        </w:rPr>
-        <w:t>On what a magnificent table</w:t>
+      <w:proofErr w:type="gramStart"/>
+      <w:r>
+        <w:rPr>
+          <w:rFonts w:cs="CG Times"/>
+          <w:i/>
+          <w:iCs/>
+          <w:u w:val="single"/>
+          <w:lang w:val="en-AU"/>
+        </w:rPr>
+        <w:t>On</w:t>
+      </w:r>
+      <w:proofErr w:type="gramEnd"/>
+      <w:r>
+        <w:rPr>
+          <w:rFonts w:cs="CG Times"/>
+          <w:i/>
+          <w:iCs/>
+          <w:u w:val="single"/>
+          <w:lang w:val="en-AU"/>
+        </w:rPr>
+        <w:t xml:space="preserve"> what a magnificent table</w:t>
       </w:r>
       <w:r>
         <w:rPr>
@@ -30625,6 +29819,7 @@
           <w:rFonts w:cs="CG Times"/>
           <w:lang w:val="en-AU"/>
         </w:rPr>
+        <w:lastRenderedPageBreak/>
         <w:tab/>
       </w:r>
       <w:r>
@@ -30920,7 +30115,6 @@
           <w:rFonts w:cs="CG Times"/>
           <w:lang w:val="en-AU"/>
         </w:rPr>
-        <w:lastRenderedPageBreak/>
         <w:tab/>
       </w:r>
       <w:r>
@@ -31080,6 +30274,7 @@
         <w:tab/>
       </w:r>
       <w:proofErr w:type="spellStart"/>
+      <w:proofErr w:type="gramStart"/>
       <w:r>
         <w:rPr>
           <w:rFonts w:cs="CG Times"/>
@@ -31101,6 +30296,7 @@
         <w:t>i</w:t>
       </w:r>
       <w:proofErr w:type="spellEnd"/>
+      <w:proofErr w:type="gramEnd"/>
       <w:r>
         <w:rPr>
           <w:rFonts w:cs="CG Times"/>
@@ -31167,6 +30363,13 @@
           <w:lang w:val="en-AU"/>
         </w:rPr>
         <w:tab/>
+      </w:r>
+      <w:proofErr w:type="gramStart"/>
+      <w:r>
+        <w:rPr>
+          <w:rFonts w:cs="CG Times"/>
+          <w:lang w:val="en-AU"/>
+        </w:rPr>
         <w:t xml:space="preserve">b. </w:t>
       </w:r>
       <w:r>
@@ -31185,7 +30388,18 @@
           <w:u w:val="single"/>
           <w:lang w:val="en-AU"/>
         </w:rPr>
-        <w:t>For what</w:t>
+        <w:t>For</w:t>
+      </w:r>
+      <w:proofErr w:type="gramEnd"/>
+      <w:r>
+        <w:rPr>
+          <w:rFonts w:cs="CG Times"/>
+          <w:i/>
+          <w:iCs/>
+          <w:u w:val="single"/>
+          <w:lang w:val="en-AU"/>
+        </w:rPr>
+        <w:t xml:space="preserve"> what</w:t>
       </w:r>
       <w:r>
         <w:rPr>
@@ -31346,6 +30560,13 @@
           <w:lang w:val="en-AU"/>
         </w:rPr>
         <w:tab/>
+      </w:r>
+      <w:proofErr w:type="gramStart"/>
+      <w:r>
+        <w:rPr>
+          <w:rFonts w:cs="CG Times"/>
+          <w:lang w:val="en-AU"/>
+        </w:rPr>
         <w:t xml:space="preserve">b. </w:t>
       </w:r>
       <w:r>
@@ -31364,7 +30585,18 @@
           <w:u w:val="single"/>
           <w:lang w:val="en-AU"/>
         </w:rPr>
-        <w:t>On my brother</w:t>
+        <w:t>On</w:t>
+      </w:r>
+      <w:proofErr w:type="gramEnd"/>
+      <w:r>
+        <w:rPr>
+          <w:rFonts w:cs="CG Times"/>
+          <w:i/>
+          <w:iCs/>
+          <w:u w:val="single"/>
+          <w:lang w:val="en-AU"/>
+        </w:rPr>
+        <w:t xml:space="preserve"> my brother</w:t>
       </w:r>
       <w:r>
         <w:rPr>
@@ -31538,6 +30770,13 @@
           <w:lang w:val="en-AU"/>
         </w:rPr>
         <w:tab/>
+      </w:r>
+      <w:proofErr w:type="gramStart"/>
+      <w:r>
+        <w:rPr>
+          <w:rFonts w:cs="CG Times"/>
+          <w:lang w:val="en-AU"/>
+        </w:rPr>
         <w:t xml:space="preserve">b. </w:t>
       </w:r>
       <w:r>
@@ -31555,7 +30794,17 @@
           <w:iCs/>
           <w:lang w:val="en-AU"/>
         </w:rPr>
-        <w:t xml:space="preserve">That wasn't the one </w:t>
+        <w:t>That</w:t>
+      </w:r>
+      <w:proofErr w:type="gramEnd"/>
+      <w:r>
+        <w:rPr>
+          <w:rFonts w:cs="CG Times"/>
+          <w:i/>
+          <w:iCs/>
+          <w:lang w:val="en-AU"/>
+        </w:rPr>
+        <w:t xml:space="preserve"> wasn't the one </w:t>
       </w:r>
       <w:r>
         <w:rPr>
@@ -31764,6 +31013,13 @@
           <w:lang w:val="en-AU"/>
         </w:rPr>
         <w:tab/>
+      </w:r>
+      <w:proofErr w:type="gramStart"/>
+      <w:r>
+        <w:rPr>
+          <w:rFonts w:cs="CG Times"/>
+          <w:lang w:val="en-AU"/>
+        </w:rPr>
         <w:t xml:space="preserve">b. </w:t>
       </w:r>
       <w:r>
@@ -31781,7 +31037,17 @@
           <w:iCs/>
           <w:lang w:val="en-AU"/>
         </w:rPr>
-        <w:t xml:space="preserve">This is the sort of English </w:t>
+        <w:t>This</w:t>
+      </w:r>
+      <w:proofErr w:type="gramEnd"/>
+      <w:r>
+        <w:rPr>
+          <w:rFonts w:cs="CG Times"/>
+          <w:i/>
+          <w:iCs/>
+          <w:lang w:val="en-AU"/>
+        </w:rPr>
+        <w:t xml:space="preserve"> is the sort of English </w:t>
       </w:r>
       <w:r>
         <w:rPr>
@@ -31824,15 +31090,6 @@
           <w:lang w:val="en-AU"/>
         </w:rPr>
         <w:t>.</w:t>
-      </w:r>
-      <w:r>
-        <w:rPr>
-          <w:rStyle w:val="FootnoteReference"/>
-          <w:rFonts w:cs="CG Times"/>
-          <w:vertAlign w:val="superscript"/>
-          <w:lang w:val="en-AU"/>
-        </w:rPr>
-        <w:footnoteReference w:id="1"/>
       </w:r>
     </w:p>
     <w:p>
@@ -32163,15 +31420,27 @@
         </w:rPr>
         <w:tab/>
       </w:r>
-      <w:r>
-        <w:rPr>
-          <w:rFonts w:cs="CG Times"/>
-          <w:i/>
-          <w:iCs/>
-          <w:u w:val="single"/>
-          <w:lang w:val="en-AU"/>
-        </w:rPr>
-        <w:t>To whom</w:t>
+      <w:proofErr w:type="gramStart"/>
+      <w:r>
+        <w:rPr>
+          <w:rFonts w:cs="CG Times"/>
+          <w:i/>
+          <w:iCs/>
+          <w:u w:val="single"/>
+          <w:lang w:val="en-AU"/>
+        </w:rPr>
+        <w:t>To</w:t>
+      </w:r>
+      <w:proofErr w:type="gramEnd"/>
+      <w:r>
+        <w:rPr>
+          <w:rFonts w:cs="CG Times"/>
+          <w:i/>
+          <w:iCs/>
+          <w:u w:val="single"/>
+          <w:lang w:val="en-AU"/>
+        </w:rPr>
+        <w:t xml:space="preserve"> whom</w:t>
       </w:r>
       <w:r>
         <w:rPr>
@@ -32372,15 +31641,27 @@
         </w:rPr>
         <w:tab/>
       </w:r>
-      <w:r>
-        <w:rPr>
-          <w:rFonts w:cs="CG Times"/>
-          <w:i/>
-          <w:iCs/>
-          <w:u w:val="single"/>
-          <w:lang w:val="en-AU"/>
-        </w:rPr>
-        <w:t>From under which couch</w:t>
+      <w:proofErr w:type="gramStart"/>
+      <w:r>
+        <w:rPr>
+          <w:rFonts w:cs="CG Times"/>
+          <w:i/>
+          <w:iCs/>
+          <w:u w:val="single"/>
+          <w:lang w:val="en-AU"/>
+        </w:rPr>
+        <w:t>From</w:t>
+      </w:r>
+      <w:proofErr w:type="gramEnd"/>
+      <w:r>
+        <w:rPr>
+          <w:rFonts w:cs="CG Times"/>
+          <w:i/>
+          <w:iCs/>
+          <w:u w:val="single"/>
+          <w:lang w:val="en-AU"/>
+        </w:rPr>
+        <w:t xml:space="preserve"> under which couch</w:t>
       </w:r>
       <w:r>
         <w:rPr>
@@ -32891,7 +32172,6 @@
           <w:rFonts w:cs="CG Times"/>
           <w:lang w:val="en-AU"/>
         </w:rPr>
-        <w:lastRenderedPageBreak/>
         <w:tab/>
       </w:r>
       <w:r>
@@ -33311,14 +32591,25 @@
         </w:rPr>
         <w:tab/>
       </w:r>
-      <w:r>
-        <w:rPr>
-          <w:rFonts w:cs="CG Times"/>
-          <w:i/>
-          <w:iCs/>
-          <w:lang w:val="en-AU"/>
-        </w:rPr>
-        <w:t xml:space="preserve">To the left is a door </w:t>
+      <w:proofErr w:type="gramStart"/>
+      <w:r>
+        <w:rPr>
+          <w:rFonts w:cs="CG Times"/>
+          <w:i/>
+          <w:iCs/>
+          <w:lang w:val="en-AU"/>
+        </w:rPr>
+        <w:t>To</w:t>
+      </w:r>
+      <w:proofErr w:type="gramEnd"/>
+      <w:r>
+        <w:rPr>
+          <w:rFonts w:cs="CG Times"/>
+          <w:i/>
+          <w:iCs/>
+          <w:lang w:val="en-AU"/>
+        </w:rPr>
+        <w:t xml:space="preserve"> the left is a door </w:t>
       </w:r>
       <w:r>
         <w:rPr>
@@ -33529,6 +32820,7 @@
           <w:rFonts w:cs="CG Times"/>
           <w:lang w:val="en-AU"/>
         </w:rPr>
+        <w:lastRenderedPageBreak/>
         <w:tab/>
       </w:r>
       <w:r>
@@ -33609,6 +32901,13 @@
           <w:lang w:val="en-AU"/>
         </w:rPr>
         <w:tab/>
+      </w:r>
+      <w:proofErr w:type="gramStart"/>
+      <w:r>
+        <w:rPr>
+          <w:rFonts w:cs="CG Times"/>
+          <w:lang w:val="en-AU"/>
+        </w:rPr>
         <w:t xml:space="preserve">a. </w:t>
       </w:r>
       <w:r>
@@ -33626,7 +32925,17 @@
           <w:iCs/>
           <w:lang w:val="en-AU"/>
         </w:rPr>
-        <w:t xml:space="preserve">That was the party </w:t>
+        <w:t>That</w:t>
+      </w:r>
+      <w:proofErr w:type="gramEnd"/>
+      <w:r>
+        <w:rPr>
+          <w:rFonts w:cs="CG Times"/>
+          <w:i/>
+          <w:iCs/>
+          <w:lang w:val="en-AU"/>
+        </w:rPr>
+        <w:t xml:space="preserve"> was the party </w:t>
       </w:r>
       <w:r>
         <w:rPr>
@@ -34747,7 +34056,7 @@
           <w:iCs/>
           <w:lang w:val="en-AU"/>
         </w:rPr>
-        <w:sym w:font="WP TypographicSymbols" w:char="0042"/>
+        <w:t>–</w:t>
       </w:r>
       <w:r>
         <w:rPr>
@@ -34798,7 +34107,7 @@
           <w:iCs/>
           <w:lang w:val="en-AU"/>
         </w:rPr>
-        <w:sym w:font="WP TypographicSymbols" w:char="0042"/>
+        <w:t>–</w:t>
       </w:r>
       <w:r>
         <w:rPr>
@@ -34877,7 +34186,7 @@
           <w:iCs/>
           <w:lang w:val="en-AU"/>
         </w:rPr>
-        <w:sym w:font="WP TypographicSymbols" w:char="0042"/>
+        <w:t>–</w:t>
       </w:r>
       <w:r>
         <w:rPr>
@@ -34928,7 +34237,7 @@
           <w:iCs/>
           <w:lang w:val="en-AU"/>
         </w:rPr>
-        <w:sym w:font="WP TypographicSymbols" w:char="0042"/>
+        <w:t>–</w:t>
       </w:r>
       <w:r>
         <w:rPr>
@@ -36224,7 +35533,6 @@
           <w:rFonts w:cs="CG Times"/>
           <w:lang w:val="en-AU"/>
         </w:rPr>
-        <w:lastRenderedPageBreak/>
         <w:tab/>
       </w:r>
       <w:r>
@@ -36442,6 +35750,7 @@
           <w:szCs w:val="20"/>
           <w:lang w:val="en-AU"/>
         </w:rPr>
+        <w:lastRenderedPageBreak/>
         <w:t>[</w:t>
       </w:r>
       <w:r>
@@ -37904,14 +37213,25 @@
         </w:rPr>
         <w:tab/>
       </w:r>
-      <w:r>
-        <w:rPr>
-          <w:rFonts w:cs="CG Times"/>
-          <w:i/>
-          <w:iCs/>
-          <w:lang w:val="en-AU"/>
-        </w:rPr>
-        <w:t xml:space="preserve">The house, </w:t>
+      <w:proofErr w:type="gramStart"/>
+      <w:r>
+        <w:rPr>
+          <w:rFonts w:cs="CG Times"/>
+          <w:i/>
+          <w:iCs/>
+          <w:lang w:val="en-AU"/>
+        </w:rPr>
+        <w:t>The</w:t>
+      </w:r>
+      <w:proofErr w:type="gramEnd"/>
+      <w:r>
+        <w:rPr>
+          <w:rFonts w:cs="CG Times"/>
+          <w:i/>
+          <w:iCs/>
+          <w:lang w:val="en-AU"/>
+        </w:rPr>
+        <w:t xml:space="preserve"> house, </w:t>
       </w:r>
       <w:r>
         <w:rPr>
@@ -38068,14 +37388,25 @@
         </w:rPr>
         <w:tab/>
       </w:r>
-      <w:r>
-        <w:rPr>
-          <w:rFonts w:cs="CG Times"/>
-          <w:i/>
-          <w:iCs/>
-          <w:lang w:val="en-AU"/>
-        </w:rPr>
-        <w:t xml:space="preserve">The house, </w:t>
+      <w:proofErr w:type="gramStart"/>
+      <w:r>
+        <w:rPr>
+          <w:rFonts w:cs="CG Times"/>
+          <w:i/>
+          <w:iCs/>
+          <w:lang w:val="en-AU"/>
+        </w:rPr>
+        <w:t>The</w:t>
+      </w:r>
+      <w:proofErr w:type="gramEnd"/>
+      <w:r>
+        <w:rPr>
+          <w:rFonts w:cs="CG Times"/>
+          <w:i/>
+          <w:iCs/>
+          <w:lang w:val="en-AU"/>
+        </w:rPr>
+        <w:t xml:space="preserve"> house, </w:t>
       </w:r>
       <w:r>
         <w:rPr>
@@ -38197,6 +37528,7 @@
         <w:tab/>
         <w:t xml:space="preserve">   </w:t>
       </w:r>
+      <w:proofErr w:type="gramStart"/>
       <w:r>
         <w:rPr>
           <w:rFonts w:cs="CG Times"/>
@@ -38212,6 +37544,7 @@
         </w:rPr>
         <w:t>[</w:t>
       </w:r>
+      <w:proofErr w:type="gramEnd"/>
       <w:r>
         <w:rPr>
           <w:rFonts w:cs="CG Times"/>
@@ -38467,6 +37800,7 @@
         <w:tab/>
         <w:t xml:space="preserve">   </w:t>
       </w:r>
+      <w:proofErr w:type="gramStart"/>
       <w:r>
         <w:rPr>
           <w:rFonts w:cs="CG Times"/>
@@ -38482,6 +37816,7 @@
         </w:rPr>
         <w:t>[</w:t>
       </w:r>
+      <w:proofErr w:type="gramEnd"/>
       <w:r>
         <w:rPr>
           <w:rFonts w:cs="CG Times"/>
@@ -38536,7 +37871,27 @@
           <w:iCs/>
           <w:lang w:val="en-AU"/>
         </w:rPr>
-        <w:t xml:space="preserve"> Timotei never made it out of the test </w:t>
+        <w:t xml:space="preserve"> </w:t>
+      </w:r>
+      <w:proofErr w:type="spellStart"/>
+      <w:r>
+        <w:rPr>
+          <w:rFonts w:cs="CG Times"/>
+          <w:i/>
+          <w:iCs/>
+          <w:lang w:val="en-AU"/>
+        </w:rPr>
+        <w:t>Timotei</w:t>
+      </w:r>
+      <w:proofErr w:type="spellEnd"/>
+      <w:r>
+        <w:rPr>
+          <w:rFonts w:cs="CG Times"/>
+          <w:i/>
+          <w:iCs/>
+          <w:lang w:val="en-AU"/>
+        </w:rPr>
+        <w:t xml:space="preserve"> never made it out of the test </w:t>
       </w:r>
       <w:proofErr w:type="spellStart"/>
       <w:r>
@@ -39539,7 +38894,6 @@
           <w:rFonts w:cs="CG Times"/>
           <w:lang w:val="en-AU"/>
         </w:rPr>
-        <w:lastRenderedPageBreak/>
         <w:tab/>
       </w:r>
       <w:r>
@@ -39708,6 +39062,7 @@
           <w:rFonts w:cs="CG Times"/>
           <w:lang w:val="en-AU"/>
         </w:rPr>
+        <w:lastRenderedPageBreak/>
         <w:t>[</w:t>
       </w:r>
       <w:r>
@@ -40100,7 +39455,27 @@
           <w:iCs/>
           <w:lang w:val="en-AU"/>
         </w:rPr>
-        <w:t>Between the meals that we had, several stand out as exceptional.</w:t>
+        <w:t xml:space="preserve">Between the meals that we </w:t>
+      </w:r>
+      <w:proofErr w:type="gramStart"/>
+      <w:r>
+        <w:rPr>
+          <w:rFonts w:cs="CG Times"/>
+          <w:i/>
+          <w:iCs/>
+          <w:lang w:val="en-AU"/>
+        </w:rPr>
+        <w:t>had,</w:t>
+      </w:r>
+      <w:proofErr w:type="gramEnd"/>
+      <w:r>
+        <w:rPr>
+          <w:rFonts w:cs="CG Times"/>
+          <w:i/>
+          <w:iCs/>
+          <w:lang w:val="en-AU"/>
+        </w:rPr>
+        <w:t xml:space="preserve"> several stand out as exceptional.</w:t>
       </w:r>
     </w:p>
     <w:p>
@@ -41359,6 +40734,7 @@
         </w:rPr>
         <w:t>#</w:t>
       </w:r>
+      <w:proofErr w:type="gramStart"/>
       <w:r>
         <w:rPr>
           <w:rFonts w:cs="CG Times"/>
@@ -41369,6 +40745,7 @@
         </w:rPr>
         <w:t>friends</w:t>
       </w:r>
+      <w:proofErr w:type="gramEnd"/>
       <w:r>
         <w:rPr>
           <w:rFonts w:cs="CG Times"/>
@@ -41410,7 +40787,18 @@
           <w:u w:val="single"/>
           <w:lang w:val="en-AU"/>
         </w:rPr>
-        <w:t>a friend</w:t>
+        <w:t xml:space="preserve">a </w:t>
+      </w:r>
+      <w:proofErr w:type="gramStart"/>
+      <w:r>
+        <w:rPr>
+          <w:rFonts w:cs="CG Times"/>
+          <w:i/>
+          <w:iCs/>
+          <w:u w:val="single"/>
+          <w:lang w:val="en-AU"/>
+        </w:rPr>
+        <w:t>friend</w:t>
       </w:r>
       <w:r>
         <w:rPr>
@@ -41438,6 +40826,7 @@
         </w:rPr>
         <w:t>friends</w:t>
       </w:r>
+      <w:proofErr w:type="gramEnd"/>
       <w:r>
         <w:rPr>
           <w:rFonts w:cs="CG Times"/>
@@ -41803,14 +41192,25 @@
         </w:rPr>
         <w:tab/>
       </w:r>
-      <w:r>
-        <w:rPr>
-          <w:rFonts w:cs="CG Times"/>
-          <w:i/>
-          <w:iCs/>
-          <w:lang w:val="en-AU"/>
-        </w:rPr>
-        <w:t xml:space="preserve">The situation went from </w:t>
+      <w:proofErr w:type="gramStart"/>
+      <w:r>
+        <w:rPr>
+          <w:rFonts w:cs="CG Times"/>
+          <w:i/>
+          <w:iCs/>
+          <w:lang w:val="en-AU"/>
+        </w:rPr>
+        <w:t>The</w:t>
+      </w:r>
+      <w:proofErr w:type="gramEnd"/>
+      <w:r>
+        <w:rPr>
+          <w:rFonts w:cs="CG Times"/>
+          <w:i/>
+          <w:iCs/>
+          <w:lang w:val="en-AU"/>
+        </w:rPr>
+        <w:t xml:space="preserve"> situation went from </w:t>
       </w:r>
       <w:r>
         <w:rPr>
@@ -42495,7 +41895,6 @@
           <w:rFonts w:cs="CG Times"/>
           <w:lang w:val="en-AU"/>
         </w:rPr>
-        <w:lastRenderedPageBreak/>
         <w:t>[</w:t>
       </w:r>
       <w:r>
@@ -42748,6 +42147,7 @@
           <w:rFonts w:cs="CG Times"/>
           <w:lang w:val="en-AU"/>
         </w:rPr>
+        <w:lastRenderedPageBreak/>
         <w:tab/>
       </w:r>
       <w:r>
@@ -44539,14 +43939,25 @@
         </w:rPr>
         <w:tab/>
       </w:r>
-      <w:r>
-        <w:rPr>
-          <w:rFonts w:cs="CG Times"/>
-          <w:i/>
-          <w:iCs/>
-          <w:lang w:val="en-AU"/>
-        </w:rPr>
-        <w:t xml:space="preserve">The meeting lasted </w:t>
+      <w:proofErr w:type="gramStart"/>
+      <w:r>
+        <w:rPr>
+          <w:rFonts w:cs="CG Times"/>
+          <w:i/>
+          <w:iCs/>
+          <w:lang w:val="en-AU"/>
+        </w:rPr>
+        <w:t>The</w:t>
+      </w:r>
+      <w:proofErr w:type="gramEnd"/>
+      <w:r>
+        <w:rPr>
+          <w:rFonts w:cs="CG Times"/>
+          <w:i/>
+          <w:iCs/>
+          <w:lang w:val="en-AU"/>
+        </w:rPr>
+        <w:t xml:space="preserve"> meeting lasted </w:t>
       </w:r>
       <w:r>
         <w:rPr>
@@ -45546,7 +44957,6 @@
           <w:rFonts w:cs="CG Times"/>
           <w:lang w:val="en-AU"/>
         </w:rPr>
-        <w:lastRenderedPageBreak/>
         <w:tab/>
       </w:r>
       <w:r>
@@ -45756,6 +45166,7 @@
           <w:rFonts w:cs="CG Times"/>
           <w:lang w:val="en-AU"/>
         </w:rPr>
+        <w:lastRenderedPageBreak/>
         <w:tab/>
       </w:r>
       <w:r>
@@ -48261,7 +47672,6 @@
           <w:rFonts w:cs="CG Times"/>
           <w:lang w:val="en-AU"/>
         </w:rPr>
-        <w:lastRenderedPageBreak/>
         <w:tab/>
       </w:r>
       <w:r>
@@ -48511,6 +47921,7 @@
           <w:rFonts w:cs="CG Times"/>
           <w:lang w:val="en-AU"/>
         </w:rPr>
+        <w:lastRenderedPageBreak/>
         <w:t>[</w:t>
       </w:r>
       <w:r>
@@ -48564,15 +47975,27 @@
         </w:rPr>
         <w:tab/>
       </w:r>
-      <w:r>
-        <w:rPr>
-          <w:rFonts w:cs="CG Times"/>
-          <w:i/>
-          <w:iCs/>
-          <w:u w:val="single"/>
-          <w:lang w:val="en-AU"/>
-        </w:rPr>
-        <w:t>The cleaners</w:t>
+      <w:proofErr w:type="gramStart"/>
+      <w:r>
+        <w:rPr>
+          <w:rFonts w:cs="CG Times"/>
+          <w:i/>
+          <w:iCs/>
+          <w:u w:val="single"/>
+          <w:lang w:val="en-AU"/>
+        </w:rPr>
+        <w:t>The</w:t>
+      </w:r>
+      <w:proofErr w:type="gramEnd"/>
+      <w:r>
+        <w:rPr>
+          <w:rFonts w:cs="CG Times"/>
+          <w:i/>
+          <w:iCs/>
+          <w:u w:val="single"/>
+          <w:lang w:val="en-AU"/>
+        </w:rPr>
+        <w:t xml:space="preserve"> cleaners</w:t>
       </w:r>
       <w:r>
         <w:rPr>
@@ -50895,7 +50318,6 @@
           <w:rFonts w:cs="CG Times"/>
           <w:lang w:val="en-AU"/>
         </w:rPr>
-        <w:lastRenderedPageBreak/>
         <w:t>[</w:t>
       </w:r>
       <w:r>
@@ -50949,14 +50371,25 @@
         </w:rPr>
         <w:tab/>
       </w:r>
-      <w:r>
-        <w:rPr>
-          <w:rFonts w:cs="CG Times"/>
-          <w:i/>
-          <w:iCs/>
-          <w:lang w:val="en-AU"/>
-        </w:rPr>
-        <w:t xml:space="preserve">The bank robber was </w:t>
+      <w:proofErr w:type="gramStart"/>
+      <w:r>
+        <w:rPr>
+          <w:rFonts w:cs="CG Times"/>
+          <w:i/>
+          <w:iCs/>
+          <w:lang w:val="en-AU"/>
+        </w:rPr>
+        <w:t>The</w:t>
+      </w:r>
+      <w:proofErr w:type="gramEnd"/>
+      <w:r>
+        <w:rPr>
+          <w:rFonts w:cs="CG Times"/>
+          <w:i/>
+          <w:iCs/>
+          <w:lang w:val="en-AU"/>
+        </w:rPr>
+        <w:t xml:space="preserve"> bank robber was </w:t>
       </w:r>
       <w:r>
         <w:rPr>
@@ -51053,14 +50486,25 @@
         </w:rPr>
         <w:tab/>
       </w:r>
-      <w:r>
-        <w:rPr>
-          <w:rFonts w:cs="CG Times"/>
-          <w:i/>
-          <w:iCs/>
-          <w:lang w:val="en-AU"/>
-        </w:rPr>
-        <w:t xml:space="preserve">The ball went </w:t>
+      <w:proofErr w:type="gramStart"/>
+      <w:r>
+        <w:rPr>
+          <w:rFonts w:cs="CG Times"/>
+          <w:i/>
+          <w:iCs/>
+          <w:lang w:val="en-AU"/>
+        </w:rPr>
+        <w:t>The</w:t>
+      </w:r>
+      <w:proofErr w:type="gramEnd"/>
+      <w:r>
+        <w:rPr>
+          <w:rFonts w:cs="CG Times"/>
+          <w:i/>
+          <w:iCs/>
+          <w:lang w:val="en-AU"/>
+        </w:rPr>
+        <w:t xml:space="preserve"> ball went </w:t>
       </w:r>
       <w:r>
         <w:rPr>
@@ -51134,6 +50578,7 @@
           <w:rFonts w:cs="CG Times"/>
           <w:lang w:val="en-AU"/>
         </w:rPr>
+        <w:lastRenderedPageBreak/>
         <w:tab/>
       </w:r>
       <w:r>
@@ -51406,14 +50851,25 @@
         </w:rPr>
         <w:tab/>
       </w:r>
-      <w:r>
-        <w:rPr>
-          <w:rFonts w:cs="CG Times"/>
-          <w:i/>
-          <w:iCs/>
-          <w:lang w:val="en-AU"/>
-        </w:rPr>
-        <w:t xml:space="preserve">The ball had landed </w:t>
+      <w:proofErr w:type="gramStart"/>
+      <w:r>
+        <w:rPr>
+          <w:rFonts w:cs="CG Times"/>
+          <w:i/>
+          <w:iCs/>
+          <w:lang w:val="en-AU"/>
+        </w:rPr>
+        <w:t>The</w:t>
+      </w:r>
+      <w:proofErr w:type="gramEnd"/>
+      <w:r>
+        <w:rPr>
+          <w:rFonts w:cs="CG Times"/>
+          <w:i/>
+          <w:iCs/>
+          <w:lang w:val="en-AU"/>
+        </w:rPr>
+        <w:t xml:space="preserve"> ball had landed </w:t>
       </w:r>
       <w:r>
         <w:rPr>
@@ -54036,7 +53492,6 @@
           <w:rFonts w:cs="CG Times"/>
           <w:lang w:val="en-AU"/>
         </w:rPr>
-        <w:lastRenderedPageBreak/>
         <w:tab/>
       </w:r>
       <w:r>
@@ -54256,6 +53711,7 @@
           <w:rFonts w:cs="CG Times"/>
           <w:lang w:val="en-AU"/>
         </w:rPr>
+        <w:lastRenderedPageBreak/>
         <w:t>[</w:t>
       </w:r>
       <w:r>
@@ -56568,7 +56024,6 @@
           <w:rFonts w:cs="CG Times"/>
           <w:lang w:val="en-AU"/>
         </w:rPr>
-        <w:lastRenderedPageBreak/>
         <w:tab/>
       </w:r>
       <w:r>
@@ -56739,6 +56194,7 @@
           <w:rFonts w:cs="CG Times"/>
           <w:lang w:val="en-AU"/>
         </w:rPr>
+        <w:lastRenderedPageBreak/>
         <w:tab/>
       </w:r>
       <w:proofErr w:type="spellStart"/>
@@ -59562,7 +59018,6 @@
           <w:rFonts w:cs="CG Times"/>
           <w:lang w:val="en-AU"/>
         </w:rPr>
-        <w:lastRenderedPageBreak/>
         <w:tab/>
       </w:r>
       <w:proofErr w:type="spellStart"/>
@@ -59957,6 +59412,7 @@
           <w:rFonts w:cs="CG Times"/>
           <w:lang w:val="en-AU"/>
         </w:rPr>
+        <w:lastRenderedPageBreak/>
         <w:tab/>
       </w:r>
       <w:r>
@@ -60975,7 +60431,25 @@
           <w:iCs/>
           <w:lang w:val="en-AU"/>
         </w:rPr>
-        <w:t xml:space="preserve"> mercy.  He </w:t>
+        <w:t xml:space="preserve"> mercy.  </w:t>
+      </w:r>
+      <w:r>
+        <w:rPr>
+          <w:rFonts w:cs="CG Times"/>
+          <w:i/>
+          <w:iCs/>
+          <w:lang w:val="en-AU"/>
+        </w:rPr>
+        <w:t xml:space="preserve"> </w:t>
+      </w:r>
+      <w:r>
+        <w:rPr>
+          <w:rFonts w:cs="CG Times"/>
+          <w:i/>
+          <w:iCs/>
+          <w:lang w:val="en-AU"/>
+        </w:rPr>
+        <w:t xml:space="preserve">He </w:t>
       </w:r>
       <w:r>
         <w:rPr>
@@ -61165,7 +60639,25 @@
           <w:iCs/>
           <w:lang w:val="en-AU"/>
         </w:rPr>
-        <w:t xml:space="preserve"> it.  We must </w:t>
+        <w:t xml:space="preserve"> it.  </w:t>
+      </w:r>
+      <w:r>
+        <w:rPr>
+          <w:rFonts w:cs="CG Times"/>
+          <w:i/>
+          <w:iCs/>
+          <w:lang w:val="en-AU"/>
+        </w:rPr>
+        <w:t xml:space="preserve"> </w:t>
+      </w:r>
+      <w:r>
+        <w:rPr>
+          <w:rFonts w:cs="CG Times"/>
+          <w:i/>
+          <w:iCs/>
+          <w:lang w:val="en-AU"/>
+        </w:rPr>
+        <w:t xml:space="preserve">We must </w:t>
       </w:r>
       <w:r>
         <w:rPr>
@@ -61280,6 +60772,15 @@
           <w:lang w:val="en-AU"/>
         </w:rPr>
         <w:t xml:space="preserve"> promotion?  </w:t>
+      </w:r>
+      <w:r>
+        <w:rPr>
+          <w:rFonts w:cs="CG Times"/>
+          <w:i/>
+          <w:iCs/>
+          <w:lang w:val="en-AU"/>
+        </w:rPr>
+        <w:t xml:space="preserve"> </w:t>
       </w:r>
       <w:r>
         <w:rPr>
@@ -62222,7 +61723,25 @@
           <w:iCs/>
           <w:lang w:val="en-AU"/>
         </w:rPr>
-        <w:t xml:space="preserve"> laughing.  Please </w:t>
+        <w:t xml:space="preserve"> laughing.  </w:t>
+      </w:r>
+      <w:r>
+        <w:rPr>
+          <w:rFonts w:cs="CG Times"/>
+          <w:i/>
+          <w:iCs/>
+          <w:lang w:val="en-AU"/>
+        </w:rPr>
+        <w:t xml:space="preserve"> </w:t>
+      </w:r>
+      <w:r>
+        <w:rPr>
+          <w:rFonts w:cs="CG Times"/>
+          <w:i/>
+          <w:iCs/>
+          <w:lang w:val="en-AU"/>
+        </w:rPr>
+        <w:t xml:space="preserve">Please </w:t>
       </w:r>
       <w:r>
         <w:rPr>
@@ -62260,7 +61779,25 @@
           <w:iCs/>
           <w:lang w:val="en-AU"/>
         </w:rPr>
-        <w:t xml:space="preserve"> smoking. Kim </w:t>
+        <w:t xml:space="preserve"> smoking. </w:t>
+      </w:r>
+      <w:r>
+        <w:rPr>
+          <w:rFonts w:cs="CG Times"/>
+          <w:i/>
+          <w:iCs/>
+          <w:lang w:val="en-AU"/>
+        </w:rPr>
+        <w:t xml:space="preserve">  </w:t>
+      </w:r>
+      <w:r>
+        <w:rPr>
+          <w:rFonts w:cs="CG Times"/>
+          <w:i/>
+          <w:iCs/>
+          <w:lang w:val="en-AU"/>
+        </w:rPr>
+        <w:t xml:space="preserve">Kim </w:t>
       </w:r>
       <w:r>
         <w:rPr>
@@ -62351,14 +61888,25 @@
         </w:rPr>
         <w:tab/>
       </w:r>
-      <w:r>
-        <w:rPr>
-          <w:rFonts w:cs="CG Times"/>
-          <w:i/>
-          <w:iCs/>
-          <w:lang w:val="en-AU"/>
-        </w:rPr>
-        <w:t xml:space="preserve">The rules </w:t>
+      <w:proofErr w:type="gramStart"/>
+      <w:r>
+        <w:rPr>
+          <w:rFonts w:cs="CG Times"/>
+          <w:i/>
+          <w:iCs/>
+          <w:lang w:val="en-AU"/>
+        </w:rPr>
+        <w:t>The</w:t>
+      </w:r>
+      <w:proofErr w:type="gramEnd"/>
+      <w:r>
+        <w:rPr>
+          <w:rFonts w:cs="CG Times"/>
+          <w:i/>
+          <w:iCs/>
+          <w:lang w:val="en-AU"/>
+        </w:rPr>
+        <w:t xml:space="preserve"> rules </w:t>
       </w:r>
       <w:r>
         <w:rPr>
@@ -63056,7 +62604,6 @@
           <w:rFonts w:cs="CG Times"/>
           <w:lang w:val="en-AU"/>
         </w:rPr>
-        <w:lastRenderedPageBreak/>
         <w:tab/>
       </w:r>
       <w:r>
@@ -63326,6 +62873,7 @@
           <w:iCs/>
           <w:lang w:val="en-AU"/>
         </w:rPr>
+        <w:lastRenderedPageBreak/>
         <w:tab/>
       </w:r>
       <w:r>
@@ -64587,7 +64135,17 @@
           <w:iCs/>
           <w:lang w:val="en-AU"/>
         </w:rPr>
-        <w:t xml:space="preserve"> the system</w:t>
+        <w:t xml:space="preserve"> the </w:t>
+      </w:r>
+      <w:proofErr w:type="gramStart"/>
+      <w:r>
+        <w:rPr>
+          <w:rFonts w:cs="CG Times"/>
+          <w:i/>
+          <w:iCs/>
+          <w:lang w:val="en-AU"/>
+        </w:rPr>
+        <w:t>system</w:t>
       </w:r>
       <w:r>
         <w:rPr>
@@ -64596,6 +64154,7 @@
         </w:rPr>
         <w:t xml:space="preserve">]   </w:t>
       </w:r>
+      <w:proofErr w:type="gramEnd"/>
       <w:r>
         <w:rPr>
           <w:rFonts w:cs="CG Times"/>
@@ -66548,7 +66107,6 @@
           <w:rFonts w:cs="CG Times"/>
           <w:lang w:val="en-AU"/>
         </w:rPr>
-        <w:lastRenderedPageBreak/>
         <w:t>[</w:t>
       </w:r>
       <w:r>
@@ -66861,6 +66419,7 @@
           <w:rFonts w:cs="CG Times"/>
           <w:lang w:val="en-AU"/>
         </w:rPr>
+        <w:lastRenderedPageBreak/>
         <w:tab/>
       </w:r>
       <w:r>
@@ -67323,7 +66882,25 @@
           <w:iCs/>
           <w:lang w:val="en-AU"/>
         </w:rPr>
-        <w:t xml:space="preserve"> her.  They're </w:t>
+        <w:t xml:space="preserve"> her.  </w:t>
+      </w:r>
+      <w:r>
+        <w:rPr>
+          <w:rFonts w:cs="CG Times"/>
+          <w:i/>
+          <w:iCs/>
+          <w:lang w:val="en-AU"/>
+        </w:rPr>
+        <w:t xml:space="preserve"> </w:t>
+      </w:r>
+      <w:r>
+        <w:rPr>
+          <w:rFonts w:cs="CG Times"/>
+          <w:i/>
+          <w:iCs/>
+          <w:lang w:val="en-AU"/>
+        </w:rPr>
+        <w:t xml:space="preserve">They're </w:t>
       </w:r>
       <w:r>
         <w:rPr>
@@ -68678,7 +68255,25 @@
           <w:iCs/>
           <w:lang w:val="en-AU"/>
         </w:rPr>
-        <w:t xml:space="preserve"> yours.  She </w:t>
+        <w:t xml:space="preserve"> yours.  </w:t>
+      </w:r>
+      <w:r>
+        <w:rPr>
+          <w:rFonts w:cs="CG Times"/>
+          <w:i/>
+          <w:iCs/>
+          <w:lang w:val="en-AU"/>
+        </w:rPr>
+        <w:t xml:space="preserve"> </w:t>
+      </w:r>
+      <w:r>
+        <w:rPr>
+          <w:rFonts w:cs="CG Times"/>
+          <w:i/>
+          <w:iCs/>
+          <w:lang w:val="en-AU"/>
+        </w:rPr>
+        <w:t xml:space="preserve">She </w:t>
       </w:r>
       <w:r>
         <w:rPr>
@@ -68755,6 +68350,15 @@
           <w:lang w:val="en-AU"/>
         </w:rPr>
         <w:t xml:space="preserve"> ridicule.  </w:t>
+      </w:r>
+      <w:r>
+        <w:rPr>
+          <w:rFonts w:cs="CG Times"/>
+          <w:i/>
+          <w:iCs/>
+          <w:lang w:val="en-AU"/>
+        </w:rPr>
+        <w:t xml:space="preserve"> </w:t>
       </w:r>
       <w:r>
         <w:rPr>
@@ -70248,7 +69852,6 @@
           <w:rFonts w:cs="CG Times"/>
           <w:lang w:val="en-AU"/>
         </w:rPr>
-        <w:lastRenderedPageBreak/>
         <w:t>[</w:t>
       </w:r>
       <w:r>
@@ -70608,145 +70211,6 @@
     <w:p>
       <w:r>
         <w:continuationSeparator/>
-      </w:r>
-    </w:p>
-  </w:footnote>
-  <w:footnote w:id="1">
-    <w:p>
-      <w:pPr>
-        <w:tabs>
-          <w:tab w:val="left" w:pos="-403"/>
-          <w:tab w:val="left" w:pos="0"/>
-          <w:tab w:val="left" w:pos="537"/>
-          <w:tab w:val="right" w:pos="672"/>
-          <w:tab w:val="left" w:pos="940"/>
-          <w:tab w:val="left" w:pos="1075"/>
-          <w:tab w:val="left" w:pos="1440"/>
-          <w:tab w:val="left" w:pos="2160"/>
-          <w:tab w:val="left" w:pos="2880"/>
-          <w:tab w:val="left" w:pos="3600"/>
-          <w:tab w:val="left" w:pos="4320"/>
-          <w:tab w:val="left" w:pos="5040"/>
-          <w:tab w:val="left" w:pos="5760"/>
-          <w:tab w:val="left" w:pos="6480"/>
-          <w:tab w:val="left" w:pos="7200"/>
-          <w:tab w:val="left" w:pos="7920"/>
-          <w:tab w:val="left" w:pos="8640"/>
-        </w:tabs>
-        <w:spacing w:after="240" w:line="480" w:lineRule="auto"/>
-        <w:ind w:left="940" w:hanging="403"/>
-        <w:jc w:val="both"/>
-        <w:rPr>
-          <w:rFonts w:cs="CG Times"/>
-          <w:sz w:val="20"/>
-          <w:szCs w:val="20"/>
-          <w:lang w:val="en-AU"/>
-        </w:rPr>
-      </w:pPr>
-      <w:r>
-        <w:rPr>
-          <w:rStyle w:val="FootnoteReference"/>
-          <w:rFonts w:cs="CG Times"/>
-          <w:vertAlign w:val="superscript"/>
-          <w:lang w:val="en-AU"/>
-        </w:rPr>
-        <w:footnoteRef/>
-      </w:r>
-      <w:r>
-        <w:rPr>
-          <w:rFonts w:cs="CG Times"/>
-          <w:lang w:val="en-AU"/>
-        </w:rPr>
-        <w:tab/>
-      </w:r>
-      <w:r>
-        <w:rPr>
-          <w:rFonts w:cs="CG Times"/>
-          <w:sz w:val="20"/>
-          <w:szCs w:val="20"/>
-          <w:lang w:val="en-AU"/>
-        </w:rPr>
-        <w:t xml:space="preserve">This example is based on a much-quoted joke attributed to Sir Winston Churchill, who is said to have annotated some clumsy evasion of stranding in a document with the remark: </w:t>
-      </w:r>
-      <w:r>
-        <w:rPr>
-          <w:rFonts w:cs="CG Times"/>
-          <w:i/>
-          <w:iCs/>
-          <w:sz w:val="20"/>
-          <w:szCs w:val="20"/>
-          <w:lang w:val="en-AU"/>
-        </w:rPr>
-        <w:t>This is the sort of English up with which I will not put</w:t>
-      </w:r>
-      <w:r>
-        <w:rPr>
-          <w:rFonts w:cs="CG Times"/>
-          <w:sz w:val="20"/>
-          <w:szCs w:val="20"/>
-          <w:lang w:val="en-AU"/>
-        </w:rPr>
-        <w:t xml:space="preserve">. Unfortunately, the joke fails because it depends on a mistaken grammatical analysis: in </w:t>
-      </w:r>
-      <w:r>
-        <w:rPr>
-          <w:rFonts w:cs="CG Times"/>
-          <w:i/>
-          <w:iCs/>
-          <w:sz w:val="20"/>
-          <w:szCs w:val="20"/>
-          <w:lang w:val="en-AU"/>
-        </w:rPr>
-        <w:t>I will not put up with this sort of English</w:t>
-      </w:r>
-      <w:r>
-        <w:rPr>
-          <w:rFonts w:cs="CG Times"/>
-          <w:sz w:val="20"/>
-          <w:szCs w:val="20"/>
-          <w:lang w:val="en-AU"/>
-        </w:rPr>
-        <w:t xml:space="preserve"> the sequence </w:t>
-      </w:r>
-      <w:r>
-        <w:rPr>
-          <w:rFonts w:cs="CG Times"/>
-          <w:i/>
-          <w:iCs/>
-          <w:sz w:val="20"/>
-          <w:szCs w:val="20"/>
-          <w:lang w:val="en-AU"/>
-        </w:rPr>
-        <w:t xml:space="preserve">up with this sort of English </w:t>
-      </w:r>
-      <w:r>
-        <w:rPr>
-          <w:rFonts w:cs="CG Times"/>
-          <w:sz w:val="20"/>
-          <w:szCs w:val="20"/>
-          <w:lang w:val="en-AU"/>
-        </w:rPr>
-        <w:t xml:space="preserve">is not a constituent, </w:t>
-      </w:r>
-      <w:r>
-        <w:rPr>
-          <w:rFonts w:cs="CG Times"/>
-          <w:i/>
-          <w:iCs/>
-          <w:sz w:val="20"/>
-          <w:szCs w:val="20"/>
-          <w:lang w:val="en-AU"/>
-        </w:rPr>
-        <w:t>up</w:t>
-      </w:r>
-      <w:r>
-        <w:rPr>
-          <w:rFonts w:cs="CG Times"/>
-          <w:sz w:val="20"/>
-          <w:szCs w:val="20"/>
-          <w:lang w:val="en-AU"/>
-        </w:rPr>
-        <w:t xml:space="preserve"> being a separate complement of the verb (in the traditional analysis it is an adverb). Churchill's example thus does not demonstrate the absurdity of using PP fronting instead of stranding: it merely illustrates the ungrammaticality resulting from fronting something which is not a constituent.</w:t>
       </w:r>
     </w:p>
   </w:footnote>

</xml_diff>

<commit_message>
YAML: broaden sentence detection heuristics to also include phrases; some HTML, manuscript cleanup
</commit_message>
<xml_diff>
--- a/all-examples/cge07Ex.docx
+++ b/all-examples/cge07Ex.docx
@@ -936,7 +936,6 @@
       <w:r>
         <w:rPr>
           <w:rFonts w:cs="CG Times"/>
-          <w:u w:val="single"/>
           <w:lang w:val="en-AU"/>
         </w:rPr>
         <w:t>]</w:t>
@@ -2574,7 +2573,6 @@
       <w:r>
         <w:rPr>
           <w:rFonts w:cs="CG Times"/>
-          <w:u w:val="single"/>
           <w:lang w:val="en-AU"/>
         </w:rPr>
         <w:t>]</w:t>
@@ -44040,7 +44038,6 @@
       <w:r>
         <w:rPr>
           <w:rFonts w:cs="CG Times"/>
-          <w:u w:val="single"/>
           <w:lang w:val="en-AU"/>
         </w:rPr>
         <w:t>/</w:t>
@@ -45122,7 +45119,6 @@
       <w:r>
         <w:rPr>
           <w:rFonts w:cs="CG Times"/>
-          <w:u w:val="single"/>
           <w:lang w:val="en-AU"/>
         </w:rPr>
         <w:t>]</w:t>

</xml_diff>

<commit_message>
YAML: a bit more cleanup. Some 2-word phrases/sentences being missed but otherwise Ch. 1-7 are pretty clean.
</commit_message>
<xml_diff>
--- a/all-examples/cge07Ex.docx
+++ b/all-examples/cge07Ex.docx
@@ -5916,6 +5916,13 @@
           <w:lang w:val="en-AU"/>
         </w:rPr>
       </w:pPr>
+      <w:r>
+        <w:rPr>
+          <w:rFonts w:cs="CG Times"/>
+          <w:lang w:val="en-AU"/>
+        </w:rPr>
+        <w:tab/>
+      </w:r>
       <w:r>
         <w:rPr>
           <w:rFonts w:cs="CG Times"/>
@@ -47566,6 +47573,13 @@
           <w:rFonts w:cs="CG Times"/>
           <w:lang w:val="en-AU"/>
         </w:rPr>
+        <w:tab/>
+      </w:r>
+      <w:r>
+        <w:rPr>
+          <w:rFonts w:cs="CG Times"/>
+          <w:lang w:val="en-AU"/>
+        </w:rPr>
         <w:t>x</w:t>
       </w:r>
       <w:r>
@@ -67716,6 +67730,13 @@
           <w:lang w:val="en-AU"/>
         </w:rPr>
       </w:pPr>
+      <w:r>
+        <w:rPr>
+          <w:rFonts w:cs="CG Times"/>
+          <w:lang w:val="en-AU"/>
+        </w:rPr>
+        <w:tab/>
+      </w:r>
       <w:r>
         <w:rPr>
           <w:rFonts w:cs="CG Times"/>

</xml_diff>

<commit_message>
all-examples: formatting: ensure metalinguistic slashes aren't italicized
</commit_message>
<xml_diff>
--- a/all-examples/cge07Ex.docx
+++ b/all-examples/cge07Ex.docx
@@ -59,7 +59,6 @@
         </w:rPr>
         <w:tab/>
       </w:r>
-      <w:proofErr w:type="spellStart"/>
       <w:r>
         <w:rPr>
           <w:rFonts w:cs="CG Times"/>
@@ -67,7 +66,6 @@
         </w:rPr>
         <w:t>i</w:t>
       </w:r>
-      <w:proofErr w:type="spellEnd"/>
       <w:r>
         <w:rPr>
           <w:rFonts w:cs="CG Times"/>
@@ -266,7 +264,6 @@
         </w:rPr>
         <w:tab/>
       </w:r>
-      <w:proofErr w:type="spellStart"/>
       <w:r>
         <w:rPr>
           <w:rFonts w:cs="CG Times"/>
@@ -274,7 +271,6 @@
         </w:rPr>
         <w:t>i</w:t>
       </w:r>
-      <w:proofErr w:type="spellEnd"/>
       <w:r>
         <w:rPr>
           <w:rFonts w:cs="CG Times"/>
@@ -646,7 +642,6 @@
         </w:rPr>
         <w:tab/>
       </w:r>
-      <w:proofErr w:type="spellStart"/>
       <w:r>
         <w:rPr>
           <w:rFonts w:cs="CG Times"/>
@@ -654,7 +649,6 @@
         </w:rPr>
         <w:t>i</w:t>
       </w:r>
-      <w:proofErr w:type="spellEnd"/>
       <w:r>
         <w:rPr>
           <w:rFonts w:cs="CG Times"/>
@@ -986,7 +980,6 @@
         </w:rPr>
         <w:tab/>
       </w:r>
-      <w:proofErr w:type="spellStart"/>
       <w:r>
         <w:rPr>
           <w:rFonts w:cs="CG Times"/>
@@ -994,7 +987,6 @@
         </w:rPr>
         <w:t>iv</w:t>
       </w:r>
-      <w:proofErr w:type="spellEnd"/>
       <w:r>
         <w:rPr>
           <w:rFonts w:cs="CG Times"/>
@@ -1195,7 +1187,6 @@
         </w:rPr>
         <w:tab/>
       </w:r>
-      <w:proofErr w:type="spellStart"/>
       <w:r>
         <w:rPr>
           <w:rFonts w:cs="CG Times"/>
@@ -1203,7 +1194,6 @@
         </w:rPr>
         <w:t>i</w:t>
       </w:r>
-      <w:proofErr w:type="spellEnd"/>
       <w:r>
         <w:rPr>
           <w:rFonts w:cs="CG Times"/>
@@ -1602,7 +1592,6 @@
         </w:rPr>
         <w:tab/>
       </w:r>
-      <w:proofErr w:type="spellStart"/>
       <w:r>
         <w:rPr>
           <w:rFonts w:cs="CG Times"/>
@@ -1610,7 +1599,6 @@
         </w:rPr>
         <w:t>i</w:t>
       </w:r>
-      <w:proofErr w:type="spellEnd"/>
       <w:r>
         <w:rPr>
           <w:rFonts w:cs="CG Times"/>
@@ -2035,7 +2023,6 @@
         </w:rPr>
         <w:tab/>
       </w:r>
-      <w:proofErr w:type="spellStart"/>
       <w:r>
         <w:rPr>
           <w:rFonts w:cs="CG Times"/>
@@ -2043,7 +2030,6 @@
         </w:rPr>
         <w:t>i</w:t>
       </w:r>
-      <w:proofErr w:type="spellEnd"/>
       <w:r>
         <w:rPr>
           <w:rFonts w:cs="CG Times"/>
@@ -2442,7 +2428,6 @@
         </w:rPr>
         <w:tab/>
       </w:r>
-      <w:proofErr w:type="spellStart"/>
       <w:r>
         <w:rPr>
           <w:rFonts w:cs="CG Times"/>
@@ -2450,7 +2435,6 @@
         </w:rPr>
         <w:t>iv</w:t>
       </w:r>
-      <w:proofErr w:type="spellEnd"/>
       <w:r>
         <w:rPr>
           <w:rFonts w:cs="CG Times"/>
@@ -2712,7 +2696,6 @@
         </w:rPr>
         <w:tab/>
       </w:r>
-      <w:proofErr w:type="spellStart"/>
       <w:r>
         <w:rPr>
           <w:rFonts w:cs="CG Times"/>
@@ -2720,7 +2703,6 @@
         </w:rPr>
         <w:t>i</w:t>
       </w:r>
-      <w:proofErr w:type="spellEnd"/>
       <w:r>
         <w:rPr>
           <w:rFonts w:cs="CG Times"/>
@@ -3190,7 +3172,6 @@
         </w:rPr>
         <w:tab/>
       </w:r>
-      <w:proofErr w:type="spellStart"/>
       <w:r>
         <w:rPr>
           <w:rFonts w:cs="CG Times"/>
@@ -3198,7 +3179,6 @@
         </w:rPr>
         <w:t>iv</w:t>
       </w:r>
-      <w:proofErr w:type="spellEnd"/>
       <w:r>
         <w:rPr>
           <w:rFonts w:cs="CG Times"/>
@@ -3382,7 +3362,6 @@
         </w:rPr>
         <w:tab/>
       </w:r>
-      <w:proofErr w:type="spellStart"/>
       <w:r>
         <w:rPr>
           <w:rFonts w:cs="CG Times"/>
@@ -3390,7 +3369,6 @@
         </w:rPr>
         <w:t>i</w:t>
       </w:r>
-      <w:proofErr w:type="spellEnd"/>
       <w:r>
         <w:rPr>
           <w:rFonts w:cs="CG Times"/>
@@ -3649,7 +3627,6 @@
         </w:rPr>
         <w:tab/>
       </w:r>
-      <w:proofErr w:type="spellStart"/>
       <w:r>
         <w:rPr>
           <w:rFonts w:cs="CG Times"/>
@@ -3657,7 +3634,6 @@
         </w:rPr>
         <w:t>i</w:t>
       </w:r>
-      <w:proofErr w:type="spellEnd"/>
       <w:r>
         <w:rPr>
           <w:rFonts w:cs="CG Times"/>
@@ -4092,7 +4068,6 @@
         </w:rPr>
         <w:tab/>
       </w:r>
-      <w:proofErr w:type="spellStart"/>
       <w:r>
         <w:rPr>
           <w:rFonts w:cs="CG Times"/>
@@ -4100,7 +4075,6 @@
         </w:rPr>
         <w:t>i</w:t>
       </w:r>
-      <w:proofErr w:type="spellEnd"/>
       <w:r>
         <w:rPr>
           <w:rFonts w:cs="CG Times"/>
@@ -4442,7 +4416,6 @@
         </w:rPr>
         <w:tab/>
       </w:r>
-      <w:proofErr w:type="spellStart"/>
       <w:r>
         <w:rPr>
           <w:rFonts w:cs="CG Times"/>
@@ -4450,7 +4423,6 @@
         </w:rPr>
         <w:t>i</w:t>
       </w:r>
-      <w:proofErr w:type="spellEnd"/>
       <w:r>
         <w:rPr>
           <w:rFonts w:cs="CG Times"/>
@@ -4647,7 +4619,6 @@
         </w:rPr>
         <w:tab/>
       </w:r>
-      <w:proofErr w:type="spellStart"/>
       <w:r>
         <w:rPr>
           <w:rFonts w:cs="CG Times"/>
@@ -4655,7 +4626,6 @@
         </w:rPr>
         <w:t>i</w:t>
       </w:r>
-      <w:proofErr w:type="spellEnd"/>
       <w:r>
         <w:rPr>
           <w:rFonts w:cs="CG Times"/>
@@ -4975,7 +4945,6 @@
         </w:rPr>
         <w:tab/>
       </w:r>
-      <w:proofErr w:type="spellStart"/>
       <w:r>
         <w:rPr>
           <w:rFonts w:cs="CG Times"/>
@@ -4983,7 +4952,6 @@
         </w:rPr>
         <w:t>i</w:t>
       </w:r>
-      <w:proofErr w:type="spellEnd"/>
       <w:r>
         <w:rPr>
           <w:rFonts w:cs="CG Times"/>
@@ -5268,7 +5236,6 @@
         </w:rPr>
         <w:tab/>
       </w:r>
-      <w:proofErr w:type="spellStart"/>
       <w:r>
         <w:rPr>
           <w:rFonts w:cs="CG Times"/>
@@ -5276,7 +5243,6 @@
         </w:rPr>
         <w:t>i</w:t>
       </w:r>
-      <w:proofErr w:type="spellEnd"/>
       <w:r>
         <w:rPr>
           <w:rFonts w:cs="CG Times"/>
@@ -5581,7 +5547,6 @@
         </w:rPr>
         <w:tab/>
       </w:r>
-      <w:proofErr w:type="spellStart"/>
       <w:r>
         <w:rPr>
           <w:rFonts w:cs="CG Times"/>
@@ -5589,7 +5554,6 @@
         </w:rPr>
         <w:t>i</w:t>
       </w:r>
-      <w:proofErr w:type="spellEnd"/>
       <w:r>
         <w:rPr>
           <w:rFonts w:cs="CG Times"/>
@@ -5804,7 +5768,6 @@
         </w:rPr>
         <w:tab/>
       </w:r>
-      <w:proofErr w:type="spellStart"/>
       <w:r>
         <w:rPr>
           <w:rFonts w:cs="CG Times"/>
@@ -5812,7 +5775,6 @@
         </w:rPr>
         <w:t>i</w:t>
       </w:r>
-      <w:proofErr w:type="spellEnd"/>
       <w:r>
         <w:rPr>
           <w:rFonts w:cs="CG Times"/>
@@ -6282,7 +6244,6 @@
         </w:rPr>
         <w:tab/>
       </w:r>
-      <w:proofErr w:type="spellStart"/>
       <w:r>
         <w:rPr>
           <w:rFonts w:cs="CG Times"/>
@@ -6290,7 +6251,6 @@
         </w:rPr>
         <w:t>i</w:t>
       </w:r>
-      <w:proofErr w:type="spellEnd"/>
       <w:r>
         <w:rPr>
           <w:rFonts w:cs="CG Times"/>
@@ -6534,7 +6494,6 @@
         </w:rPr>
         <w:tab/>
       </w:r>
-      <w:proofErr w:type="spellStart"/>
       <w:r>
         <w:rPr>
           <w:rFonts w:cs="CG Times"/>
@@ -6542,7 +6501,6 @@
         </w:rPr>
         <w:t>i</w:t>
       </w:r>
-      <w:proofErr w:type="spellEnd"/>
       <w:r>
         <w:rPr>
           <w:rFonts w:cs="CG Times"/>
@@ -6833,7 +6791,6 @@
         </w:rPr>
         <w:tab/>
       </w:r>
-      <w:proofErr w:type="spellStart"/>
       <w:r>
         <w:rPr>
           <w:rFonts w:cs="CG Times"/>
@@ -6841,7 +6798,6 @@
         </w:rPr>
         <w:t>i</w:t>
       </w:r>
-      <w:proofErr w:type="spellEnd"/>
       <w:r>
         <w:rPr>
           <w:rFonts w:cs="CG Times"/>
@@ -7071,7 +7027,6 @@
         </w:rPr>
         <w:tab/>
       </w:r>
-      <w:proofErr w:type="spellStart"/>
       <w:r>
         <w:rPr>
           <w:rFonts w:cs="CG Times"/>
@@ -7079,7 +7034,6 @@
         </w:rPr>
         <w:t>i</w:t>
       </w:r>
-      <w:proofErr w:type="spellEnd"/>
       <w:r>
         <w:rPr>
           <w:rFonts w:cs="CG Times"/>
@@ -7438,7 +7392,6 @@
         </w:rPr>
         <w:tab/>
       </w:r>
-      <w:proofErr w:type="spellStart"/>
       <w:r>
         <w:rPr>
           <w:rFonts w:cs="CG Times"/>
@@ -7446,7 +7399,6 @@
         </w:rPr>
         <w:t>iv</w:t>
       </w:r>
-      <w:proofErr w:type="spellEnd"/>
       <w:r>
         <w:rPr>
           <w:rFonts w:cs="CG Times"/>
@@ -7571,7 +7523,6 @@
         </w:rPr>
         <w:tab/>
       </w:r>
-      <w:proofErr w:type="spellStart"/>
       <w:r>
         <w:rPr>
           <w:rFonts w:cs="CG Times"/>
@@ -7579,7 +7530,6 @@
         </w:rPr>
         <w:t>i</w:t>
       </w:r>
-      <w:proofErr w:type="spellEnd"/>
       <w:r>
         <w:rPr>
           <w:rFonts w:cs="CG Times"/>
@@ -8004,7 +7954,6 @@
         </w:rPr>
         <w:tab/>
       </w:r>
-      <w:proofErr w:type="spellStart"/>
       <w:r>
         <w:rPr>
           <w:rFonts w:cs="CG Times"/>
@@ -8012,7 +7961,6 @@
         </w:rPr>
         <w:t>i</w:t>
       </w:r>
-      <w:proofErr w:type="spellEnd"/>
       <w:r>
         <w:rPr>
           <w:rFonts w:cs="CG Times"/>
@@ -8272,7 +8220,6 @@
         </w:rPr>
         <w:tab/>
       </w:r>
-      <w:proofErr w:type="spellStart"/>
       <w:r>
         <w:rPr>
           <w:rFonts w:cs="CG Times"/>
@@ -8280,7 +8227,6 @@
         </w:rPr>
         <w:t>i</w:t>
       </w:r>
-      <w:proofErr w:type="spellEnd"/>
       <w:r>
         <w:rPr>
           <w:rFonts w:cs="CG Times"/>
@@ -8767,7 +8713,6 @@
         </w:rPr>
         <w:tab/>
       </w:r>
-      <w:proofErr w:type="spellStart"/>
       <w:r>
         <w:rPr>
           <w:rFonts w:cs="CG Times"/>
@@ -8775,7 +8720,6 @@
         </w:rPr>
         <w:t>i</w:t>
       </w:r>
-      <w:proofErr w:type="spellEnd"/>
       <w:r>
         <w:rPr>
           <w:rFonts w:cs="CG Times"/>
@@ -9040,7 +8984,6 @@
         <w:lastRenderedPageBreak/>
         <w:tab/>
       </w:r>
-      <w:proofErr w:type="spellStart"/>
       <w:r>
         <w:rPr>
           <w:rFonts w:cs="CG Times"/>
@@ -9048,7 +8991,6 @@
         </w:rPr>
         <w:t>iv</w:t>
       </w:r>
-      <w:proofErr w:type="spellEnd"/>
       <w:r>
         <w:rPr>
           <w:rFonts w:cs="CG Times"/>
@@ -9284,7 +9226,6 @@
         </w:rPr>
         <w:tab/>
       </w:r>
-      <w:proofErr w:type="spellStart"/>
       <w:r>
         <w:rPr>
           <w:rFonts w:cs="CG Times"/>
@@ -9292,7 +9233,6 @@
         </w:rPr>
         <w:t>i</w:t>
       </w:r>
-      <w:proofErr w:type="spellEnd"/>
       <w:r>
         <w:rPr>
           <w:rFonts w:cs="CG Times"/>
@@ -9576,7 +9516,6 @@
         </w:rPr>
         <w:tab/>
       </w:r>
-      <w:proofErr w:type="spellStart"/>
       <w:r>
         <w:rPr>
           <w:rFonts w:cs="CG Times"/>
@@ -9584,7 +9523,6 @@
         </w:rPr>
         <w:t>iv</w:t>
       </w:r>
-      <w:proofErr w:type="spellEnd"/>
       <w:r>
         <w:rPr>
           <w:rFonts w:cs="CG Times"/>
@@ -9799,7 +9737,6 @@
         </w:rPr>
         <w:tab/>
       </w:r>
-      <w:proofErr w:type="spellStart"/>
       <w:r>
         <w:rPr>
           <w:rFonts w:cs="CG Times"/>
@@ -9807,7 +9744,6 @@
         </w:rPr>
         <w:t>i</w:t>
       </w:r>
-      <w:proofErr w:type="spellEnd"/>
       <w:r>
         <w:rPr>
           <w:rFonts w:cs="CG Times"/>
@@ -10129,7 +10065,6 @@
         </w:rPr>
         <w:t xml:space="preserve"> </w:t>
       </w:r>
-      <w:proofErr w:type="spellStart"/>
       <w:r>
         <w:rPr>
           <w:rFonts w:cs="CG Times"/>
@@ -10138,7 +10073,6 @@
         </w:rPr>
         <w:t>t</w:t>
       </w:r>
-      <w:proofErr w:type="spellEnd"/>
       <w:r>
         <w:rPr>
           <w:rFonts w:cs="CG Times"/>
@@ -10327,7 +10261,6 @@
         </w:rPr>
         <w:t xml:space="preserve"> </w:t>
       </w:r>
-      <w:proofErr w:type="spellStart"/>
       <w:r>
         <w:rPr>
           <w:rFonts w:cs="CG Times"/>
@@ -10336,7 +10269,6 @@
         </w:rPr>
         <w:t>t</w:t>
       </w:r>
-      <w:proofErr w:type="spellEnd"/>
       <w:r>
         <w:rPr>
           <w:rFonts w:cs="CG Times"/>
@@ -10347,7 +10279,6 @@
         <w:tab/>
         <w:t xml:space="preserve">pertaining </w:t>
       </w:r>
-      <w:proofErr w:type="spellStart"/>
       <w:r>
         <w:rPr>
           <w:rFonts w:cs="CG Times"/>
@@ -10356,7 +10287,6 @@
         </w:rPr>
         <w:t>t</w:t>
       </w:r>
-      <w:proofErr w:type="spellEnd"/>
       <w:r>
         <w:rPr>
           <w:rFonts w:cs="CG Times"/>
@@ -10546,7 +10476,6 @@
         </w:rPr>
         <w:tab/>
       </w:r>
-      <w:proofErr w:type="spellStart"/>
       <w:r>
         <w:rPr>
           <w:rFonts w:cs="CG Times"/>
@@ -10554,7 +10483,6 @@
         </w:rPr>
         <w:t>i</w:t>
       </w:r>
-      <w:proofErr w:type="spellEnd"/>
       <w:r>
         <w:rPr>
           <w:rFonts w:cs="CG Times"/>
@@ -10600,8 +10528,6 @@
       <w:r>
         <w:rPr>
           <w:rFonts w:cs="CG Times"/>
-          <w:i/>
-          <w:iCs/>
           <w:lang w:val="en-AU"/>
         </w:rPr>
         <w:t xml:space="preserve"> / </w:t>
@@ -10716,8 +10642,6 @@
       <w:r>
         <w:rPr>
           <w:rFonts w:cs="CG Times"/>
-          <w:i/>
-          <w:iCs/>
           <w:lang w:val="en-AU"/>
         </w:rPr>
         <w:t xml:space="preserve"> / </w:t>
@@ -10823,8 +10747,6 @@
       <w:r>
         <w:rPr>
           <w:rFonts w:cs="CG Times"/>
-          <w:i/>
-          <w:iCs/>
           <w:lang w:val="en-AU"/>
         </w:rPr>
         <w:t xml:space="preserve"> / </w:t>
@@ -10950,8 +10872,6 @@
       <w:r>
         <w:rPr>
           <w:rFonts w:cs="CG Times"/>
-          <w:i/>
-          <w:iCs/>
           <w:lang w:val="en-AU"/>
         </w:rPr>
         <w:t xml:space="preserve"> / </w:t>
@@ -11066,8 +10986,6 @@
       <w:r>
         <w:rPr>
           <w:rFonts w:cs="CG Times"/>
-          <w:i/>
-          <w:iCs/>
           <w:lang w:val="en-AU"/>
         </w:rPr>
         <w:t xml:space="preserve"> / </w:t>
@@ -11182,8 +11100,6 @@
       <w:r>
         <w:rPr>
           <w:rFonts w:cs="CG Times"/>
-          <w:i/>
-          <w:iCs/>
           <w:lang w:val="en-AU"/>
         </w:rPr>
         <w:t xml:space="preserve"> / </w:t>
@@ -11298,8 +11214,6 @@
       <w:r>
         <w:rPr>
           <w:rFonts w:cs="CG Times"/>
-          <w:i/>
-          <w:iCs/>
           <w:lang w:val="en-AU"/>
         </w:rPr>
         <w:t xml:space="preserve"> / </w:t>
@@ -11407,8 +11321,6 @@
       <w:r>
         <w:rPr>
           <w:rFonts w:cs="CG Times"/>
-          <w:i/>
-          <w:iCs/>
           <w:lang w:val="en-AU"/>
         </w:rPr>
         <w:t xml:space="preserve"> / </w:t>
@@ -11514,8 +11426,6 @@
       <w:r>
         <w:rPr>
           <w:rFonts w:cs="CG Times"/>
-          <w:i/>
-          <w:iCs/>
           <w:lang w:val="en-AU"/>
         </w:rPr>
         <w:t xml:space="preserve"> / </w:t>
@@ -11605,7 +11515,6 @@
         </w:rPr>
         <w:tab/>
       </w:r>
-      <w:proofErr w:type="spellStart"/>
       <w:r>
         <w:rPr>
           <w:rFonts w:cs="CG Times"/>
@@ -11613,7 +11522,6 @@
         </w:rPr>
         <w:t>i</w:t>
       </w:r>
-      <w:proofErr w:type="spellEnd"/>
       <w:r>
         <w:rPr>
           <w:rFonts w:cs="CG Times"/>
@@ -12720,7 +12628,6 @@
         </w:rPr>
         <w:tab/>
       </w:r>
-      <w:proofErr w:type="spellStart"/>
       <w:r>
         <w:rPr>
           <w:rFonts w:cs="CG Times"/>
@@ -12728,7 +12635,6 @@
         </w:rPr>
         <w:t>i</w:t>
       </w:r>
-      <w:proofErr w:type="spellEnd"/>
       <w:r>
         <w:rPr>
           <w:rFonts w:cs="CG Times"/>
@@ -12770,18 +12676,8 @@
           <w:lang w:val="en-AU"/>
         </w:rPr>
         <w:tab/>
-      </w:r>
-      <w:proofErr w:type="spellStart"/>
-      <w:r>
-        <w:rPr>
-          <w:rFonts w:cs="CG Times"/>
-          <w:i/>
-          <w:iCs/>
-          <w:lang w:val="en-AU"/>
-        </w:rPr>
         <w:t>herefrom</w:t>
       </w:r>
-      <w:proofErr w:type="spellEnd"/>
       <w:r>
         <w:rPr>
           <w:rFonts w:cs="CG Times"/>
@@ -13090,18 +12986,8 @@
           <w:lang w:val="en-AU"/>
         </w:rPr>
         <w:tab/>
-      </w:r>
-      <w:proofErr w:type="spellStart"/>
-      <w:r>
-        <w:rPr>
-          <w:rFonts w:cs="CG Times"/>
-          <w:i/>
-          <w:iCs/>
-          <w:lang w:val="en-AU"/>
-        </w:rPr>
         <w:t>whereto</w:t>
       </w:r>
-      <w:proofErr w:type="spellEnd"/>
       <w:r>
         <w:rPr>
           <w:rFonts w:cs="CG Times"/>
@@ -13170,7 +13056,6 @@
         </w:rPr>
         <w:tab/>
       </w:r>
-      <w:proofErr w:type="spellStart"/>
       <w:r>
         <w:rPr>
           <w:rFonts w:cs="CG Times"/>
@@ -13178,7 +13063,6 @@
         </w:rPr>
         <w:t>i</w:t>
       </w:r>
-      <w:proofErr w:type="spellEnd"/>
       <w:r>
         <w:rPr>
           <w:rFonts w:cs="CG Times"/>
@@ -13541,7 +13425,6 @@
         </w:rPr>
         <w:tab/>
       </w:r>
-      <w:proofErr w:type="spellStart"/>
       <w:r>
         <w:rPr>
           <w:rFonts w:cs="CG Times"/>
@@ -13549,7 +13432,6 @@
         </w:rPr>
         <w:t>iv</w:t>
       </w:r>
-      <w:proofErr w:type="spellEnd"/>
       <w:r>
         <w:rPr>
           <w:rFonts w:cs="CG Times"/>
@@ -13698,7 +13580,6 @@
         </w:rPr>
         <w:tab/>
       </w:r>
-      <w:proofErr w:type="spellStart"/>
       <w:r>
         <w:rPr>
           <w:rFonts w:cs="CG Times"/>
@@ -13706,7 +13587,6 @@
         </w:rPr>
         <w:t>i</w:t>
       </w:r>
-      <w:proofErr w:type="spellEnd"/>
       <w:r>
         <w:rPr>
           <w:rFonts w:cs="CG Times"/>
@@ -15341,7 +15221,6 @@
         </w:rPr>
         <w:tab/>
       </w:r>
-      <w:proofErr w:type="spellStart"/>
       <w:r>
         <w:rPr>
           <w:rFonts w:cs="CG Times"/>
@@ -15349,7 +15228,6 @@
         </w:rPr>
         <w:t>i</w:t>
       </w:r>
-      <w:proofErr w:type="spellEnd"/>
       <w:r>
         <w:rPr>
           <w:rFonts w:cs="CG Times"/>
@@ -15381,18 +15259,8 @@
           <w:lang w:val="en-AU"/>
         </w:rPr>
         <w:tab/>
-      </w:r>
-      <w:proofErr w:type="spellStart"/>
-      <w:r>
-        <w:rPr>
-          <w:rFonts w:cs="CG Times"/>
-          <w:i/>
-          <w:iCs/>
-          <w:lang w:val="en-AU"/>
-        </w:rPr>
         <w:t>then</w:t>
       </w:r>
-      <w:proofErr w:type="spellEnd"/>
       <w:r>
         <w:rPr>
           <w:rFonts w:cs="CG Times"/>
@@ -15578,7 +15446,6 @@
         </w:rPr>
         <w:tab/>
       </w:r>
-      <w:proofErr w:type="spellStart"/>
       <w:r>
         <w:rPr>
           <w:rFonts w:cs="CG Times"/>
@@ -15586,7 +15453,6 @@
         </w:rPr>
         <w:t>i</w:t>
       </w:r>
-      <w:proofErr w:type="spellEnd"/>
       <w:r>
         <w:rPr>
           <w:rFonts w:cs="CG Times"/>
@@ -15877,7 +15743,6 @@
         </w:rPr>
         <w:tab/>
       </w:r>
-      <w:proofErr w:type="spellStart"/>
       <w:r>
         <w:rPr>
           <w:rFonts w:cs="CG Times"/>
@@ -15885,7 +15750,6 @@
         </w:rPr>
         <w:t>iv</w:t>
       </w:r>
-      <w:proofErr w:type="spellEnd"/>
       <w:r>
         <w:rPr>
           <w:rFonts w:cs="CG Times"/>
@@ -16113,7 +15977,6 @@
         </w:rPr>
         <w:tab/>
       </w:r>
-      <w:proofErr w:type="spellStart"/>
       <w:r>
         <w:rPr>
           <w:rFonts w:cs="CG Times"/>
@@ -16121,7 +15984,6 @@
         </w:rPr>
         <w:t>i</w:t>
       </w:r>
-      <w:proofErr w:type="spellEnd"/>
       <w:r>
         <w:rPr>
           <w:rFonts w:cs="CG Times"/>
@@ -16463,7 +16325,6 @@
         </w:rPr>
         <w:tab/>
       </w:r>
-      <w:proofErr w:type="spellStart"/>
       <w:r>
         <w:rPr>
           <w:rFonts w:cs="CG Times"/>
@@ -16471,7 +16332,6 @@
         </w:rPr>
         <w:t>i</w:t>
       </w:r>
-      <w:proofErr w:type="spellEnd"/>
       <w:r>
         <w:rPr>
           <w:rFonts w:cs="CG Times"/>
@@ -16757,7 +16617,6 @@
         </w:rPr>
         <w:tab/>
       </w:r>
-      <w:proofErr w:type="spellStart"/>
       <w:r>
         <w:rPr>
           <w:rFonts w:cs="CG Times"/>
@@ -16765,7 +16624,6 @@
         </w:rPr>
         <w:t>i</w:t>
       </w:r>
-      <w:proofErr w:type="spellEnd"/>
       <w:r>
         <w:rPr>
           <w:rFonts w:cs="CG Times"/>
@@ -18550,7 +18408,6 @@
         </w:rPr>
         <w:tab/>
       </w:r>
-      <w:proofErr w:type="spellStart"/>
       <w:r>
         <w:rPr>
           <w:rFonts w:cs="CG Times"/>
@@ -18558,7 +18415,6 @@
         </w:rPr>
         <w:t>i</w:t>
       </w:r>
-      <w:proofErr w:type="spellEnd"/>
       <w:r>
         <w:rPr>
           <w:rFonts w:cs="CG Times"/>
@@ -18910,7 +18766,6 @@
         </w:rPr>
         <w:tab/>
       </w:r>
-      <w:proofErr w:type="spellStart"/>
       <w:r>
         <w:rPr>
           <w:rFonts w:cs="CG Times"/>
@@ -18918,7 +18773,6 @@
         </w:rPr>
         <w:t>iv</w:t>
       </w:r>
-      <w:proofErr w:type="spellEnd"/>
       <w:r>
         <w:rPr>
           <w:rFonts w:cs="CG Times"/>
@@ -19644,7 +19498,6 @@
         </w:rPr>
         <w:tab/>
       </w:r>
-      <w:proofErr w:type="spellStart"/>
       <w:r>
         <w:rPr>
           <w:rFonts w:cs="CG Times"/>
@@ -19652,7 +19505,6 @@
         </w:rPr>
         <w:t>i</w:t>
       </w:r>
-      <w:proofErr w:type="spellEnd"/>
       <w:r>
         <w:rPr>
           <w:rFonts w:cs="CG Times"/>
@@ -20696,7 +20548,6 @@
         </w:rPr>
         <w:tab/>
       </w:r>
-      <w:proofErr w:type="spellStart"/>
       <w:r>
         <w:rPr>
           <w:rFonts w:cs="CG Times"/>
@@ -20704,7 +20555,6 @@
         </w:rPr>
         <w:t>i</w:t>
       </w:r>
-      <w:proofErr w:type="spellEnd"/>
       <w:r>
         <w:rPr>
           <w:rFonts w:cs="CG Times"/>
@@ -21552,8 +21402,8 @@
           <w:lang w:val="en-AU"/>
         </w:rPr>
         <w:tab/>
-      </w:r>
-      <w:proofErr w:type="spellStart"/>
+        <w:t>PP</w:t>
+      </w:r>
       <w:r>
         <w:rPr>
           <w:rFonts w:cs="CG Times"/>
@@ -21561,9 +21411,8 @@
           <w:szCs w:val="20"/>
           <w:lang w:val="en-AU"/>
         </w:rPr>
-        <w:t>PP</w:t>
-      </w:r>
-      <w:proofErr w:type="spellEnd"/>
+        <w:tab/>
+      </w:r>
       <w:r>
         <w:rPr>
           <w:rFonts w:cs="CG Times"/>
@@ -21599,27 +21448,8 @@
           <w:lang w:val="en-AU"/>
         </w:rPr>
         <w:tab/>
-      </w:r>
-      <w:r>
-        <w:rPr>
-          <w:rFonts w:cs="CG Times"/>
-          <w:sz w:val="20"/>
-          <w:szCs w:val="20"/>
-          <w:lang w:val="en-AU"/>
-        </w:rPr>
-        <w:tab/>
-      </w:r>
-      <w:proofErr w:type="spellStart"/>
-      <w:r>
-        <w:rPr>
-          <w:rFonts w:cs="CG Times"/>
-          <w:sz w:val="20"/>
-          <w:szCs w:val="20"/>
-          <w:lang w:val="en-AU"/>
-        </w:rPr>
         <w:t>PP</w:t>
       </w:r>
-      <w:proofErr w:type="spellEnd"/>
     </w:p>
     <w:p>
       <w:pPr>
@@ -22002,18 +21832,8 @@
           <w:lang w:val="en-AU"/>
         </w:rPr>
         <w:tab/>
-      </w:r>
-      <w:proofErr w:type="spellStart"/>
-      <w:r>
-        <w:rPr>
-          <w:rFonts w:cs="CG Times"/>
-          <w:sz w:val="20"/>
-          <w:szCs w:val="20"/>
-          <w:lang w:val="en-AU"/>
-        </w:rPr>
         <w:t>PP</w:t>
       </w:r>
-      <w:proofErr w:type="spellEnd"/>
     </w:p>
     <w:p>
       <w:pPr>
@@ -23438,7 +23258,6 @@
         </w:rPr>
         <w:tab/>
       </w:r>
-      <w:proofErr w:type="spellStart"/>
       <w:r>
         <w:rPr>
           <w:rFonts w:cs="CG Times"/>
@@ -23446,7 +23265,6 @@
         </w:rPr>
         <w:t>i</w:t>
       </w:r>
-      <w:proofErr w:type="spellEnd"/>
       <w:r>
         <w:rPr>
           <w:rFonts w:cs="CG Times"/>
@@ -23915,7 +23733,6 @@
         </w:rPr>
         <w:tab/>
       </w:r>
-      <w:proofErr w:type="spellStart"/>
       <w:r>
         <w:rPr>
           <w:rFonts w:cs="CG Times"/>
@@ -23923,7 +23740,6 @@
         </w:rPr>
         <w:t>i</w:t>
       </w:r>
-      <w:proofErr w:type="spellEnd"/>
       <w:r>
         <w:rPr>
           <w:rFonts w:cs="CG Times"/>
@@ -24230,7 +24046,6 @@
         </w:rPr>
         <w:tab/>
       </w:r>
-      <w:proofErr w:type="spellStart"/>
       <w:r>
         <w:rPr>
           <w:rFonts w:cs="CG Times"/>
@@ -24238,7 +24053,6 @@
         </w:rPr>
         <w:t>i</w:t>
       </w:r>
-      <w:proofErr w:type="spellEnd"/>
       <w:r>
         <w:rPr>
           <w:rFonts w:cs="CG Times"/>
@@ -24454,7 +24268,6 @@
         </w:rPr>
         <w:tab/>
       </w:r>
-      <w:proofErr w:type="spellStart"/>
       <w:r>
         <w:rPr>
           <w:rFonts w:cs="CG Times"/>
@@ -24462,7 +24275,6 @@
         </w:rPr>
         <w:t>i</w:t>
       </w:r>
-      <w:proofErr w:type="spellEnd"/>
       <w:r>
         <w:rPr>
           <w:rFonts w:cs="CG Times"/>
@@ -24814,7 +24626,6 @@
         </w:rPr>
         <w:tab/>
       </w:r>
-      <w:proofErr w:type="spellStart"/>
       <w:r>
         <w:rPr>
           <w:rFonts w:cs="CG Times"/>
@@ -24822,7 +24633,6 @@
         </w:rPr>
         <w:t>i</w:t>
       </w:r>
-      <w:proofErr w:type="spellEnd"/>
       <w:r>
         <w:rPr>
           <w:rFonts w:cs="CG Times"/>
@@ -25082,7 +24892,6 @@
         </w:rPr>
         <w:tab/>
       </w:r>
-      <w:proofErr w:type="spellStart"/>
       <w:r>
         <w:rPr>
           <w:rFonts w:cs="CG Times"/>
@@ -25090,7 +24899,6 @@
         </w:rPr>
         <w:t>i</w:t>
       </w:r>
-      <w:proofErr w:type="spellEnd"/>
       <w:r>
         <w:rPr>
           <w:rFonts w:cs="CG Times"/>
@@ -25571,7 +25379,6 @@
         </w:rPr>
         <w:tab/>
       </w:r>
-      <w:proofErr w:type="spellStart"/>
       <w:r>
         <w:rPr>
           <w:rFonts w:cs="CG Times"/>
@@ -25579,7 +25386,6 @@
         </w:rPr>
         <w:t>i</w:t>
       </w:r>
-      <w:proofErr w:type="spellEnd"/>
       <w:r>
         <w:rPr>
           <w:rFonts w:cs="CG Times"/>
@@ -25880,7 +25686,6 @@
         </w:rPr>
         <w:tab/>
       </w:r>
-      <w:proofErr w:type="spellStart"/>
       <w:r>
         <w:rPr>
           <w:rFonts w:cs="CG Times"/>
@@ -25888,7 +25693,6 @@
         </w:rPr>
         <w:t>i</w:t>
       </w:r>
-      <w:proofErr w:type="spellEnd"/>
       <w:r>
         <w:rPr>
           <w:rFonts w:cs="CG Times"/>
@@ -26096,7 +25900,6 @@
         </w:rPr>
         <w:tab/>
       </w:r>
-      <w:proofErr w:type="spellStart"/>
       <w:r>
         <w:rPr>
           <w:rFonts w:cs="CG Times"/>
@@ -26104,7 +25907,6 @@
         </w:rPr>
         <w:t>i</w:t>
       </w:r>
-      <w:proofErr w:type="spellEnd"/>
       <w:r>
         <w:rPr>
           <w:rFonts w:cs="CG Times"/>
@@ -26435,7 +26237,6 @@
         </w:rPr>
         <w:tab/>
       </w:r>
-      <w:proofErr w:type="spellStart"/>
       <w:r>
         <w:rPr>
           <w:rFonts w:cs="CG Times"/>
@@ -26443,7 +26244,6 @@
         </w:rPr>
         <w:t>i</w:t>
       </w:r>
-      <w:proofErr w:type="spellEnd"/>
       <w:r>
         <w:rPr>
           <w:rFonts w:cs="CG Times"/>
@@ -26803,7 +26603,6 @@
         </w:rPr>
         <w:tab/>
       </w:r>
-      <w:proofErr w:type="spellStart"/>
       <w:r>
         <w:rPr>
           <w:rFonts w:cs="CG Times"/>
@@ -26811,7 +26610,6 @@
         </w:rPr>
         <w:t>i</w:t>
       </w:r>
-      <w:proofErr w:type="spellEnd"/>
       <w:r>
         <w:rPr>
           <w:rFonts w:cs="CG Times"/>
@@ -27215,7 +27013,6 @@
         </w:rPr>
         <w:tab/>
       </w:r>
-      <w:proofErr w:type="spellStart"/>
       <w:r>
         <w:rPr>
           <w:rFonts w:cs="CG Times"/>
@@ -27223,7 +27020,6 @@
         </w:rPr>
         <w:t>i</w:t>
       </w:r>
-      <w:proofErr w:type="spellEnd"/>
       <w:r>
         <w:rPr>
           <w:rFonts w:cs="CG Times"/>
@@ -27902,7 +27698,6 @@
         </w:rPr>
         <w:tab/>
       </w:r>
-      <w:proofErr w:type="spellStart"/>
       <w:proofErr w:type="gramStart"/>
       <w:r>
         <w:rPr>
@@ -27924,7 +27719,6 @@
         </w:rPr>
         <w:t>i</w:t>
       </w:r>
-      <w:proofErr w:type="spellEnd"/>
       <w:proofErr w:type="gramEnd"/>
       <w:r>
         <w:rPr>
@@ -27935,7 +27729,6 @@
         </w:rPr>
         <w:t xml:space="preserve"> was she referring to __</w:t>
       </w:r>
-      <w:proofErr w:type="spellStart"/>
       <w:r>
         <w:rPr>
           <w:rFonts w:cs="CG Times"/>
@@ -27946,7 +27739,6 @@
         </w:rPr>
         <w:t>i</w:t>
       </w:r>
-      <w:proofErr w:type="spellEnd"/>
       <w:r>
         <w:rPr>
           <w:rFonts w:cs="CG Times"/>
@@ -27980,7 +27772,6 @@
         </w:rPr>
         <w:t xml:space="preserve">This is the </w:t>
       </w:r>
-      <w:proofErr w:type="spellStart"/>
       <w:r>
         <w:rPr>
           <w:rFonts w:cs="CG Times"/>
@@ -28001,7 +27792,6 @@
         </w:rPr>
         <w:t>i</w:t>
       </w:r>
-      <w:proofErr w:type="spellEnd"/>
       <w:r>
         <w:rPr>
           <w:rFonts w:cs="CG Times"/>
@@ -28011,7 +27801,6 @@
         </w:rPr>
         <w:t xml:space="preserve"> she was referring to __</w:t>
       </w:r>
-      <w:proofErr w:type="spellStart"/>
       <w:r>
         <w:rPr>
           <w:rFonts w:cs="CG Times"/>
@@ -28022,7 +27811,6 @@
         </w:rPr>
         <w:t>i</w:t>
       </w:r>
-      <w:proofErr w:type="spellEnd"/>
       <w:r>
         <w:rPr>
           <w:rFonts w:cs="CG Times"/>
@@ -28089,7 +27877,6 @@
         </w:rPr>
         <w:tab/>
       </w:r>
-      <w:proofErr w:type="spellStart"/>
       <w:r>
         <w:rPr>
           <w:rFonts w:cs="CG Times"/>
@@ -28097,41 +27884,29 @@
         </w:rPr>
         <w:t>i</w:t>
       </w:r>
-      <w:proofErr w:type="spellEnd"/>
-      <w:r>
-        <w:rPr>
-          <w:rFonts w:cs="CG Times"/>
-          <w:lang w:val="en-AU"/>
-        </w:rPr>
-        <w:tab/>
-      </w:r>
-      <w:r>
-        <w:rPr>
-          <w:rFonts w:cs="CG Times"/>
-          <w:lang w:val="en-AU"/>
-        </w:rPr>
-        <w:tab/>
-      </w:r>
-      <w:r>
-        <w:rPr>
-          <w:rFonts w:cs="CG Times"/>
-          <w:i/>
-          <w:iCs/>
-          <w:u w:val="single"/>
-          <w:lang w:val="en-AU"/>
-        </w:rPr>
-        <w:t xml:space="preserve">Your </w:t>
-      </w:r>
-      <w:proofErr w:type="spellStart"/>
-      <w:r>
-        <w:rPr>
-          <w:rFonts w:cs="CG Times"/>
-          <w:i/>
-          <w:iCs/>
-          <w:u w:val="single"/>
-          <w:lang w:val="en-AU"/>
-        </w:rPr>
-        <w:t>father</w:t>
+      <w:r>
+        <w:rPr>
+          <w:rFonts w:cs="CG Times"/>
+          <w:lang w:val="en-AU"/>
+        </w:rPr>
+        <w:tab/>
+      </w:r>
+      <w:r>
+        <w:rPr>
+          <w:rFonts w:cs="CG Times"/>
+          <w:lang w:val="en-AU"/>
+        </w:rPr>
+        <w:tab/>
+      </w:r>
+      <w:r>
+        <w:rPr>
+          <w:rFonts w:cs="CG Times"/>
+          <w:i/>
+          <w:iCs/>
+          <w:u w:val="single"/>
+          <w:lang w:val="en-AU"/>
+        </w:rPr>
+        <w:t>Your father</w:t>
       </w:r>
       <w:r>
         <w:rPr>
@@ -28143,7 +27918,6 @@
         </w:rPr>
         <w:t>i</w:t>
       </w:r>
-      <w:proofErr w:type="spellEnd"/>
       <w:r>
         <w:rPr>
           <w:rFonts w:cs="CG Times"/>
@@ -28153,7 +27927,6 @@
         </w:rPr>
         <w:t xml:space="preserve"> I'm even more deeply indebted to __</w:t>
       </w:r>
-      <w:proofErr w:type="spellStart"/>
       <w:r>
         <w:rPr>
           <w:rFonts w:cs="CG Times"/>
@@ -28164,7 +27937,6 @@
         </w:rPr>
         <w:t>i</w:t>
       </w:r>
-      <w:proofErr w:type="spellEnd"/>
       <w:r>
         <w:rPr>
           <w:rFonts w:cs="CG Times"/>
@@ -28232,7 +28004,6 @@
         </w:rPr>
         <w:tab/>
       </w:r>
-      <w:proofErr w:type="spellStart"/>
       <w:r>
         <w:rPr>
           <w:rFonts w:cs="CG Times"/>
@@ -28253,7 +28024,6 @@
         </w:rPr>
         <w:t>i</w:t>
       </w:r>
-      <w:proofErr w:type="spellEnd"/>
       <w:r>
         <w:rPr>
           <w:rFonts w:cs="CG Times"/>
@@ -28263,7 +28033,6 @@
         </w:rPr>
         <w:t xml:space="preserve"> are they doing it for __</w:t>
       </w:r>
-      <w:proofErr w:type="spellStart"/>
       <w:r>
         <w:rPr>
           <w:rFonts w:cs="CG Times"/>
@@ -28274,7 +28043,6 @@
         </w:rPr>
         <w:t>i</w:t>
       </w:r>
-      <w:proofErr w:type="spellEnd"/>
       <w:r>
         <w:rPr>
           <w:rFonts w:cs="CG Times"/>
@@ -28350,18 +28118,7 @@
           <w:u w:val="single"/>
           <w:lang w:val="en-AU"/>
         </w:rPr>
-        <w:t xml:space="preserve">What a magnificent </w:t>
-      </w:r>
-      <w:proofErr w:type="spellStart"/>
-      <w:r>
-        <w:rPr>
-          <w:rFonts w:cs="CG Times"/>
-          <w:i/>
-          <w:iCs/>
-          <w:u w:val="single"/>
-          <w:lang w:val="en-AU"/>
-        </w:rPr>
-        <w:t>table</w:t>
+        <w:t>What a magnificent table</w:t>
       </w:r>
       <w:r>
         <w:rPr>
@@ -28373,7 +28130,6 @@
         </w:rPr>
         <w:t>i</w:t>
       </w:r>
-      <w:proofErr w:type="spellEnd"/>
       <w:r>
         <w:rPr>
           <w:rFonts w:cs="CG Times"/>
@@ -28383,7 +28139,6 @@
         </w:rPr>
         <w:t xml:space="preserve"> the vase was standing on __</w:t>
       </w:r>
-      <w:proofErr w:type="spellStart"/>
       <w:r>
         <w:rPr>
           <w:rFonts w:cs="CG Times"/>
@@ -28394,7 +28149,6 @@
         </w:rPr>
         <w:t>i</w:t>
       </w:r>
-      <w:proofErr w:type="spellEnd"/>
       <w:r>
         <w:rPr>
           <w:rFonts w:cs="CG Times"/>
@@ -28441,7 +28195,6 @@
         </w:rPr>
         <w:tab/>
       </w:r>
-      <w:proofErr w:type="spellStart"/>
       <w:r>
         <w:rPr>
           <w:rFonts w:cs="CG Times"/>
@@ -28449,7 +28202,6 @@
         </w:rPr>
         <w:t>iv</w:t>
       </w:r>
-      <w:proofErr w:type="spellEnd"/>
       <w:r>
         <w:rPr>
           <w:rFonts w:cs="CG Times"/>
@@ -28480,7 +28232,6 @@
         </w:rPr>
         <w:t>[</w:t>
       </w:r>
-      <w:proofErr w:type="spellStart"/>
       <w:r>
         <w:rPr>
           <w:rFonts w:cs="CG Times"/>
@@ -28501,7 +28252,6 @@
         </w:rPr>
         <w:t>i</w:t>
       </w:r>
-      <w:proofErr w:type="spellEnd"/>
       <w:r>
         <w:rPr>
           <w:rFonts w:cs="CG Times"/>
@@ -28511,7 +28261,6 @@
         </w:rPr>
         <w:t xml:space="preserve"> I bought it from __</w:t>
       </w:r>
-      <w:proofErr w:type="spellStart"/>
       <w:r>
         <w:rPr>
           <w:rFonts w:cs="CG Times"/>
@@ -28522,7 +28271,6 @@
         </w:rPr>
         <w:t>i</w:t>
       </w:r>
-      <w:proofErr w:type="spellEnd"/>
       <w:r>
         <w:rPr>
           <w:rFonts w:cs="CG Times"/>
@@ -28547,7 +28295,6 @@
         <w:tab/>
         <w:t>[</w:t>
       </w:r>
-      <w:proofErr w:type="spellStart"/>
       <w:r>
         <w:rPr>
           <w:rFonts w:cs="CG Times"/>
@@ -28557,7 +28304,6 @@
         </w:rPr>
         <w:t>wh</w:t>
       </w:r>
-      <w:proofErr w:type="spellEnd"/>
       <w:r>
         <w:rPr>
           <w:rFonts w:cs="CG Times"/>
@@ -28624,7 +28370,6 @@
         </w:rPr>
         <w:t xml:space="preserve">He's the </w:t>
       </w:r>
-      <w:proofErr w:type="spellStart"/>
       <w:r>
         <w:rPr>
           <w:rFonts w:cs="CG Times"/>
@@ -28645,7 +28390,6 @@
         </w:rPr>
         <w:t>i</w:t>
       </w:r>
-      <w:proofErr w:type="spellEnd"/>
       <w:r>
         <w:rPr>
           <w:rFonts w:cs="CG Times"/>
@@ -28687,7 +28431,6 @@
         </w:rPr>
         <w:t>I bought it from __</w:t>
       </w:r>
-      <w:proofErr w:type="spellStart"/>
       <w:r>
         <w:rPr>
           <w:rFonts w:cs="CG Times"/>
@@ -28698,7 +28441,6 @@
         </w:rPr>
         <w:t>i</w:t>
       </w:r>
-      <w:proofErr w:type="spellEnd"/>
       <w:r>
         <w:rPr>
           <w:rFonts w:cs="CG Times"/>
@@ -28723,7 +28465,6 @@
         <w:tab/>
         <w:t>[non-</w:t>
       </w:r>
-      <w:proofErr w:type="spellStart"/>
       <w:r>
         <w:rPr>
           <w:rFonts w:cs="CG Times"/>
@@ -28733,7 +28474,6 @@
         </w:rPr>
         <w:t>wh</w:t>
       </w:r>
-      <w:proofErr w:type="spellEnd"/>
       <w:r>
         <w:rPr>
           <w:rFonts w:cs="CG Times"/>
@@ -28800,7 +28540,6 @@
         </w:rPr>
         <w:t xml:space="preserve">Kim went to the same </w:t>
       </w:r>
-      <w:proofErr w:type="spellStart"/>
       <w:r>
         <w:rPr>
           <w:rFonts w:cs="CG Times"/>
@@ -28821,7 +28560,6 @@
         </w:rPr>
         <w:t>i</w:t>
       </w:r>
-      <w:proofErr w:type="spellEnd"/>
       <w:r>
         <w:rPr>
           <w:rFonts w:cs="CG Times"/>
@@ -28847,7 +28585,6 @@
         </w:rPr>
         <w:t>I went to __</w:t>
       </w:r>
-      <w:proofErr w:type="spellStart"/>
       <w:r>
         <w:rPr>
           <w:rFonts w:cs="CG Times"/>
@@ -28858,7 +28595,6 @@
         </w:rPr>
         <w:t>i</w:t>
       </w:r>
-      <w:proofErr w:type="spellEnd"/>
       <w:r>
         <w:rPr>
           <w:rFonts w:cs="CG Times"/>
@@ -28941,18 +28677,7 @@
           <w:u w:val="single"/>
           <w:lang w:val="en-AU"/>
         </w:rPr>
-        <w:t xml:space="preserve">His </w:t>
-      </w:r>
-      <w:proofErr w:type="spellStart"/>
-      <w:r>
-        <w:rPr>
-          <w:rFonts w:cs="CG Times"/>
-          <w:i/>
-          <w:iCs/>
-          <w:u w:val="single"/>
-          <w:lang w:val="en-AU"/>
-        </w:rPr>
-        <w:t>performance</w:t>
+        <w:t>His performance</w:t>
       </w:r>
       <w:r>
         <w:rPr>
@@ -28964,7 +28689,6 @@
         </w:rPr>
         <w:t>i</w:t>
       </w:r>
-      <w:proofErr w:type="spellEnd"/>
       <w:r>
         <w:rPr>
           <w:rFonts w:cs="CG Times"/>
@@ -28990,7 +28714,6 @@
         </w:rPr>
         <w:t>to find fault with __</w:t>
       </w:r>
-      <w:proofErr w:type="spellStart"/>
       <w:r>
         <w:rPr>
           <w:rFonts w:cs="CG Times"/>
@@ -29001,7 +28724,6 @@
         </w:rPr>
         <w:t>i</w:t>
       </w:r>
-      <w:proofErr w:type="spellEnd"/>
       <w:r>
         <w:rPr>
           <w:rFonts w:cs="CG Times"/>
@@ -29103,7 +28825,6 @@
         </w:rPr>
         <w:t>[</w:t>
       </w:r>
-      <w:proofErr w:type="spellStart"/>
       <w:r>
         <w:rPr>
           <w:rFonts w:cs="CG Times"/>
@@ -29124,7 +28845,6 @@
         </w:rPr>
         <w:t>i</w:t>
       </w:r>
-      <w:proofErr w:type="spellEnd"/>
       <w:r>
         <w:rPr>
           <w:rFonts w:cs="CG Times"/>
@@ -29134,7 +28854,6 @@
         </w:rPr>
         <w:t xml:space="preserve"> has been slept in __</w:t>
       </w:r>
-      <w:proofErr w:type="spellStart"/>
       <w:r>
         <w:rPr>
           <w:rFonts w:cs="CG Times"/>
@@ -29145,7 +28864,6 @@
         </w:rPr>
         <w:t>i</w:t>
       </w:r>
-      <w:proofErr w:type="spellEnd"/>
       <w:r>
         <w:rPr>
           <w:rFonts w:cs="CG Times"/>
@@ -29227,7 +28945,6 @@
         </w:rPr>
         <w:tab/>
       </w:r>
-      <w:proofErr w:type="spellStart"/>
       <w:r>
         <w:rPr>
           <w:rFonts w:cs="CG Times"/>
@@ -29235,7 +28952,6 @@
         </w:rPr>
         <w:t>i</w:t>
       </w:r>
-      <w:proofErr w:type="spellEnd"/>
       <w:r>
         <w:rPr>
           <w:rFonts w:cs="CG Times"/>
@@ -29496,7 +29212,6 @@
         </w:rPr>
         <w:tab/>
       </w:r>
-      <w:proofErr w:type="spellStart"/>
       <w:r>
         <w:rPr>
           <w:rFonts w:cs="CG Times"/>
@@ -29504,7 +29219,6 @@
         </w:rPr>
         <w:t>iv</w:t>
       </w:r>
-      <w:proofErr w:type="spellEnd"/>
       <w:r>
         <w:rPr>
           <w:rFonts w:cs="CG Times"/>
@@ -29578,7 +29292,6 @@
         <w:tab/>
         <w:t>[</w:t>
       </w:r>
-      <w:proofErr w:type="spellStart"/>
       <w:r>
         <w:rPr>
           <w:rFonts w:cs="CG Times"/>
@@ -29588,7 +29301,6 @@
         </w:rPr>
         <w:t>wh</w:t>
       </w:r>
-      <w:proofErr w:type="spellEnd"/>
       <w:r>
         <w:rPr>
           <w:rFonts w:cs="CG Times"/>
@@ -29653,7 +29365,6 @@
         </w:rPr>
         <w:tab/>
       </w:r>
-      <w:proofErr w:type="spellStart"/>
       <w:r>
         <w:rPr>
           <w:rFonts w:cs="CG Times"/>
@@ -29661,7 +29372,6 @@
         </w:rPr>
         <w:t>i</w:t>
       </w:r>
-      <w:proofErr w:type="spellEnd"/>
       <w:r>
         <w:rPr>
           <w:rFonts w:cs="CG Times"/>
@@ -29692,7 +29402,6 @@
         </w:rPr>
         <w:t>[</w:t>
       </w:r>
-      <w:proofErr w:type="spellStart"/>
       <w:r>
         <w:rPr>
           <w:rFonts w:cs="CG Times"/>
@@ -29713,37 +29422,15 @@
         </w:rPr>
         <w:t>i</w:t>
       </w:r>
-      <w:proofErr w:type="spellEnd"/>
-      <w:r>
-        <w:rPr>
-          <w:rFonts w:cs="CG Times"/>
-          <w:i/>
-          <w:iCs/>
-          <w:lang w:val="en-AU"/>
-        </w:rPr>
-        <w:t xml:space="preserve"> </w:t>
-      </w:r>
-      <w:proofErr w:type="spellStart"/>
-      <w:r>
-        <w:rPr>
-          <w:rFonts w:cs="CG Times"/>
-          <w:i/>
-          <w:iCs/>
-          <w:lang w:val="en-AU"/>
-        </w:rPr>
-        <w:t>grafitti</w:t>
-      </w:r>
-      <w:proofErr w:type="spellEnd"/>
-      <w:r>
-        <w:rPr>
-          <w:rFonts w:cs="CG Times"/>
-          <w:i/>
-          <w:iCs/>
-          <w:lang w:val="en-AU"/>
-        </w:rPr>
-        <w:t xml:space="preserve"> artists write on __</w:t>
-      </w:r>
-      <w:proofErr w:type="spellStart"/>
+      <w:r>
+        <w:rPr>
+          <w:rFonts w:cs="CG Times"/>
+          <w:i/>
+          <w:iCs/>
+          <w:lang w:val="en-AU"/>
+        </w:rPr>
+        <w:t xml:space="preserve"> grafitti artists write on __</w:t>
+      </w:r>
       <w:r>
         <w:rPr>
           <w:rFonts w:cs="CG Times"/>
@@ -29754,7 +29441,6 @@
         </w:rPr>
         <w:t>i</w:t>
       </w:r>
-      <w:proofErr w:type="spellEnd"/>
       <w:r>
         <w:rPr>
           <w:rFonts w:cs="CG Times"/>
@@ -29856,27 +29542,7 @@
           <w:iCs/>
           <w:lang w:val="en-AU"/>
         </w:rPr>
-        <w:t xml:space="preserve"> </w:t>
-      </w:r>
-      <w:proofErr w:type="spellStart"/>
-      <w:r>
-        <w:rPr>
-          <w:rFonts w:cs="CG Times"/>
-          <w:i/>
-          <w:iCs/>
-          <w:lang w:val="en-AU"/>
-        </w:rPr>
-        <w:t>grafitti</w:t>
-      </w:r>
-      <w:proofErr w:type="spellEnd"/>
-      <w:r>
-        <w:rPr>
-          <w:rFonts w:cs="CG Times"/>
-          <w:i/>
-          <w:iCs/>
-          <w:lang w:val="en-AU"/>
-        </w:rPr>
-        <w:t xml:space="preserve"> artists write</w:t>
+        <w:t xml:space="preserve"> grafitti artists write</w:t>
       </w:r>
       <w:r>
         <w:rPr>
@@ -29959,7 +29625,6 @@
         </w:rPr>
         <w:tab/>
       </w:r>
-      <w:proofErr w:type="spellStart"/>
       <w:r>
         <w:rPr>
           <w:rFonts w:cs="CG Times"/>
@@ -29967,7 +29632,6 @@
         </w:rPr>
         <w:t>i</w:t>
       </w:r>
-      <w:proofErr w:type="spellEnd"/>
       <w:r>
         <w:rPr>
           <w:rFonts w:cs="CG Times"/>
@@ -30006,18 +29670,7 @@
           <w:u w:val="single"/>
           <w:lang w:val="en-AU"/>
         </w:rPr>
-        <w:t xml:space="preserve">which </w:t>
-      </w:r>
-      <w:proofErr w:type="spellStart"/>
-      <w:r>
-        <w:rPr>
-          <w:rFonts w:cs="CG Times"/>
-          <w:i/>
-          <w:iCs/>
-          <w:u w:val="single"/>
-          <w:lang w:val="en-AU"/>
-        </w:rPr>
-        <w:t>grant</w:t>
+        <w:t>which grant</w:t>
       </w:r>
       <w:r>
         <w:rPr>
@@ -30029,7 +29682,6 @@
         </w:rPr>
         <w:t>i</w:t>
       </w:r>
-      <w:proofErr w:type="spellEnd"/>
       <w:r>
         <w:rPr>
           <w:rFonts w:cs="CG Times"/>
@@ -30039,7 +29691,6 @@
         </w:rPr>
         <w:t xml:space="preserve"> we should apply for __</w:t>
       </w:r>
-      <w:proofErr w:type="spellStart"/>
       <w:r>
         <w:rPr>
           <w:rFonts w:cs="CG Times"/>
@@ -30050,7 +29701,6 @@
         </w:rPr>
         <w:t>i</w:t>
       </w:r>
-      <w:proofErr w:type="spellEnd"/>
       <w:r>
         <w:rPr>
           <w:rFonts w:cs="CG Times"/>
@@ -30235,7 +29885,6 @@
         </w:rPr>
         <w:tab/>
       </w:r>
-      <w:proofErr w:type="spellStart"/>
       <w:r>
         <w:rPr>
           <w:rFonts w:cs="CG Times"/>
@@ -30243,7 +29892,6 @@
         </w:rPr>
         <w:t>i</w:t>
       </w:r>
-      <w:proofErr w:type="spellEnd"/>
       <w:r>
         <w:rPr>
           <w:rFonts w:cs="CG Times"/>
@@ -30259,7 +29907,6 @@
         </w:rPr>
         <w:tab/>
       </w:r>
-      <w:proofErr w:type="spellStart"/>
       <w:proofErr w:type="gramStart"/>
       <w:r>
         <w:rPr>
@@ -30281,7 +29928,6 @@
         </w:rPr>
         <w:t>i</w:t>
       </w:r>
-      <w:proofErr w:type="spellEnd"/>
       <w:proofErr w:type="gramEnd"/>
       <w:r>
         <w:rPr>
@@ -30292,7 +29938,6 @@
         </w:rPr>
         <w:t xml:space="preserve"> are you asking for __</w:t>
       </w:r>
-      <w:proofErr w:type="spellStart"/>
       <w:r>
         <w:rPr>
           <w:rFonts w:cs="CG Times"/>
@@ -30303,7 +29948,6 @@
         </w:rPr>
         <w:t>i</w:t>
       </w:r>
-      <w:proofErr w:type="spellEnd"/>
       <w:r>
         <w:rPr>
           <w:rFonts w:cs="CG Times"/>
@@ -30456,18 +30100,7 @@
           <w:u w:val="single"/>
           <w:lang w:val="en-AU"/>
         </w:rPr>
-        <w:t xml:space="preserve">My </w:t>
-      </w:r>
-      <w:proofErr w:type="spellStart"/>
-      <w:r>
-        <w:rPr>
-          <w:rFonts w:cs="CG Times"/>
-          <w:i/>
-          <w:iCs/>
-          <w:u w:val="single"/>
-          <w:lang w:val="en-AU"/>
-        </w:rPr>
-        <w:t>brother</w:t>
+        <w:t>My brother</w:t>
       </w:r>
       <w:r>
         <w:rPr>
@@ -30479,7 +30112,6 @@
         </w:rPr>
         <w:t>i</w:t>
       </w:r>
-      <w:proofErr w:type="spellEnd"/>
       <w:r>
         <w:rPr>
           <w:rFonts w:cs="CG Times"/>
@@ -30489,7 +30121,6 @@
         </w:rPr>
         <w:t xml:space="preserve"> you can certainly rely on __</w:t>
       </w:r>
-      <w:proofErr w:type="spellStart"/>
       <w:r>
         <w:rPr>
           <w:rFonts w:cs="CG Times"/>
@@ -30500,7 +30131,6 @@
         </w:rPr>
         <w:t>i</w:t>
       </w:r>
-      <w:proofErr w:type="spellEnd"/>
       <w:r>
         <w:rPr>
           <w:rFonts w:cs="CG Times"/>
@@ -30661,7 +30291,6 @@
         </w:rPr>
         <w:t>[</w:t>
       </w:r>
-      <w:proofErr w:type="spellStart"/>
       <w:r>
         <w:rPr>
           <w:rFonts w:cs="CG Times"/>
@@ -30682,7 +30311,6 @@
         </w:rPr>
         <w:t>i</w:t>
       </w:r>
-      <w:proofErr w:type="spellEnd"/>
       <w:r>
         <w:rPr>
           <w:rFonts w:cs="CG Times"/>
@@ -30692,7 +30320,6 @@
         </w:rPr>
         <w:t xml:space="preserve"> we were looking out for __</w:t>
       </w:r>
-      <w:proofErr w:type="spellStart"/>
       <w:r>
         <w:rPr>
           <w:rFonts w:cs="CG Times"/>
@@ -30703,7 +30330,6 @@
         </w:rPr>
         <w:t>i</w:t>
       </w:r>
-      <w:proofErr w:type="spellEnd"/>
       <w:r>
         <w:rPr>
           <w:rFonts w:cs="CG Times"/>
@@ -30864,7 +30490,6 @@
         </w:rPr>
         <w:tab/>
       </w:r>
-      <w:proofErr w:type="spellStart"/>
       <w:r>
         <w:rPr>
           <w:rFonts w:cs="CG Times"/>
@@ -30872,7 +30497,6 @@
         </w:rPr>
         <w:t>iv</w:t>
       </w:r>
-      <w:proofErr w:type="spellEnd"/>
       <w:r>
         <w:rPr>
           <w:rFonts w:cs="CG Times"/>
@@ -30904,7 +30528,6 @@
         </w:rPr>
         <w:t>[</w:t>
       </w:r>
-      <w:proofErr w:type="spellStart"/>
       <w:r>
         <w:rPr>
           <w:rFonts w:cs="CG Times"/>
@@ -30925,7 +30548,6 @@
         </w:rPr>
         <w:t>i</w:t>
       </w:r>
-      <w:proofErr w:type="spellEnd"/>
       <w:r>
         <w:rPr>
           <w:rFonts w:cs="CG Times"/>
@@ -30935,7 +30557,6 @@
         </w:rPr>
         <w:t xml:space="preserve"> I will not put up with __</w:t>
       </w:r>
-      <w:proofErr w:type="spellStart"/>
       <w:r>
         <w:rPr>
           <w:rFonts w:cs="CG Times"/>
@@ -30946,7 +30567,6 @@
         </w:rPr>
         <w:t>i</w:t>
       </w:r>
-      <w:proofErr w:type="spellEnd"/>
       <w:r>
         <w:rPr>
           <w:rFonts w:cs="CG Times"/>
@@ -31135,7 +30755,6 @@
         </w:rPr>
         <w:tab/>
       </w:r>
-      <w:proofErr w:type="spellStart"/>
       <w:r>
         <w:rPr>
           <w:rFonts w:cs="CG Times"/>
@@ -31143,7 +30762,6 @@
         </w:rPr>
         <w:t>i</w:t>
       </w:r>
-      <w:proofErr w:type="spellEnd"/>
       <w:r>
         <w:rPr>
           <w:rFonts w:cs="CG Times"/>
@@ -31280,7 +30898,6 @@
         </w:rPr>
         <w:tab/>
       </w:r>
-      <w:proofErr w:type="spellStart"/>
       <w:r>
         <w:rPr>
           <w:rFonts w:cs="CG Times"/>
@@ -31288,7 +30905,6 @@
         </w:rPr>
         <w:t>i</w:t>
       </w:r>
-      <w:proofErr w:type="spellEnd"/>
       <w:r>
         <w:rPr>
           <w:rFonts w:cs="CG Times"/>
@@ -31297,7 +30913,6 @@
         <w:tab/>
         <w:t xml:space="preserve">   *</w:t>
       </w:r>
-      <w:proofErr w:type="spellStart"/>
       <w:r>
         <w:rPr>
           <w:rFonts w:cs="CG Times"/>
@@ -31316,7 +30931,6 @@
         </w:rPr>
         <w:t>i</w:t>
       </w:r>
-      <w:proofErr w:type="spellEnd"/>
       <w:r>
         <w:rPr>
           <w:rFonts w:cs="CG Times"/>
@@ -31333,7 +30947,6 @@
         </w:rPr>
         <w:t>did she declare to __</w:t>
       </w:r>
-      <w:proofErr w:type="spellStart"/>
       <w:r>
         <w:rPr>
           <w:rFonts w:cs="CG Times"/>
@@ -31344,7 +30957,6 @@
         </w:rPr>
         <w:t>i</w:t>
       </w:r>
-      <w:proofErr w:type="spellEnd"/>
       <w:r>
         <w:rPr>
           <w:rFonts w:cs="CG Times"/>
@@ -31496,7 +31108,6 @@
         </w:rPr>
         <w:tab/>
       </w:r>
-      <w:proofErr w:type="spellStart"/>
       <w:r>
         <w:rPr>
           <w:rFonts w:cs="CG Times"/>
@@ -31504,7 +31115,6 @@
         </w:rPr>
         <w:t>i</w:t>
       </w:r>
-      <w:proofErr w:type="spellEnd"/>
       <w:r>
         <w:rPr>
           <w:rFonts w:cs="CG Times"/>
@@ -31521,18 +31131,7 @@
           <w:u w:val="single"/>
           <w:lang w:val="en-AU"/>
         </w:rPr>
-        <w:t xml:space="preserve">Which </w:t>
-      </w:r>
-      <w:proofErr w:type="spellStart"/>
-      <w:r>
-        <w:rPr>
-          <w:rFonts w:cs="CG Times"/>
-          <w:i/>
-          <w:iCs/>
-          <w:u w:val="single"/>
-          <w:lang w:val="en-AU"/>
-        </w:rPr>
-        <w:t>couch</w:t>
+        <w:t>Which couch</w:t>
       </w:r>
       <w:r>
         <w:rPr>
@@ -31544,7 +31143,6 @@
         </w:rPr>
         <w:t>i</w:t>
       </w:r>
-      <w:proofErr w:type="spellEnd"/>
       <w:r>
         <w:rPr>
           <w:rFonts w:cs="CG Times"/>
@@ -31554,7 +31152,6 @@
         </w:rPr>
         <w:t xml:space="preserve"> did you rescue the pen from under __</w:t>
       </w:r>
-      <w:proofErr w:type="spellStart"/>
       <w:r>
         <w:rPr>
           <w:rFonts w:cs="CG Times"/>
@@ -31565,7 +31162,6 @@
         </w:rPr>
         <w:t>i</w:t>
       </w:r>
-      <w:proofErr w:type="spellEnd"/>
       <w:r>
         <w:rPr>
           <w:rFonts w:cs="CG Times"/>
@@ -31717,7 +31313,6 @@
         </w:rPr>
         <w:tab/>
       </w:r>
-      <w:proofErr w:type="spellStart"/>
       <w:r>
         <w:rPr>
           <w:rFonts w:cs="CG Times"/>
@@ -31725,41 +31320,29 @@
         </w:rPr>
         <w:t>i</w:t>
       </w:r>
-      <w:proofErr w:type="spellEnd"/>
-      <w:r>
-        <w:rPr>
-          <w:rFonts w:cs="CG Times"/>
-          <w:lang w:val="en-AU"/>
-        </w:rPr>
-        <w:tab/>
-      </w:r>
-      <w:r>
-        <w:rPr>
-          <w:rFonts w:cs="CG Times"/>
-          <w:lang w:val="en-AU"/>
-        </w:rPr>
-        <w:tab/>
-      </w:r>
-      <w:r>
-        <w:rPr>
-          <w:rFonts w:cs="CG Times"/>
-          <w:i/>
-          <w:iCs/>
-          <w:u w:val="single"/>
-          <w:lang w:val="en-AU"/>
-        </w:rPr>
-        <w:t xml:space="preserve">Which </w:t>
-      </w:r>
-      <w:proofErr w:type="spellStart"/>
-      <w:r>
-        <w:rPr>
-          <w:rFonts w:cs="CG Times"/>
-          <w:i/>
-          <w:iCs/>
-          <w:u w:val="single"/>
-          <w:lang w:val="en-AU"/>
-        </w:rPr>
-        <w:t>account</w:t>
+      <w:r>
+        <w:rPr>
+          <w:rFonts w:cs="CG Times"/>
+          <w:lang w:val="en-AU"/>
+        </w:rPr>
+        <w:tab/>
+      </w:r>
+      <w:r>
+        <w:rPr>
+          <w:rFonts w:cs="CG Times"/>
+          <w:lang w:val="en-AU"/>
+        </w:rPr>
+        <w:tab/>
+      </w:r>
+      <w:r>
+        <w:rPr>
+          <w:rFonts w:cs="CG Times"/>
+          <w:i/>
+          <w:iCs/>
+          <w:u w:val="single"/>
+          <w:lang w:val="en-AU"/>
+        </w:rPr>
+        <w:t>Which account</w:t>
       </w:r>
       <w:r>
         <w:rPr>
@@ -31771,7 +31354,6 @@
         </w:rPr>
         <w:t>i</w:t>
       </w:r>
-      <w:proofErr w:type="spellEnd"/>
       <w:r>
         <w:rPr>
           <w:rFonts w:cs="CG Times"/>
@@ -31781,7 +31363,6 @@
         </w:rPr>
         <w:t xml:space="preserve"> did you take the money out of __</w:t>
       </w:r>
-      <w:proofErr w:type="spellStart"/>
       <w:r>
         <w:rPr>
           <w:rFonts w:cs="CG Times"/>
@@ -31792,7 +31373,6 @@
         </w:rPr>
         <w:t>i</w:t>
       </w:r>
-      <w:proofErr w:type="spellEnd"/>
       <w:r>
         <w:rPr>
           <w:rFonts w:cs="CG Times"/>
@@ -31932,7 +31512,6 @@
         </w:rPr>
         <w:tab/>
       </w:r>
-      <w:proofErr w:type="spellStart"/>
       <w:r>
         <w:rPr>
           <w:rFonts w:cs="CG Times"/>
@@ -31940,7 +31519,6 @@
         </w:rPr>
         <w:t>i</w:t>
       </w:r>
-      <w:proofErr w:type="spellEnd"/>
       <w:r>
         <w:rPr>
           <w:rFonts w:cs="CG Times"/>
@@ -31973,7 +31551,6 @@
         </w:rPr>
         <w:t xml:space="preserve">   B:  </w:t>
       </w:r>
-      <w:proofErr w:type="spellStart"/>
       <w:r>
         <w:rPr>
           <w:rFonts w:cs="CG Times"/>
@@ -31994,7 +31571,6 @@
         </w:rPr>
         <w:t>i</w:t>
       </w:r>
-      <w:proofErr w:type="spellEnd"/>
       <w:r>
         <w:rPr>
           <w:rFonts w:cs="CG Times"/>
@@ -32004,7 +31580,6 @@
         </w:rPr>
         <w:t xml:space="preserve"> with __</w:t>
       </w:r>
-      <w:proofErr w:type="spellStart"/>
       <w:r>
         <w:rPr>
           <w:rFonts w:cs="CG Times"/>
@@ -32015,7 +31590,6 @@
         </w:rPr>
         <w:t>i</w:t>
       </w:r>
-      <w:proofErr w:type="spellEnd"/>
       <w:r>
         <w:rPr>
           <w:rFonts w:cs="CG Times"/>
@@ -32096,18 +31670,7 @@
           <w:u w:val="single"/>
           <w:lang w:val="en-AU"/>
         </w:rPr>
-        <w:t xml:space="preserve">With </w:t>
-      </w:r>
-      <w:proofErr w:type="spellStart"/>
-      <w:r>
-        <w:rPr>
-          <w:rFonts w:cs="CG Times"/>
-          <w:i/>
-          <w:iCs/>
-          <w:u w:val="single"/>
-          <w:lang w:val="en-AU"/>
-        </w:rPr>
-        <w:t>whom</w:t>
+        <w:t>With whom</w:t>
       </w:r>
       <w:r>
         <w:rPr>
@@ -32119,7 +31682,6 @@
         </w:rPr>
         <w:t>i</w:t>
       </w:r>
-      <w:proofErr w:type="spellEnd"/>
       <w:r>
         <w:rPr>
           <w:rFonts w:cs="CG Times"/>
@@ -32207,18 +31769,7 @@
           <w:u w:val="single"/>
           <w:lang w:val="en-AU"/>
         </w:rPr>
-        <w:t xml:space="preserve">Which </w:t>
-      </w:r>
-      <w:proofErr w:type="spellStart"/>
-      <w:r>
-        <w:rPr>
-          <w:rFonts w:cs="CG Times"/>
-          <w:i/>
-          <w:iCs/>
-          <w:u w:val="single"/>
-          <w:lang w:val="en-AU"/>
-        </w:rPr>
-        <w:t>tutor</w:t>
+        <w:t>Which tutor</w:t>
       </w:r>
       <w:r>
         <w:rPr>
@@ -32230,7 +31781,6 @@
         </w:rPr>
         <w:t>i</w:t>
       </w:r>
-      <w:proofErr w:type="spellEnd"/>
       <w:r>
         <w:rPr>
           <w:rFonts w:cs="CG Times"/>
@@ -32240,7 +31790,6 @@
         </w:rPr>
         <w:t xml:space="preserve"> with __</w:t>
       </w:r>
-      <w:proofErr w:type="spellStart"/>
       <w:r>
         <w:rPr>
           <w:rFonts w:cs="CG Times"/>
@@ -32251,7 +31800,6 @@
         </w:rPr>
         <w:t>i</w:t>
       </w:r>
-      <w:proofErr w:type="spellEnd"/>
       <w:r>
         <w:rPr>
           <w:rFonts w:cs="CG Times"/>
@@ -32332,18 +31880,7 @@
           <w:u w:val="single"/>
           <w:lang w:val="en-AU"/>
         </w:rPr>
-        <w:t xml:space="preserve">With which </w:t>
-      </w:r>
-      <w:proofErr w:type="spellStart"/>
-      <w:r>
-        <w:rPr>
-          <w:rFonts w:cs="CG Times"/>
-          <w:i/>
-          <w:iCs/>
-          <w:u w:val="single"/>
-          <w:lang w:val="en-AU"/>
-        </w:rPr>
-        <w:t>tutor</w:t>
+        <w:t>With which tutor</w:t>
       </w:r>
       <w:r>
         <w:rPr>
@@ -32355,7 +31892,6 @@
         </w:rPr>
         <w:t>i</w:t>
       </w:r>
-      <w:proofErr w:type="spellEnd"/>
       <w:r>
         <w:rPr>
           <w:rFonts w:cs="CG Times"/>
@@ -32424,7 +31960,6 @@
         </w:rPr>
         <w:tab/>
       </w:r>
-      <w:proofErr w:type="spellStart"/>
       <w:r>
         <w:rPr>
           <w:rFonts w:cs="CG Times"/>
@@ -32432,7 +31967,6 @@
         </w:rPr>
         <w:t>i</w:t>
       </w:r>
-      <w:proofErr w:type="spellEnd"/>
       <w:r>
         <w:rPr>
           <w:rFonts w:cs="CG Times"/>
@@ -32457,7 +31991,6 @@
         </w:rPr>
         <w:t>[</w:t>
       </w:r>
-      <w:proofErr w:type="spellStart"/>
       <w:r>
         <w:rPr>
           <w:rFonts w:cs="CG Times"/>
@@ -32478,7 +32011,6 @@
         </w:rPr>
         <w:t>i</w:t>
       </w:r>
-      <w:proofErr w:type="spellEnd"/>
       <w:r>
         <w:rPr>
           <w:rFonts w:cs="CG Times"/>
@@ -32488,7 +32020,6 @@
         </w:rPr>
         <w:t xml:space="preserve"> the key to __</w:t>
       </w:r>
-      <w:proofErr w:type="spellStart"/>
       <w:r>
         <w:rPr>
           <w:rFonts w:cs="CG Times"/>
@@ -32499,7 +32030,6 @@
         </w:rPr>
         <w:t>i</w:t>
       </w:r>
-      <w:proofErr w:type="spellEnd"/>
       <w:r>
         <w:rPr>
           <w:rFonts w:cs="CG Times"/>
@@ -32698,7 +32228,6 @@
         </w:rPr>
         <w:tab/>
       </w:r>
-      <w:proofErr w:type="spellStart"/>
       <w:r>
         <w:rPr>
           <w:rFonts w:cs="CG Times"/>
@@ -32706,7 +32235,6 @@
         </w:rPr>
         <w:t>i</w:t>
       </w:r>
-      <w:proofErr w:type="spellEnd"/>
       <w:r>
         <w:rPr>
           <w:rFonts w:cs="CG Times"/>
@@ -32723,18 +32251,7 @@
           <w:u w:val="single"/>
           <w:lang w:val="en-AU"/>
         </w:rPr>
-        <w:t xml:space="preserve">What </w:t>
-      </w:r>
-      <w:proofErr w:type="spellStart"/>
-      <w:r>
-        <w:rPr>
-          <w:rFonts w:cs="CG Times"/>
-          <w:i/>
-          <w:iCs/>
-          <w:u w:val="single"/>
-          <w:lang w:val="en-AU"/>
-        </w:rPr>
-        <w:t>circumstances</w:t>
+        <w:t>What circumstances</w:t>
       </w:r>
       <w:r>
         <w:rPr>
@@ -32746,7 +32263,6 @@
         </w:rPr>
         <w:t>i</w:t>
       </w:r>
-      <w:proofErr w:type="spellEnd"/>
       <w:r>
         <w:rPr>
           <w:rFonts w:cs="CG Times"/>
@@ -32756,7 +32272,6 @@
         </w:rPr>
         <w:t xml:space="preserve"> would you do a thing like that under __</w:t>
       </w:r>
-      <w:proofErr w:type="spellStart"/>
       <w:r>
         <w:rPr>
           <w:rFonts w:cs="CG Times"/>
@@ -32767,7 +32282,6 @@
         </w:rPr>
         <w:t>i</w:t>
       </w:r>
-      <w:proofErr w:type="spellEnd"/>
       <w:r>
         <w:rPr>
           <w:rFonts w:cs="CG Times"/>
@@ -32930,7 +32444,6 @@
         </w:rPr>
         <w:t>[</w:t>
       </w:r>
-      <w:proofErr w:type="spellStart"/>
       <w:r>
         <w:rPr>
           <w:rFonts w:cs="CG Times"/>
@@ -32951,7 +32464,6 @@
         </w:rPr>
         <w:t>i</w:t>
       </w:r>
-      <w:proofErr w:type="spellEnd"/>
       <w:r>
         <w:rPr>
           <w:rFonts w:cs="CG Times"/>
@@ -32961,7 +32473,6 @@
         </w:rPr>
         <w:t xml:space="preserve"> we met Angela at __</w:t>
       </w:r>
-      <w:proofErr w:type="spellStart"/>
       <w:r>
         <w:rPr>
           <w:rFonts w:cs="CG Times"/>
@@ -32972,7 +32483,6 @@
         </w:rPr>
         <w:t>i</w:t>
       </w:r>
-      <w:proofErr w:type="spellEnd"/>
       <w:r>
         <w:rPr>
           <w:rFonts w:cs="CG Times"/>
@@ -33147,18 +32657,7 @@
           <w:u w:val="single"/>
           <w:lang w:val="en-AU"/>
         </w:rPr>
-        <w:t xml:space="preserve">What </w:t>
-      </w:r>
-      <w:proofErr w:type="spellStart"/>
-      <w:r>
-        <w:rPr>
-          <w:rFonts w:cs="CG Times"/>
-          <w:i/>
-          <w:iCs/>
-          <w:u w:val="single"/>
-          <w:lang w:val="en-AU"/>
-        </w:rPr>
-        <w:t>year</w:t>
+        <w:t>What year</w:t>
       </w:r>
       <w:r>
         <w:rPr>
@@ -33170,7 +32669,6 @@
         </w:rPr>
         <w:t>i</w:t>
       </w:r>
-      <w:proofErr w:type="spellEnd"/>
       <w:r>
         <w:rPr>
           <w:rFonts w:cs="CG Times"/>
@@ -33180,7 +32678,6 @@
         </w:rPr>
         <w:t xml:space="preserve"> were you born in __</w:t>
       </w:r>
-      <w:proofErr w:type="spellStart"/>
       <w:r>
         <w:rPr>
           <w:rFonts w:cs="CG Times"/>
@@ -33191,7 +32688,6 @@
         </w:rPr>
         <w:t>i</w:t>
       </w:r>
-      <w:proofErr w:type="spellEnd"/>
       <w:r>
         <w:rPr>
           <w:rFonts w:cs="CG Times"/>
@@ -33325,7 +32821,6 @@
         </w:rPr>
         <w:tab/>
       </w:r>
-      <w:proofErr w:type="spellStart"/>
       <w:r>
         <w:rPr>
           <w:rFonts w:cs="CG Times"/>
@@ -33333,7 +32828,6 @@
         </w:rPr>
         <w:t>i</w:t>
       </w:r>
-      <w:proofErr w:type="spellEnd"/>
       <w:r>
         <w:rPr>
           <w:rFonts w:cs="CG Times"/>
@@ -33358,7 +32852,6 @@
         </w:rPr>
         <w:t>[</w:t>
       </w:r>
-      <w:proofErr w:type="spellStart"/>
       <w:r>
         <w:rPr>
           <w:rFonts w:cs="CG Times"/>
@@ -33379,7 +32872,6 @@
         </w:rPr>
         <w:t>i</w:t>
       </w:r>
-      <w:proofErr w:type="spellEnd"/>
       <w:r>
         <w:rPr>
           <w:rFonts w:cs="CG Times"/>
@@ -33389,7 +32881,6 @@
         </w:rPr>
         <w:t xml:space="preserve"> no one could have been less suitable than __</w:t>
       </w:r>
-      <w:proofErr w:type="spellStart"/>
       <w:r>
         <w:rPr>
           <w:rFonts w:cs="CG Times"/>
@@ -33400,7 +32891,6 @@
         </w:rPr>
         <w:t>i</w:t>
       </w:r>
-      <w:proofErr w:type="spellEnd"/>
       <w:r>
         <w:rPr>
           <w:rFonts w:cs="CG Times"/>
@@ -33579,7 +33069,6 @@
         </w:rPr>
         <w:tab/>
       </w:r>
-      <w:proofErr w:type="spellStart"/>
       <w:r>
         <w:rPr>
           <w:rFonts w:cs="CG Times"/>
@@ -33587,7 +33076,6 @@
         </w:rPr>
         <w:t>i</w:t>
       </w:r>
-      <w:proofErr w:type="spellEnd"/>
       <w:r>
         <w:rPr>
           <w:rFonts w:cs="CG Times"/>
@@ -34003,7 +33491,6 @@
         </w:rPr>
         <w:tab/>
       </w:r>
-      <w:proofErr w:type="spellStart"/>
       <w:r>
         <w:rPr>
           <w:rFonts w:cs="CG Times"/>
@@ -34011,7 +33498,6 @@
         </w:rPr>
         <w:t>i</w:t>
       </w:r>
-      <w:proofErr w:type="spellEnd"/>
       <w:r>
         <w:rPr>
           <w:rFonts w:cs="CG Times"/>
@@ -34469,7 +33955,6 @@
         </w:rPr>
         <w:tab/>
       </w:r>
-      <w:proofErr w:type="spellStart"/>
       <w:r>
         <w:rPr>
           <w:rFonts w:cs="CG Times"/>
@@ -34477,7 +33962,6 @@
         </w:rPr>
         <w:t>i</w:t>
       </w:r>
-      <w:proofErr w:type="spellEnd"/>
       <w:r>
         <w:rPr>
           <w:rFonts w:cs="CG Times"/>
@@ -35337,7 +34821,6 @@
         </w:rPr>
         <w:tab/>
       </w:r>
-      <w:proofErr w:type="spellStart"/>
       <w:r>
         <w:rPr>
           <w:rFonts w:cs="CG Times"/>
@@ -35345,7 +34828,6 @@
         </w:rPr>
         <w:t>i</w:t>
       </w:r>
-      <w:proofErr w:type="spellEnd"/>
       <w:r>
         <w:rPr>
           <w:rFonts w:cs="CG Times"/>
@@ -35430,18 +34912,7 @@
           <w:u w:val="single"/>
           <w:lang w:val="en-AU"/>
         </w:rPr>
-        <w:t xml:space="preserve">Some of </w:t>
-      </w:r>
-      <w:proofErr w:type="spellStart"/>
-      <w:r>
-        <w:rPr>
-          <w:rFonts w:cs="CG Times"/>
-          <w:i/>
-          <w:iCs/>
-          <w:u w:val="single"/>
-          <w:lang w:val="en-AU"/>
-        </w:rPr>
-        <w:t>them</w:t>
+        <w:t>Some of them</w:t>
       </w:r>
       <w:r>
         <w:rPr>
@@ -35453,7 +34924,6 @@
         </w:rPr>
         <w:t>i</w:t>
       </w:r>
-      <w:proofErr w:type="spellEnd"/>
       <w:r>
         <w:rPr>
           <w:rFonts w:cs="CG Times"/>
@@ -35463,7 +34933,6 @@
         </w:rPr>
         <w:t xml:space="preserve"> I gave __</w:t>
       </w:r>
-      <w:proofErr w:type="spellStart"/>
       <w:r>
         <w:rPr>
           <w:rFonts w:cs="CG Times"/>
@@ -35474,7 +34943,6 @@
         </w:rPr>
         <w:t>i</w:t>
       </w:r>
-      <w:proofErr w:type="spellEnd"/>
       <w:r>
         <w:rPr>
           <w:rFonts w:cs="CG Times"/>
@@ -35622,7 +35090,6 @@
         <w:tab/>
         <w:t>[</w:t>
       </w:r>
-      <w:proofErr w:type="spellStart"/>
       <w:r>
         <w:rPr>
           <w:rFonts w:cs="CG Times"/>
@@ -35643,7 +35110,6 @@
         </w:rPr>
         <w:t>i</w:t>
       </w:r>
-      <w:proofErr w:type="spellEnd"/>
       <w:r>
         <w:rPr>
           <w:rFonts w:cs="CG Times"/>
@@ -35653,7 +35119,6 @@
         </w:rPr>
         <w:t xml:space="preserve"> though it seems __</w:t>
       </w:r>
-      <w:proofErr w:type="spellStart"/>
       <w:r>
         <w:rPr>
           <w:rFonts w:cs="CG Times"/>
@@ -35664,7 +35129,6 @@
         </w:rPr>
         <w:t>i</w:t>
       </w:r>
-      <w:proofErr w:type="spellEnd"/>
       <w:r>
         <w:rPr>
           <w:rFonts w:cs="CG Times"/>
@@ -35861,18 +35325,8 @@
           <w:lang w:val="en-AU"/>
         </w:rPr>
         <w:tab/>
-      </w:r>
-      <w:proofErr w:type="spellStart"/>
-      <w:r>
-        <w:rPr>
-          <w:rFonts w:cs="CG Times"/>
-          <w:sz w:val="20"/>
-          <w:szCs w:val="20"/>
-          <w:lang w:val="en-AU"/>
-        </w:rPr>
         <w:t>Prenucleus</w:t>
       </w:r>
-      <w:proofErr w:type="spellEnd"/>
       <w:r>
         <w:rPr>
           <w:rFonts w:cs="CG Times"/>
@@ -35941,15 +35395,6 @@
           <w:lang w:val="en-AU"/>
         </w:rPr>
         <w:tab/>
-      </w:r>
-      <w:proofErr w:type="spellStart"/>
-      <w:r>
-        <w:rPr>
-          <w:rFonts w:cs="CG Times"/>
-          <w:sz w:val="20"/>
-          <w:szCs w:val="20"/>
-          <w:lang w:val="en-AU"/>
-        </w:rPr>
         <w:t>AdjP</w:t>
       </w:r>
       <w:r>
@@ -35964,7 +35409,6 @@
         </w:rPr>
         <w:t>i</w:t>
       </w:r>
-      <w:proofErr w:type="spellEnd"/>
       <w:r>
         <w:rPr>
           <w:rFonts w:cs="CG Times"/>
@@ -36539,26 +35983,7 @@
           <w:lang w:val="en-AU"/>
         </w:rPr>
         <w:tab/>
-      </w:r>
-      <w:proofErr w:type="spellStart"/>
-      <w:r>
-        <w:rPr>
-          <w:rFonts w:cs="CG Times"/>
-          <w:sz w:val="20"/>
-          <w:szCs w:val="20"/>
-          <w:lang w:val="en-AU"/>
-        </w:rPr>
-        <w:t>PredComp</w:t>
-      </w:r>
-      <w:proofErr w:type="spellEnd"/>
-      <w:r>
-        <w:rPr>
-          <w:rFonts w:cs="CG Times"/>
-          <w:sz w:val="20"/>
-          <w:szCs w:val="20"/>
-          <w:lang w:val="en-AU"/>
-        </w:rPr>
-        <w:t>:</w:t>
+        <w:t>PredComp:</w:t>
       </w:r>
     </w:p>
     <w:p>
@@ -36647,7 +36072,6 @@
         </w:rPr>
         <w:tab/>
       </w:r>
-      <w:proofErr w:type="spellStart"/>
       <w:r>
         <w:rPr>
           <w:rFonts w:cs="CG Times"/>
@@ -36670,7 +36094,6 @@
         </w:rPr>
         <w:t>i</w:t>
       </w:r>
-      <w:proofErr w:type="spellEnd"/>
     </w:p>
     <w:p>
       <w:pPr>
@@ -36888,7 +36311,6 @@
         </w:rPr>
         <w:tab/>
       </w:r>
-      <w:proofErr w:type="spellStart"/>
       <w:r>
         <w:rPr>
           <w:rFonts w:cs="CG Times"/>
@@ -36896,7 +36318,6 @@
         </w:rPr>
         <w:t>i</w:t>
       </w:r>
-      <w:proofErr w:type="spellEnd"/>
       <w:r>
         <w:rPr>
           <w:rFonts w:cs="CG Times"/>
@@ -36927,7 +36348,6 @@
         </w:rPr>
         <w:t xml:space="preserve"> [</w:t>
       </w:r>
-      <w:proofErr w:type="spellStart"/>
       <w:r>
         <w:rPr>
           <w:rFonts w:cs="CG Times"/>
@@ -36948,7 +36368,6 @@
         </w:rPr>
         <w:t>i</w:t>
       </w:r>
-      <w:proofErr w:type="spellEnd"/>
       <w:r>
         <w:rPr>
           <w:rFonts w:cs="CG Times"/>
@@ -36958,7 +36377,6 @@
         </w:rPr>
         <w:t xml:space="preserve"> as it is __</w:t>
       </w:r>
-      <w:proofErr w:type="spellStart"/>
       <w:r>
         <w:rPr>
           <w:rFonts w:cs="CG Times"/>
@@ -36969,7 +36387,6 @@
         </w:rPr>
         <w:t>i</w:t>
       </w:r>
-      <w:proofErr w:type="spellEnd"/>
       <w:r>
         <w:rPr>
           <w:rFonts w:cs="CG Times"/>
@@ -37081,7 +36498,6 @@
         </w:rPr>
         <w:t xml:space="preserve"> as it is __</w:t>
       </w:r>
-      <w:proofErr w:type="spellStart"/>
       <w:r>
         <w:rPr>
           <w:rFonts w:cs="CG Times"/>
@@ -37092,7 +36508,6 @@
         </w:rPr>
         <w:t>i</w:t>
       </w:r>
-      <w:proofErr w:type="spellEnd"/>
       <w:r>
         <w:rPr>
           <w:rFonts w:cs="CG Times"/>
@@ -37176,7 +36591,6 @@
         </w:rPr>
         <w:tab/>
       </w:r>
-      <w:proofErr w:type="spellStart"/>
       <w:r>
         <w:rPr>
           <w:rFonts w:cs="CG Times"/>
@@ -37184,7 +36598,6 @@
         </w:rPr>
         <w:t>i</w:t>
       </w:r>
-      <w:proofErr w:type="spellEnd"/>
       <w:r>
         <w:rPr>
           <w:rFonts w:cs="CG Times"/>
@@ -37234,18 +36647,7 @@
           <w:u w:val="single"/>
           <w:lang w:val="en-AU"/>
         </w:rPr>
-        <w:t xml:space="preserve">close to the </w:t>
-      </w:r>
-      <w:proofErr w:type="spellStart"/>
-      <w:r>
-        <w:rPr>
-          <w:rFonts w:cs="CG Times"/>
-          <w:i/>
-          <w:iCs/>
-          <w:u w:val="single"/>
-          <w:lang w:val="en-AU"/>
-        </w:rPr>
-        <w:t>highway</w:t>
+        <w:t>close to the highway</w:t>
       </w:r>
       <w:r>
         <w:rPr>
@@ -37257,7 +36659,6 @@
         </w:rPr>
         <w:t>i</w:t>
       </w:r>
-      <w:proofErr w:type="spellEnd"/>
       <w:r>
         <w:rPr>
           <w:rFonts w:cs="CG Times"/>
@@ -37286,7 +36687,6 @@
         <w:softHyphen/>
         <w:t>__</w:t>
       </w:r>
-      <w:proofErr w:type="spellStart"/>
       <w:r>
         <w:rPr>
           <w:rFonts w:cs="CG Times"/>
@@ -37297,7 +36697,6 @@
         </w:rPr>
         <w:t>i</w:t>
       </w:r>
-      <w:proofErr w:type="spellEnd"/>
       <w:r>
         <w:rPr>
           <w:rFonts w:cs="CG Times"/>
@@ -37401,7 +36800,6 @@
         </w:rPr>
         <w:t>[</w:t>
       </w:r>
-      <w:proofErr w:type="spellStart"/>
       <w:r>
         <w:rPr>
           <w:rFonts w:cs="CG Times"/>
@@ -37422,7 +36820,6 @@
         </w:rPr>
         <w:t>i</w:t>
       </w:r>
-      <w:proofErr w:type="spellEnd"/>
       <w:r>
         <w:rPr>
           <w:rFonts w:cs="CG Times"/>
@@ -37432,7 +36829,6 @@
         </w:rPr>
         <w:t xml:space="preserve"> though it is __</w:t>
       </w:r>
-      <w:proofErr w:type="spellStart"/>
       <w:r>
         <w:rPr>
           <w:rFonts w:cs="CG Times"/>
@@ -37443,7 +36839,6 @@
         </w:rPr>
         <w:t>i</w:t>
       </w:r>
-      <w:proofErr w:type="spellEnd"/>
       <w:r>
         <w:rPr>
           <w:rFonts w:cs="CG Times"/>
@@ -37539,18 +36934,7 @@
           <w:u w:val="single"/>
           <w:lang w:val="en-AU"/>
         </w:rPr>
-        <w:t xml:space="preserve">As </w:t>
-      </w:r>
-      <w:proofErr w:type="spellStart"/>
-      <w:r>
-        <w:rPr>
-          <w:rFonts w:cs="CG Times"/>
-          <w:i/>
-          <w:iCs/>
-          <w:u w:val="single"/>
-          <w:lang w:val="en-AU"/>
-        </w:rPr>
-        <w:t>bad</w:t>
+        <w:t>As bad</w:t>
       </w:r>
       <w:r>
         <w:rPr>
@@ -37562,7 +36946,6 @@
         </w:rPr>
         <w:t>i</w:t>
       </w:r>
-      <w:proofErr w:type="spellEnd"/>
       <w:r>
         <w:rPr>
           <w:rFonts w:cs="CG Times"/>
@@ -37572,7 +36955,6 @@
         </w:rPr>
         <w:t xml:space="preserve"> as last week was __</w:t>
       </w:r>
-      <w:proofErr w:type="spellStart"/>
       <w:r>
         <w:rPr>
           <w:rFonts w:cs="CG Times"/>
@@ -37583,7 +36965,6 @@
         </w:rPr>
         <w:t>i</w:t>
       </w:r>
-      <w:proofErr w:type="spellEnd"/>
       <w:r>
         <w:rPr>
           <w:rFonts w:cs="CG Times"/>
@@ -37639,7 +37020,6 @@
         </w:rPr>
         <w:tab/>
       </w:r>
-      <w:proofErr w:type="spellStart"/>
       <w:r>
         <w:rPr>
           <w:rFonts w:cs="CG Times"/>
@@ -37647,7 +37027,6 @@
         </w:rPr>
         <w:t>iv</w:t>
       </w:r>
-      <w:proofErr w:type="spellEnd"/>
       <w:r>
         <w:rPr>
           <w:rFonts w:cs="CG Times"/>
@@ -37671,18 +37050,7 @@
           <w:u w:val="single"/>
           <w:lang w:val="en-AU"/>
         </w:rPr>
-        <w:t xml:space="preserve">Gifted exponent of the classical </w:t>
-      </w:r>
-      <w:proofErr w:type="spellStart"/>
-      <w:r>
-        <w:rPr>
-          <w:rFonts w:cs="CG Times"/>
-          <w:i/>
-          <w:iCs/>
-          <w:u w:val="single"/>
-          <w:lang w:val="en-AU"/>
-        </w:rPr>
-        <w:t>guitar</w:t>
+        <w:t>Gifted exponent of the classical guitar</w:t>
       </w:r>
       <w:r>
         <w:rPr>
@@ -37694,7 +37062,6 @@
         </w:rPr>
         <w:t>i</w:t>
       </w:r>
-      <w:proofErr w:type="spellEnd"/>
       <w:r>
         <w:rPr>
           <w:rFonts w:cs="CG Times"/>
@@ -37704,7 +37071,6 @@
         </w:rPr>
         <w:t xml:space="preserve"> though he is __</w:t>
       </w:r>
-      <w:proofErr w:type="spellStart"/>
       <w:r>
         <w:rPr>
           <w:rFonts w:cs="CG Times"/>
@@ -37715,7 +37081,6 @@
         </w:rPr>
         <w:t>i</w:t>
       </w:r>
-      <w:proofErr w:type="spellEnd"/>
       <w:r>
         <w:rPr>
           <w:rFonts w:cs="CG Times"/>
@@ -37822,7 +37187,6 @@
         </w:rPr>
         <w:t xml:space="preserve"> as it is __</w:t>
       </w:r>
-      <w:proofErr w:type="spellStart"/>
       <w:r>
         <w:rPr>
           <w:rFonts w:cs="CG Times"/>
@@ -37833,7 +37197,6 @@
         </w:rPr>
         <w:t>i</w:t>
       </w:r>
-      <w:proofErr w:type="spellEnd"/>
       <w:r>
         <w:rPr>
           <w:rFonts w:cs="CG Times"/>
@@ -37857,47 +37220,7 @@
           <w:iCs/>
           <w:lang w:val="en-AU"/>
         </w:rPr>
-        <w:t xml:space="preserve"> </w:t>
-      </w:r>
-      <w:proofErr w:type="spellStart"/>
-      <w:r>
-        <w:rPr>
-          <w:rFonts w:cs="CG Times"/>
-          <w:i/>
-          <w:iCs/>
-          <w:lang w:val="en-AU"/>
-        </w:rPr>
-        <w:t>Timotei</w:t>
-      </w:r>
-      <w:proofErr w:type="spellEnd"/>
-      <w:r>
-        <w:rPr>
-          <w:rFonts w:cs="CG Times"/>
-          <w:i/>
-          <w:iCs/>
-          <w:lang w:val="en-AU"/>
-        </w:rPr>
-        <w:t xml:space="preserve"> never made it out of the test </w:t>
-      </w:r>
-      <w:proofErr w:type="spellStart"/>
-      <w:r>
-        <w:rPr>
-          <w:rFonts w:cs="CG Times"/>
-          <w:i/>
-          <w:iCs/>
-          <w:lang w:val="en-AU"/>
-        </w:rPr>
-        <w:t>marketin</w:t>
-      </w:r>
-      <w:proofErr w:type="spellEnd"/>
-      <w:r>
-        <w:rPr>
-          <w:rFonts w:cs="CG Times"/>
-          <w:i/>
-          <w:iCs/>
-          <w:lang w:val="en-AU"/>
-        </w:rPr>
-        <w:t xml:space="preserve"> the U.S.</w:t>
+        <w:t xml:space="preserve"> Timotei never made it out of the test marketin the U.S.</w:t>
       </w:r>
     </w:p>
     <w:p>
@@ -37957,7 +37280,6 @@
         </w:rPr>
         <w:tab/>
       </w:r>
-      <w:proofErr w:type="spellStart"/>
       <w:r>
         <w:rPr>
           <w:rFonts w:cs="CG Times"/>
@@ -37965,7 +37287,6 @@
         </w:rPr>
         <w:t>i</w:t>
       </w:r>
-      <w:proofErr w:type="spellEnd"/>
       <w:r>
         <w:rPr>
           <w:rFonts w:cs="CG Times"/>
@@ -37996,7 +37317,6 @@
         </w:rPr>
         <w:t>[</w:t>
       </w:r>
-      <w:proofErr w:type="spellStart"/>
       <w:r>
         <w:rPr>
           <w:rFonts w:cs="CG Times"/>
@@ -38017,7 +37337,6 @@
         </w:rPr>
         <w:t>i</w:t>
       </w:r>
-      <w:proofErr w:type="spellEnd"/>
       <w:r>
         <w:rPr>
           <w:rFonts w:cs="CG Times"/>
@@ -38027,7 +37346,6 @@
         </w:rPr>
         <w:t xml:space="preserve"> as I would like __</w:t>
       </w:r>
-      <w:proofErr w:type="spellStart"/>
       <w:r>
         <w:rPr>
           <w:rFonts w:cs="CG Times"/>
@@ -38038,7 +37356,6 @@
         </w:rPr>
         <w:t>i</w:t>
       </w:r>
-      <w:proofErr w:type="spellEnd"/>
       <w:r>
         <w:rPr>
           <w:rFonts w:cs="CG Times"/>
@@ -38116,7 +37433,6 @@
         <w:tab/>
         <w:t>[</w:t>
       </w:r>
-      <w:proofErr w:type="spellStart"/>
       <w:r>
         <w:rPr>
           <w:rFonts w:cs="CG Times"/>
@@ -38137,7 +37453,6 @@
         </w:rPr>
         <w:t>i</w:t>
       </w:r>
-      <w:proofErr w:type="spellEnd"/>
       <w:r>
         <w:rPr>
           <w:rFonts w:cs="CG Times"/>
@@ -38147,7 +37462,6 @@
         </w:rPr>
         <w:t xml:space="preserve"> as I might __</w:t>
       </w:r>
-      <w:proofErr w:type="spellStart"/>
       <w:r>
         <w:rPr>
           <w:rFonts w:cs="CG Times"/>
@@ -38158,7 +37472,6 @@
         </w:rPr>
         <w:t>i</w:t>
       </w:r>
-      <w:proofErr w:type="spellEnd"/>
       <w:r>
         <w:rPr>
           <w:rFonts w:cs="CG Times"/>
@@ -38236,7 +37549,6 @@
         <w:tab/>
         <w:t>[</w:t>
       </w:r>
-      <w:proofErr w:type="spellStart"/>
       <w:r>
         <w:rPr>
           <w:rFonts w:cs="CG Times"/>
@@ -38257,7 +37569,6 @@
         </w:rPr>
         <w:t>i</w:t>
       </w:r>
-      <w:proofErr w:type="spellEnd"/>
       <w:r>
         <w:rPr>
           <w:rFonts w:cs="CG Times"/>
@@ -38267,7 +37578,6 @@
         </w:rPr>
         <w:t xml:space="preserve"> though he did __</w:t>
       </w:r>
-      <w:proofErr w:type="spellStart"/>
       <w:r>
         <w:rPr>
           <w:rFonts w:cs="CG Times"/>
@@ -38278,7 +37588,6 @@
         </w:rPr>
         <w:t>i</w:t>
       </w:r>
-      <w:proofErr w:type="spellEnd"/>
       <w:r>
         <w:rPr>
           <w:rFonts w:cs="CG Times"/>
@@ -38366,7 +37675,6 @@
         </w:rPr>
         <w:tab/>
       </w:r>
-      <w:proofErr w:type="spellStart"/>
       <w:r>
         <w:rPr>
           <w:rFonts w:cs="CG Times"/>
@@ -38374,7 +37682,6 @@
         </w:rPr>
         <w:t>i</w:t>
       </w:r>
-      <w:proofErr w:type="spellEnd"/>
       <w:r>
         <w:rPr>
           <w:rFonts w:cs="CG Times"/>
@@ -38405,7 +37712,6 @@
         </w:rPr>
         <w:t>(</w:t>
       </w:r>
-      <w:proofErr w:type="spellStart"/>
       <w:r>
         <w:rPr>
           <w:rFonts w:cs="CG Times"/>
@@ -38415,7 +37721,6 @@
         </w:rPr>
         <w:t>st</w:t>
       </w:r>
-      <w:proofErr w:type="spellEnd"/>
       <w:r>
         <w:rPr>
           <w:rFonts w:cs="CG Times"/>
@@ -38440,7 +37745,6 @@
         </w:rPr>
         <w:t>(</w:t>
       </w:r>
-      <w:proofErr w:type="spellStart"/>
       <w:r>
         <w:rPr>
           <w:rFonts w:cs="CG Times"/>
@@ -38450,7 +37754,6 @@
         </w:rPr>
         <w:t>st</w:t>
       </w:r>
-      <w:proofErr w:type="spellEnd"/>
       <w:r>
         <w:rPr>
           <w:rFonts w:cs="CG Times"/>
@@ -39079,7 +38382,6 @@
         </w:rPr>
         <w:tab/>
       </w:r>
-      <w:proofErr w:type="spellStart"/>
       <w:r>
         <w:rPr>
           <w:rFonts w:cs="CG Times"/>
@@ -39087,7 +38389,6 @@
         </w:rPr>
         <w:t>i</w:t>
       </w:r>
-      <w:proofErr w:type="spellEnd"/>
       <w:r>
         <w:rPr>
           <w:rFonts w:cs="CG Times"/>
@@ -39305,27 +38606,7 @@
           <w:iCs/>
           <w:lang w:val="en-AU"/>
         </w:rPr>
-        <w:t xml:space="preserve">among the back door, the shed and the </w:t>
-      </w:r>
-      <w:proofErr w:type="spellStart"/>
-      <w:r>
-        <w:rPr>
-          <w:rFonts w:cs="CG Times"/>
-          <w:i/>
-          <w:iCs/>
-          <w:lang w:val="en-AU"/>
-        </w:rPr>
-        <w:t>oaktree</w:t>
-      </w:r>
-      <w:proofErr w:type="spellEnd"/>
-      <w:r>
-        <w:rPr>
-          <w:rFonts w:cs="CG Times"/>
-          <w:i/>
-          <w:iCs/>
-          <w:lang w:val="en-AU"/>
-        </w:rPr>
-        <w:t>.</w:t>
+        <w:t>among the back door, the shed and the oaktree.</w:t>
       </w:r>
     </w:p>
     <w:p>
@@ -39387,7 +38668,6 @@
         </w:rPr>
         <w:tab/>
       </w:r>
-      <w:proofErr w:type="spellStart"/>
       <w:r>
         <w:rPr>
           <w:rFonts w:cs="CG Times"/>
@@ -39395,7 +38675,6 @@
         </w:rPr>
         <w:t>i</w:t>
       </w:r>
-      <w:proofErr w:type="spellEnd"/>
       <w:r>
         <w:rPr>
           <w:rFonts w:cs="CG Times"/>
@@ -39606,7 +38885,6 @@
         </w:rPr>
         <w:tab/>
       </w:r>
-      <w:proofErr w:type="spellStart"/>
       <w:r>
         <w:rPr>
           <w:rFonts w:cs="CG Times"/>
@@ -39614,7 +38892,6 @@
         </w:rPr>
         <w:t>i</w:t>
       </w:r>
-      <w:proofErr w:type="spellEnd"/>
       <w:r>
         <w:rPr>
           <w:rFonts w:cs="CG Times"/>
@@ -39820,7 +39097,6 @@
         </w:rPr>
         <w:tab/>
       </w:r>
-      <w:proofErr w:type="spellStart"/>
       <w:r>
         <w:rPr>
           <w:rFonts w:cs="CG Times"/>
@@ -39828,7 +39104,6 @@
         </w:rPr>
         <w:t>i</w:t>
       </w:r>
-      <w:proofErr w:type="spellEnd"/>
       <w:r>
         <w:rPr>
           <w:rFonts w:cs="CG Times"/>
@@ -40214,7 +39489,6 @@
         </w:rPr>
         <w:tab/>
       </w:r>
-      <w:proofErr w:type="spellStart"/>
       <w:r>
         <w:rPr>
           <w:rFonts w:cs="CG Times"/>
@@ -40222,7 +39496,6 @@
         </w:rPr>
         <w:t>i</w:t>
       </w:r>
-      <w:proofErr w:type="spellEnd"/>
       <w:r>
         <w:rPr>
           <w:rFonts w:cs="CG Times"/>
@@ -40456,7 +39729,6 @@
         </w:rPr>
         <w:tab/>
       </w:r>
-      <w:proofErr w:type="spellStart"/>
       <w:r>
         <w:rPr>
           <w:rFonts w:cs="CG Times"/>
@@ -40464,7 +39736,6 @@
         </w:rPr>
         <w:t>i</w:t>
       </w:r>
-      <w:proofErr w:type="spellEnd"/>
       <w:r>
         <w:rPr>
           <w:rFonts w:cs="CG Times"/>
@@ -40653,7 +39924,6 @@
         </w:rPr>
         <w:tab/>
       </w:r>
-      <w:proofErr w:type="spellStart"/>
       <w:r>
         <w:rPr>
           <w:rFonts w:cs="CG Times"/>
@@ -40661,7 +39931,6 @@
         </w:rPr>
         <w:t>i</w:t>
       </w:r>
-      <w:proofErr w:type="spellEnd"/>
       <w:r>
         <w:rPr>
           <w:rFonts w:cs="CG Times"/>
@@ -41074,7 +40343,6 @@
         </w:rPr>
         <w:tab/>
       </w:r>
-      <w:proofErr w:type="spellStart"/>
       <w:r>
         <w:rPr>
           <w:rFonts w:cs="CG Times"/>
@@ -41082,7 +40350,6 @@
         </w:rPr>
         <w:t>i</w:t>
       </w:r>
-      <w:proofErr w:type="spellEnd"/>
       <w:r>
         <w:rPr>
           <w:rFonts w:cs="CG Times"/>
@@ -41374,7 +40641,6 @@
         </w:rPr>
         <w:tab/>
       </w:r>
-      <w:proofErr w:type="spellStart"/>
       <w:r>
         <w:rPr>
           <w:rFonts w:cs="CG Times"/>
@@ -41382,7 +40648,6 @@
         </w:rPr>
         <w:t>i</w:t>
       </w:r>
-      <w:proofErr w:type="spellEnd"/>
       <w:r>
         <w:rPr>
           <w:rFonts w:cs="CG Times"/>
@@ -41624,7 +40889,6 @@
         </w:rPr>
         <w:tab/>
       </w:r>
-      <w:proofErr w:type="spellStart"/>
       <w:r>
         <w:rPr>
           <w:rFonts w:cs="CG Times"/>
@@ -41632,7 +40896,6 @@
         </w:rPr>
         <w:t>i</w:t>
       </w:r>
-      <w:proofErr w:type="spellEnd"/>
       <w:r>
         <w:rPr>
           <w:rFonts w:cs="CG Times"/>
@@ -41911,7 +41174,6 @@
         </w:rPr>
         <w:tab/>
       </w:r>
-      <w:proofErr w:type="spellStart"/>
       <w:r>
         <w:rPr>
           <w:rFonts w:cs="CG Times"/>
@@ -41919,7 +41181,6 @@
         </w:rPr>
         <w:t>i</w:t>
       </w:r>
-      <w:proofErr w:type="spellEnd"/>
       <w:r>
         <w:rPr>
           <w:rFonts w:cs="CG Times"/>
@@ -42247,7 +41508,6 @@
         </w:rPr>
         <w:tab/>
       </w:r>
-      <w:proofErr w:type="spellStart"/>
       <w:r>
         <w:rPr>
           <w:rFonts w:cs="CG Times"/>
@@ -42255,7 +41515,6 @@
         </w:rPr>
         <w:t>iv</w:t>
       </w:r>
-      <w:proofErr w:type="spellEnd"/>
       <w:r>
         <w:rPr>
           <w:rFonts w:cs="CG Times"/>
@@ -42584,7 +41843,6 @@
         </w:rPr>
         <w:tab/>
       </w:r>
-      <w:proofErr w:type="spellStart"/>
       <w:r>
         <w:rPr>
           <w:rFonts w:cs="CG Times"/>
@@ -42592,7 +41850,6 @@
         </w:rPr>
         <w:t>i</w:t>
       </w:r>
-      <w:proofErr w:type="spellEnd"/>
       <w:r>
         <w:rPr>
           <w:rFonts w:cs="CG Times"/>
@@ -43331,27 +42588,7 @@
           <w:lang w:val="en-AU"/>
         </w:rPr>
         <w:tab/>
-        <w:t>unbeknown(</w:t>
-      </w:r>
-      <w:proofErr w:type="spellStart"/>
-      <w:r>
-        <w:rPr>
-          <w:rFonts w:cs="CG Times"/>
-          <w:i/>
-          <w:iCs/>
-          <w:lang w:val="en-AU"/>
-        </w:rPr>
-        <w:t>st</w:t>
-      </w:r>
-      <w:proofErr w:type="spellEnd"/>
-      <w:r>
-        <w:rPr>
-          <w:rFonts w:cs="CG Times"/>
-          <w:i/>
-          <w:iCs/>
-          <w:lang w:val="en-AU"/>
-        </w:rPr>
-        <w:t>)</w:t>
+        <w:t>unbeknown(st)</w:t>
       </w:r>
     </w:p>
     <w:p>
@@ -43412,7 +42649,6 @@
         </w:rPr>
         <w:tab/>
       </w:r>
-      <w:proofErr w:type="spellStart"/>
       <w:r>
         <w:rPr>
           <w:rFonts w:cs="CG Times"/>
@@ -43420,7 +42656,6 @@
         </w:rPr>
         <w:t>i</w:t>
       </w:r>
-      <w:proofErr w:type="spellEnd"/>
       <w:r>
         <w:rPr>
           <w:rFonts w:cs="CG Times"/>
@@ -43778,7 +43013,6 @@
         </w:rPr>
         <w:tab/>
       </w:r>
-      <w:proofErr w:type="spellStart"/>
       <w:r>
         <w:rPr>
           <w:rFonts w:cs="CG Times"/>
@@ -43786,7 +43020,6 @@
         </w:rPr>
         <w:t>i</w:t>
       </w:r>
-      <w:proofErr w:type="spellEnd"/>
       <w:r>
         <w:rPr>
           <w:rFonts w:cs="CG Times"/>
@@ -44257,7 +43490,6 @@
         </w:rPr>
         <w:tab/>
       </w:r>
-      <w:proofErr w:type="spellStart"/>
       <w:r>
         <w:rPr>
           <w:rFonts w:cs="CG Times"/>
@@ -44265,7 +43497,6 @@
         </w:rPr>
         <w:t>i</w:t>
       </w:r>
-      <w:proofErr w:type="spellEnd"/>
       <w:r>
         <w:rPr>
           <w:rFonts w:cs="CG Times"/>
@@ -44537,7 +43768,6 @@
         </w:rPr>
         <w:tab/>
       </w:r>
-      <w:proofErr w:type="spellStart"/>
       <w:r>
         <w:rPr>
           <w:rFonts w:cs="CG Times"/>
@@ -44545,7 +43775,6 @@
         </w:rPr>
         <w:t>iv</w:t>
       </w:r>
-      <w:proofErr w:type="spellEnd"/>
       <w:r>
         <w:rPr>
           <w:rFonts w:cs="CG Times"/>
@@ -44645,7 +43874,6 @@
         </w:rPr>
         <w:tab/>
       </w:r>
-      <w:proofErr w:type="spellStart"/>
       <w:r>
         <w:rPr>
           <w:rFonts w:cs="CG Times"/>
@@ -44653,7 +43881,6 @@
         </w:rPr>
         <w:t>i</w:t>
       </w:r>
-      <w:proofErr w:type="spellEnd"/>
       <w:r>
         <w:rPr>
           <w:rFonts w:cs="CG Times"/>
@@ -45282,7 +44509,6 @@
         </w:rPr>
         <w:tab/>
       </w:r>
-      <w:proofErr w:type="spellStart"/>
       <w:r>
         <w:rPr>
           <w:rFonts w:cs="CG Times"/>
@@ -45290,7 +44516,6 @@
         </w:rPr>
         <w:t>i</w:t>
       </w:r>
-      <w:proofErr w:type="spellEnd"/>
       <w:r>
         <w:rPr>
           <w:rFonts w:cs="CG Times"/>
@@ -45631,7 +44856,6 @@
         </w:rPr>
         <w:tab/>
       </w:r>
-      <w:proofErr w:type="spellStart"/>
       <w:r>
         <w:rPr>
           <w:rFonts w:cs="CG Times"/>
@@ -45639,7 +44863,6 @@
         </w:rPr>
         <w:t>iv</w:t>
       </w:r>
-      <w:proofErr w:type="spellEnd"/>
       <w:r>
         <w:rPr>
           <w:rFonts w:cs="CG Times"/>
@@ -45670,25 +44893,14 @@
         </w:rPr>
         <w:t>[</w:t>
       </w:r>
-      <w:proofErr w:type="spellStart"/>
-      <w:r>
-        <w:rPr>
-          <w:rFonts w:cs="CG Times"/>
-          <w:i/>
-          <w:iCs/>
-          <w:lang w:val="en-AU"/>
-        </w:rPr>
-        <w:t>lest</w:t>
-      </w:r>
-      <w:proofErr w:type="spellEnd"/>
-      <w:r>
-        <w:rPr>
-          <w:rFonts w:cs="CG Times"/>
-          <w:i/>
-          <w:iCs/>
-          <w:lang w:val="en-AU"/>
-        </w:rPr>
-        <w:t xml:space="preserve"> </w:t>
+      <w:r>
+        <w:rPr>
+          <w:rFonts w:cs="CG Times"/>
+          <w:i/>
+          <w:iCs/>
+          <w:lang w:val="en-AU"/>
+        </w:rPr>
+        <w:t xml:space="preserve">lest </w:t>
       </w:r>
       <w:r>
         <w:rPr>
@@ -46220,7 +45432,6 @@
         </w:rPr>
         <w:tab/>
       </w:r>
-      <w:proofErr w:type="spellStart"/>
       <w:r>
         <w:rPr>
           <w:rFonts w:cs="CG Times"/>
@@ -46228,7 +45439,6 @@
         </w:rPr>
         <w:t>i</w:t>
       </w:r>
-      <w:proofErr w:type="spellEnd"/>
       <w:r>
         <w:rPr>
           <w:rFonts w:cs="CG Times"/>
@@ -46571,7 +45781,6 @@
         </w:rPr>
         <w:tab/>
       </w:r>
-      <w:proofErr w:type="spellStart"/>
       <w:r>
         <w:rPr>
           <w:rFonts w:cs="CG Times"/>
@@ -46579,7 +45788,6 @@
         </w:rPr>
         <w:t>i</w:t>
       </w:r>
-      <w:proofErr w:type="spellEnd"/>
       <w:r>
         <w:rPr>
           <w:rFonts w:cs="CG Times"/>
@@ -46900,7 +46108,6 @@
         </w:rPr>
         <w:tab/>
       </w:r>
-      <w:proofErr w:type="spellStart"/>
       <w:r>
         <w:rPr>
           <w:rFonts w:cs="CG Times"/>
@@ -46908,7 +46115,6 @@
         </w:rPr>
         <w:t>iv</w:t>
       </w:r>
-      <w:proofErr w:type="spellEnd"/>
       <w:r>
         <w:rPr>
           <w:rFonts w:cs="CG Times"/>
@@ -47943,7 +47149,6 @@
         </w:rPr>
         <w:tab/>
       </w:r>
-      <w:proofErr w:type="spellStart"/>
       <w:r>
         <w:rPr>
           <w:rFonts w:cs="CG Times"/>
@@ -47951,7 +47156,6 @@
         </w:rPr>
         <w:t>i</w:t>
       </w:r>
-      <w:proofErr w:type="spellEnd"/>
       <w:r>
         <w:rPr>
           <w:rFonts w:cs="CG Times"/>
@@ -48191,7 +47395,6 @@
         </w:rPr>
         <w:tab/>
       </w:r>
-      <w:proofErr w:type="spellStart"/>
       <w:r>
         <w:rPr>
           <w:rFonts w:cs="CG Times"/>
@@ -48199,7 +47402,6 @@
         </w:rPr>
         <w:t>iv</w:t>
       </w:r>
-      <w:proofErr w:type="spellEnd"/>
       <w:r>
         <w:rPr>
           <w:rFonts w:cs="CG Times"/>
@@ -48902,7 +48104,6 @@
         </w:rPr>
         <w:tab/>
       </w:r>
-      <w:proofErr w:type="spellStart"/>
       <w:r>
         <w:rPr>
           <w:rFonts w:cs="CG Times"/>
@@ -48910,7 +48111,6 @@
         </w:rPr>
         <w:t>i</w:t>
       </w:r>
-      <w:proofErr w:type="spellEnd"/>
       <w:r>
         <w:rPr>
           <w:rFonts w:cs="CG Times"/>
@@ -49292,7 +48492,6 @@
         </w:rPr>
         <w:tab/>
       </w:r>
-      <w:proofErr w:type="spellStart"/>
       <w:r>
         <w:rPr>
           <w:rFonts w:cs="CG Times"/>
@@ -49300,7 +48499,6 @@
         </w:rPr>
         <w:t>i</w:t>
       </w:r>
-      <w:proofErr w:type="spellEnd"/>
       <w:r>
         <w:rPr>
           <w:rFonts w:cs="CG Times"/>
@@ -49689,7 +48887,6 @@
         </w:rPr>
         <w:tab/>
       </w:r>
-      <w:proofErr w:type="spellStart"/>
       <w:r>
         <w:rPr>
           <w:rFonts w:cs="CG Times"/>
@@ -49697,7 +48894,6 @@
         </w:rPr>
         <w:t>i</w:t>
       </w:r>
-      <w:proofErr w:type="spellEnd"/>
       <w:r>
         <w:rPr>
           <w:rFonts w:cs="CG Times"/>
@@ -50031,7 +49227,6 @@
         </w:rPr>
         <w:tab/>
       </w:r>
-      <w:proofErr w:type="spellStart"/>
       <w:r>
         <w:rPr>
           <w:rFonts w:cs="CG Times"/>
@@ -50039,7 +49234,6 @@
         </w:rPr>
         <w:t>i</w:t>
       </w:r>
-      <w:proofErr w:type="spellEnd"/>
       <w:r>
         <w:rPr>
           <w:rFonts w:cs="CG Times"/>
@@ -50339,7 +49533,6 @@
         </w:rPr>
         <w:tab/>
       </w:r>
-      <w:proofErr w:type="spellStart"/>
       <w:r>
         <w:rPr>
           <w:rFonts w:cs="CG Times"/>
@@ -50347,7 +49540,6 @@
         </w:rPr>
         <w:t>i</w:t>
       </w:r>
-      <w:proofErr w:type="spellEnd"/>
       <w:r>
         <w:rPr>
           <w:rFonts w:cs="CG Times"/>
@@ -50593,25 +49785,14 @@
         </w:rPr>
         <w:tab/>
       </w:r>
-      <w:proofErr w:type="spellStart"/>
-      <w:r>
-        <w:rPr>
-          <w:rFonts w:cs="CG Times"/>
-          <w:i/>
-          <w:iCs/>
-          <w:lang w:val="en-AU"/>
-        </w:rPr>
-        <w:t>Torbin</w:t>
-      </w:r>
-      <w:proofErr w:type="spellEnd"/>
-      <w:r>
-        <w:rPr>
-          <w:rFonts w:cs="CG Times"/>
-          <w:i/>
-          <w:iCs/>
-          <w:lang w:val="en-AU"/>
-        </w:rPr>
-        <w:t xml:space="preserve"> drove his car </w:t>
+      <w:r>
+        <w:rPr>
+          <w:rFonts w:cs="CG Times"/>
+          <w:i/>
+          <w:iCs/>
+          <w:lang w:val="en-AU"/>
+        </w:rPr>
+        <w:t xml:space="preserve">Torbin drove his car </w:t>
       </w:r>
       <w:r>
         <w:rPr>
@@ -50819,7 +50000,6 @@
         </w:rPr>
         <w:tab/>
       </w:r>
-      <w:proofErr w:type="spellStart"/>
       <w:r>
         <w:rPr>
           <w:rFonts w:cs="CG Times"/>
@@ -50827,7 +50007,6 @@
         </w:rPr>
         <w:t>i</w:t>
       </w:r>
-      <w:proofErr w:type="spellEnd"/>
       <w:r>
         <w:rPr>
           <w:rFonts w:cs="CG Times"/>
@@ -51380,7 +50559,6 @@
         </w:rPr>
         <w:tab/>
       </w:r>
-      <w:proofErr w:type="spellStart"/>
       <w:r>
         <w:rPr>
           <w:rFonts w:cs="CG Times"/>
@@ -51388,7 +50566,6 @@
         </w:rPr>
         <w:t>i</w:t>
       </w:r>
-      <w:proofErr w:type="spellEnd"/>
       <w:r>
         <w:rPr>
           <w:rFonts w:cs="CG Times"/>
@@ -51419,7 +50596,6 @@
         </w:rPr>
         <w:t>[</w:t>
       </w:r>
-      <w:proofErr w:type="spellStart"/>
       <w:r>
         <w:rPr>
           <w:rFonts w:cs="CG Times"/>
@@ -51437,17 +50613,7 @@
           <w:iCs/>
           <w:lang w:val="en-AU"/>
         </w:rPr>
-        <w:t xml:space="preserve"> round</w:t>
-      </w:r>
-      <w:proofErr w:type="spellEnd"/>
-      <w:r>
-        <w:rPr>
-          <w:rFonts w:cs="CG Times"/>
-          <w:i/>
-          <w:iCs/>
-          <w:lang w:val="en-AU"/>
-        </w:rPr>
-        <w:t xml:space="preserve"> the building</w:t>
+        <w:t xml:space="preserve"> round the building</w:t>
       </w:r>
       <w:r>
         <w:rPr>
@@ -51629,7 +50795,6 @@
         </w:rPr>
         <w:tab/>
       </w:r>
-      <w:proofErr w:type="spellStart"/>
       <w:r>
         <w:rPr>
           <w:rFonts w:cs="CG Times"/>
@@ -51637,7 +50802,6 @@
         </w:rPr>
         <w:t>i</w:t>
       </w:r>
-      <w:proofErr w:type="spellEnd"/>
       <w:r>
         <w:rPr>
           <w:rFonts w:cs="CG Times"/>
@@ -52162,7 +51326,6 @@
         </w:rPr>
         <w:tab/>
       </w:r>
-      <w:proofErr w:type="spellStart"/>
       <w:r>
         <w:rPr>
           <w:rFonts w:cs="CG Times"/>
@@ -52170,7 +51333,6 @@
         </w:rPr>
         <w:t>i</w:t>
       </w:r>
-      <w:proofErr w:type="spellEnd"/>
       <w:r>
         <w:rPr>
           <w:rFonts w:cs="CG Times"/>
@@ -52684,7 +51846,6 @@
         </w:rPr>
         <w:tab/>
       </w:r>
-      <w:proofErr w:type="spellStart"/>
       <w:r>
         <w:rPr>
           <w:rFonts w:cs="CG Times"/>
@@ -52692,7 +51853,6 @@
         </w:rPr>
         <w:t>iv</w:t>
       </w:r>
-      <w:proofErr w:type="spellEnd"/>
       <w:r>
         <w:rPr>
           <w:rFonts w:cs="CG Times"/>
@@ -52878,7 +52038,6 @@
         </w:rPr>
         <w:tab/>
       </w:r>
-      <w:proofErr w:type="spellStart"/>
       <w:r>
         <w:rPr>
           <w:rFonts w:cs="CG Times"/>
@@ -52886,7 +52045,6 @@
         </w:rPr>
         <w:t>i</w:t>
       </w:r>
-      <w:proofErr w:type="spellEnd"/>
       <w:r>
         <w:rPr>
           <w:rFonts w:cs="CG Times"/>
@@ -53156,7 +52314,6 @@
         </w:rPr>
         <w:tab/>
       </w:r>
-      <w:proofErr w:type="spellStart"/>
       <w:r>
         <w:rPr>
           <w:rFonts w:cs="CG Times"/>
@@ -53164,7 +52321,6 @@
         </w:rPr>
         <w:t>iv</w:t>
       </w:r>
-      <w:proofErr w:type="spellEnd"/>
       <w:r>
         <w:rPr>
           <w:rFonts w:cs="CG Times"/>
@@ -53374,7 +52530,6 @@
         </w:rPr>
         <w:tab/>
       </w:r>
-      <w:proofErr w:type="spellStart"/>
       <w:r>
         <w:rPr>
           <w:rFonts w:cs="CG Times"/>
@@ -53382,7 +52537,6 @@
         </w:rPr>
         <w:t>i</w:t>
       </w:r>
-      <w:proofErr w:type="spellEnd"/>
       <w:r>
         <w:rPr>
           <w:rFonts w:cs="CG Times"/>
@@ -53733,7 +52887,6 @@
         </w:rPr>
         <w:tab/>
       </w:r>
-      <w:proofErr w:type="spellStart"/>
       <w:r>
         <w:rPr>
           <w:rFonts w:cs="CG Times"/>
@@ -53741,7 +52894,6 @@
         </w:rPr>
         <w:t>i</w:t>
       </w:r>
-      <w:proofErr w:type="spellEnd"/>
       <w:r>
         <w:rPr>
           <w:rFonts w:cs="CG Times"/>
@@ -54005,7 +53157,6 @@
         </w:rPr>
         <w:tab/>
       </w:r>
-      <w:proofErr w:type="spellStart"/>
       <w:r>
         <w:rPr>
           <w:rFonts w:cs="CG Times"/>
@@ -54013,7 +53164,6 @@
         </w:rPr>
         <w:t>iv</w:t>
       </w:r>
-      <w:proofErr w:type="spellEnd"/>
       <w:r>
         <w:rPr>
           <w:rFonts w:cs="CG Times"/>
@@ -54979,7 +54129,6 @@
         </w:rPr>
         <w:tab/>
       </w:r>
-      <w:proofErr w:type="spellStart"/>
       <w:r>
         <w:rPr>
           <w:rFonts w:cs="CG Times"/>
@@ -54987,7 +54136,6 @@
         </w:rPr>
         <w:t>i</w:t>
       </w:r>
-      <w:proofErr w:type="spellEnd"/>
       <w:r>
         <w:rPr>
           <w:rFonts w:cs="CG Times"/>
@@ -55301,7 +54449,6 @@
         </w:rPr>
         <w:tab/>
       </w:r>
-      <w:proofErr w:type="spellStart"/>
       <w:r>
         <w:rPr>
           <w:rFonts w:cs="CG Times"/>
@@ -55309,7 +54456,6 @@
         </w:rPr>
         <w:t>i</w:t>
       </w:r>
-      <w:proofErr w:type="spellEnd"/>
       <w:r>
         <w:rPr>
           <w:rFonts w:cs="CG Times"/>
@@ -55590,7 +54736,6 @@
         </w:rPr>
         <w:tab/>
       </w:r>
-      <w:proofErr w:type="spellStart"/>
       <w:r>
         <w:rPr>
           <w:rFonts w:cs="CG Times"/>
@@ -55598,7 +54743,6 @@
         </w:rPr>
         <w:t>i</w:t>
       </w:r>
-      <w:proofErr w:type="spellEnd"/>
       <w:r>
         <w:rPr>
           <w:rFonts w:cs="CG Times"/>
@@ -56188,7 +55332,6 @@
         <w:lastRenderedPageBreak/>
         <w:tab/>
       </w:r>
-      <w:proofErr w:type="spellStart"/>
       <w:r>
         <w:rPr>
           <w:rFonts w:cs="CG Times"/>
@@ -56196,7 +55339,6 @@
         </w:rPr>
         <w:t>i</w:t>
       </w:r>
-      <w:proofErr w:type="spellEnd"/>
       <w:r>
         <w:rPr>
           <w:rFonts w:cs="CG Times"/>
@@ -56228,18 +55370,8 @@
           <w:lang w:val="en-AU"/>
         </w:rPr>
         <w:tab/>
-      </w:r>
-      <w:proofErr w:type="spellStart"/>
-      <w:r>
-        <w:rPr>
-          <w:rFonts w:cs="CG Times"/>
-          <w:i/>
-          <w:iCs/>
-          <w:lang w:val="en-AU"/>
-        </w:rPr>
         <w:t>to</w:t>
       </w:r>
-      <w:proofErr w:type="spellEnd"/>
       <w:r>
         <w:rPr>
           <w:rFonts w:cs="CG Times"/>
@@ -56610,7 +55742,6 @@
         </w:rPr>
         <w:tab/>
       </w:r>
-      <w:proofErr w:type="spellStart"/>
       <w:r>
         <w:rPr>
           <w:rFonts w:cs="CG Times"/>
@@ -56618,7 +55749,6 @@
         </w:rPr>
         <w:t>i</w:t>
       </w:r>
-      <w:proofErr w:type="spellEnd"/>
       <w:r>
         <w:rPr>
           <w:rFonts w:cs="CG Times"/>
@@ -57549,7 +56679,6 @@
         </w:rPr>
         <w:tab/>
       </w:r>
-      <w:proofErr w:type="spellStart"/>
       <w:r>
         <w:rPr>
           <w:rFonts w:cs="CG Times"/>
@@ -57557,7 +56686,6 @@
         </w:rPr>
         <w:t>i</w:t>
       </w:r>
-      <w:proofErr w:type="spellEnd"/>
       <w:r>
         <w:rPr>
           <w:rFonts w:cs="CG Times"/>
@@ -58041,7 +57169,6 @@
         </w:rPr>
         <w:tab/>
       </w:r>
-      <w:proofErr w:type="spellStart"/>
       <w:r>
         <w:rPr>
           <w:rFonts w:cs="CG Times"/>
@@ -58049,7 +57176,6 @@
         </w:rPr>
         <w:t>i</w:t>
       </w:r>
-      <w:proofErr w:type="spellEnd"/>
       <w:r>
         <w:rPr>
           <w:rFonts w:cs="CG Times"/>
@@ -58317,7 +57443,6 @@
         </w:rPr>
         <w:tab/>
       </w:r>
-      <w:proofErr w:type="spellStart"/>
       <w:r>
         <w:rPr>
           <w:rFonts w:cs="CG Times"/>
@@ -58325,7 +57450,6 @@
         </w:rPr>
         <w:t>i</w:t>
       </w:r>
-      <w:proofErr w:type="spellEnd"/>
       <w:r>
         <w:rPr>
           <w:rFonts w:cs="CG Times"/>
@@ -58636,7 +57760,6 @@
         </w:rPr>
         <w:tab/>
       </w:r>
-      <w:proofErr w:type="spellStart"/>
       <w:r>
         <w:rPr>
           <w:rFonts w:cs="CG Times"/>
@@ -58644,7 +57767,6 @@
         </w:rPr>
         <w:t>i</w:t>
       </w:r>
-      <w:proofErr w:type="spellEnd"/>
       <w:r>
         <w:rPr>
           <w:rFonts w:cs="CG Times"/>
@@ -59011,7 +58133,6 @@
         </w:rPr>
         <w:tab/>
       </w:r>
-      <w:proofErr w:type="spellStart"/>
       <w:r>
         <w:rPr>
           <w:rFonts w:cs="CG Times"/>
@@ -59019,7 +58140,6 @@
         </w:rPr>
         <w:t>i</w:t>
       </w:r>
-      <w:proofErr w:type="spellEnd"/>
       <w:r>
         <w:rPr>
           <w:rFonts w:cs="CG Times"/>
@@ -59627,7 +58747,6 @@
         </w:rPr>
         <w:tab/>
       </w:r>
-      <w:proofErr w:type="spellStart"/>
       <w:r>
         <w:rPr>
           <w:rFonts w:cs="CG Times"/>
@@ -59635,7 +58754,6 @@
         </w:rPr>
         <w:t>i</w:t>
       </w:r>
-      <w:proofErr w:type="spellEnd"/>
       <w:r>
         <w:rPr>
           <w:rFonts w:cs="CG Times"/>
@@ -59991,7 +59109,6 @@
         </w:rPr>
         <w:tab/>
       </w:r>
-      <w:proofErr w:type="spellStart"/>
       <w:r>
         <w:rPr>
           <w:rFonts w:cs="CG Times"/>
@@ -59999,7 +59116,6 @@
         </w:rPr>
         <w:t>i</w:t>
       </w:r>
-      <w:proofErr w:type="spellEnd"/>
       <w:r>
         <w:rPr>
           <w:rFonts w:cs="CG Times"/>
@@ -60869,7 +59985,6 @@
         </w:rPr>
         <w:tab/>
       </w:r>
-      <w:proofErr w:type="spellStart"/>
       <w:r>
         <w:rPr>
           <w:rFonts w:cs="CG Times"/>
@@ -60877,7 +59992,6 @@
         </w:rPr>
         <w:t>i</w:t>
       </w:r>
-      <w:proofErr w:type="spellEnd"/>
       <w:r>
         <w:rPr>
           <w:rFonts w:cs="CG Times"/>
@@ -61589,7 +60703,6 @@
         </w:rPr>
         <w:tab/>
       </w:r>
-      <w:proofErr w:type="spellStart"/>
       <w:r>
         <w:rPr>
           <w:rFonts w:cs="CG Times"/>
@@ -61597,7 +60710,6 @@
         </w:rPr>
         <w:t>i</w:t>
       </w:r>
-      <w:proofErr w:type="spellEnd"/>
       <w:r>
         <w:rPr>
           <w:rFonts w:cs="CG Times"/>
@@ -62153,7 +61265,6 @@
         </w:rPr>
         <w:tab/>
       </w:r>
-      <w:proofErr w:type="spellStart"/>
       <w:r>
         <w:rPr>
           <w:rFonts w:cs="CG Times"/>
@@ -62161,7 +61272,6 @@
         </w:rPr>
         <w:t>i</w:t>
       </w:r>
-      <w:proofErr w:type="spellEnd"/>
       <w:r>
         <w:rPr>
           <w:rFonts w:cs="CG Times"/>
@@ -62990,7 +62100,6 @@
         </w:rPr>
         <w:tab/>
       </w:r>
-      <w:proofErr w:type="spellStart"/>
       <w:r>
         <w:rPr>
           <w:rFonts w:cs="CG Times"/>
@@ -62998,7 +62107,6 @@
         </w:rPr>
         <w:t>i</w:t>
       </w:r>
-      <w:proofErr w:type="spellEnd"/>
       <w:r>
         <w:rPr>
           <w:rFonts w:cs="CG Times"/>
@@ -63527,7 +62635,6 @@
         </w:rPr>
         <w:tab/>
       </w:r>
-      <w:proofErr w:type="spellStart"/>
       <w:r>
         <w:rPr>
           <w:rFonts w:cs="CG Times"/>
@@ -63535,7 +62642,6 @@
         </w:rPr>
         <w:t>i</w:t>
       </w:r>
-      <w:proofErr w:type="spellEnd"/>
       <w:r>
         <w:rPr>
           <w:rFonts w:cs="CG Times"/>
@@ -64243,7 +63349,6 @@
         </w:rPr>
         <w:tab/>
       </w:r>
-      <w:proofErr w:type="spellStart"/>
       <w:r>
         <w:rPr>
           <w:rFonts w:cs="CG Times"/>
@@ -64251,7 +63356,6 @@
         </w:rPr>
         <w:t>i</w:t>
       </w:r>
-      <w:proofErr w:type="spellEnd"/>
       <w:r>
         <w:rPr>
           <w:rFonts w:cs="CG Times"/>
@@ -64632,7 +63736,6 @@
         </w:rPr>
         <w:tab/>
       </w:r>
-      <w:proofErr w:type="spellStart"/>
       <w:r>
         <w:rPr>
           <w:rFonts w:cs="CG Times"/>
@@ -64640,7 +63743,6 @@
         </w:rPr>
         <w:t>i</w:t>
       </w:r>
-      <w:proofErr w:type="spellEnd"/>
       <w:r>
         <w:rPr>
           <w:rFonts w:cs="CG Times"/>
@@ -64942,7 +64044,6 @@
         </w:rPr>
         <w:tab/>
       </w:r>
-      <w:proofErr w:type="spellStart"/>
       <w:r>
         <w:rPr>
           <w:rFonts w:cs="CG Times"/>
@@ -64950,7 +64051,6 @@
         </w:rPr>
         <w:t>iv</w:t>
       </w:r>
-      <w:proofErr w:type="spellEnd"/>
       <w:r>
         <w:rPr>
           <w:rFonts w:cs="CG Times"/>
@@ -65395,7 +64495,6 @@
         </w:rPr>
         <w:tab/>
       </w:r>
-      <w:proofErr w:type="spellStart"/>
       <w:r>
         <w:rPr>
           <w:rFonts w:cs="CG Times"/>
@@ -65403,7 +64502,6 @@
         </w:rPr>
         <w:t>i</w:t>
       </w:r>
-      <w:proofErr w:type="spellEnd"/>
       <w:r>
         <w:rPr>
           <w:rFonts w:cs="CG Times"/>
@@ -66128,7 +65226,6 @@
         </w:rPr>
         <w:tab/>
       </w:r>
-      <w:proofErr w:type="spellStart"/>
       <w:r>
         <w:rPr>
           <w:rFonts w:cs="CG Times"/>
@@ -66136,7 +65233,6 @@
         </w:rPr>
         <w:t>i</w:t>
       </w:r>
-      <w:proofErr w:type="spellEnd"/>
       <w:r>
         <w:rPr>
           <w:rFonts w:cs="CG Times"/>
@@ -66539,7 +65635,6 @@
         </w:rPr>
         <w:tab/>
       </w:r>
-      <w:proofErr w:type="spellStart"/>
       <w:r>
         <w:rPr>
           <w:rFonts w:cs="CG Times"/>
@@ -66547,7 +65642,6 @@
         </w:rPr>
         <w:t>i</w:t>
       </w:r>
-      <w:proofErr w:type="spellEnd"/>
       <w:r>
         <w:rPr>
           <w:rFonts w:cs="CG Times"/>
@@ -67580,7 +66674,6 @@
         </w:rPr>
         <w:tab/>
       </w:r>
-      <w:proofErr w:type="spellStart"/>
       <w:r>
         <w:rPr>
           <w:rFonts w:cs="CG Times"/>
@@ -67588,7 +66681,6 @@
         </w:rPr>
         <w:t>i</w:t>
       </w:r>
-      <w:proofErr w:type="spellEnd"/>
       <w:r>
         <w:rPr>
           <w:rFonts w:cs="CG Times"/>
@@ -68570,7 +67662,6 @@
         </w:rPr>
         <w:tab/>
       </w:r>
-      <w:proofErr w:type="spellStart"/>
       <w:r>
         <w:rPr>
           <w:rFonts w:cs="CG Times"/>
@@ -68578,7 +67669,6 @@
         </w:rPr>
         <w:t>i</w:t>
       </w:r>
-      <w:proofErr w:type="spellEnd"/>
       <w:r>
         <w:rPr>
           <w:rFonts w:cs="CG Times"/>
@@ -69332,7 +68422,6 @@
         </w:rPr>
         <w:tab/>
       </w:r>
-      <w:proofErr w:type="spellStart"/>
       <w:r>
         <w:rPr>
           <w:rFonts w:cs="CG Times"/>
@@ -69340,7 +68429,6 @@
         </w:rPr>
         <w:t>i</w:t>
       </w:r>
-      <w:proofErr w:type="spellEnd"/>
       <w:r>
         <w:rPr>
           <w:rFonts w:cs="CG Times"/>
@@ -69880,7 +68968,6 @@
         </w:rPr>
         <w:tab/>
       </w:r>
-      <w:proofErr w:type="spellStart"/>
       <w:r>
         <w:rPr>
           <w:rFonts w:cs="CG Times"/>
@@ -69888,7 +68975,6 @@
         </w:rPr>
         <w:t>i</w:t>
       </w:r>
-      <w:proofErr w:type="spellEnd"/>
       <w:r>
         <w:rPr>
           <w:rFonts w:cs="CG Times"/>

</xml_diff>